<commit_message>
almost donw with 2
</commit_message>
<xml_diff>
--- a/DesignProblem2/DesignProblem2.docx
+++ b/DesignProblem2/DesignProblem2.docx
@@ -7,16 +7,26 @@
         <w:ind w:left="720" w:hanging="360"/>
         <w:rPr>
           <w:rFonts w:ascii="Times New Roman" w:hAnsi="Times New Roman" w:cs="Times New Roman"/>
-          <w:sz w:val="16"/>
-          <w:szCs w:val="16"/>
+          <w:sz w:val="22"/>
+          <w:szCs w:val="22"/>
+        </w:rPr>
+      </w:pPr>
+    </w:p>
+    <w:p>
+      <w:pPr>
+        <w:ind w:left="720" w:hanging="360"/>
+        <w:rPr>
+          <w:rFonts w:ascii="Times New Roman" w:hAnsi="Times New Roman" w:cs="Times New Roman"/>
+          <w:sz w:val="22"/>
+          <w:szCs w:val="22"/>
         </w:rPr>
       </w:pPr>
       <w:r>
         <w:rPr>
           <w:rFonts w:ascii="Times New Roman" w:hAnsi="Times New Roman" w:cs="Times New Roman"/>
           <w:noProof/>
-          <w:sz w:val="16"/>
-          <w:szCs w:val="16"/>
+          <w:sz w:val="22"/>
+          <w:szCs w:val="22"/>
         </w:rPr>
         <w:drawing>
           <wp:inline distT="0" distB="0" distL="0" distR="0" wp14:anchorId="0E247AC9" wp14:editId="2887301C">
@@ -64,46 +74,30 @@
       <w:r>
         <w:rPr>
           <w:rFonts w:ascii="Times New Roman" w:hAnsi="Times New Roman" w:cs="Times New Roman"/>
-          <w:sz w:val="16"/>
-          <w:szCs w:val="16"/>
-        </w:rPr>
-        <w:t xml:space="preserve"> </w:t>
-      </w:r>
-      <w:r>
-        <w:rPr>
-          <w:rFonts w:ascii="Times New Roman" w:hAnsi="Times New Roman" w:cs="Times New Roman"/>
-          <w:sz w:val="16"/>
-          <w:szCs w:val="16"/>
-        </w:rPr>
-        <w:t>Figure 1</w:t>
-      </w:r>
-    </w:p>
-    <w:p>
-      <w:pPr>
-        <w:ind w:left="720" w:hanging="360"/>
-        <w:rPr>
-          <w:sz w:val="16"/>
-          <w:szCs w:val="16"/>
-        </w:rPr>
-      </w:pPr>
-    </w:p>
-    <w:p>
-      <w:pPr>
-        <w:ind w:left="720" w:hanging="360"/>
-        <w:rPr>
-          <w:sz w:val="16"/>
-          <w:szCs w:val="16"/>
-        </w:rPr>
-      </w:pPr>
-      <w:r>
-        <w:rPr>
-          <w:sz w:val="16"/>
-          <w:szCs w:val="16"/>
+          <w:sz w:val="22"/>
+          <w:szCs w:val="22"/>
+        </w:rPr>
+        <w:t xml:space="preserve"> Figure 1</w:t>
+      </w:r>
+      <w:r>
+        <w:rPr>
+          <w:rFonts w:ascii="Times New Roman" w:hAnsi="Times New Roman" w:cs="Times New Roman"/>
+          <w:sz w:val="22"/>
+          <w:szCs w:val="22"/>
+        </w:rPr>
+        <w:t xml:space="preserve">                  </w:t>
+      </w:r>
+      <w:r>
+        <w:rPr>
+          <w:rFonts w:ascii="Times New Roman" w:hAnsi="Times New Roman" w:cs="Times New Roman"/>
+          <w:noProof/>
+          <w:sz w:val="22"/>
+          <w:szCs w:val="22"/>
         </w:rPr>
         <w:drawing>
           <wp:inline distT="0" distB="0" distL="0" distR="0" wp14:anchorId="7CF0DB3A" wp14:editId="72399407">
-            <wp:extent cx="2749421" cy="1943982"/>
-            <wp:effectExtent l="0" t="0" r="0" b="0"/>
+            <wp:extent cx="2297927" cy="1624753"/>
+            <wp:effectExtent l="0" t="0" r="7620" b="0"/>
             <wp:docPr id="2" name="Picture 2"/>
             <wp:cNvGraphicFramePr>
               <a:graphicFrameLocks xmlns:a="http://schemas.openxmlformats.org/drawingml/2006/main" noChangeAspect="1"/>
@@ -124,7 +118,7 @@
                   <pic:spPr>
                     <a:xfrm>
                       <a:off x="0" y="0"/>
-                      <a:ext cx="2762363" cy="1953133"/>
+                      <a:ext cx="2313343" cy="1635653"/>
                     </a:xfrm>
                     <a:prstGeom prst="rect">
                       <a:avLst/>
@@ -139,541 +133,63 @@
     </w:p>
     <w:p>
       <w:pPr>
-        <w:pStyle w:val="ListParagraph"/>
-        <w:numPr>
-          <w:ilvl w:val="0"/>
-          <w:numId w:val="1"/>
-        </w:numPr>
-        <w:rPr>
-          <w:rFonts w:ascii="Times New Roman" w:hAnsi="Times New Roman" w:cs="Times New Roman"/>
-          <w:sz w:val="16"/>
-          <w:szCs w:val="16"/>
-        </w:rPr>
-      </w:pPr>
-      <w:r>
-        <w:rPr>
-          <w:rFonts w:ascii="Times New Roman" w:hAnsi="Times New Roman" w:cs="Times New Roman"/>
-          <w:sz w:val="16"/>
-          <w:szCs w:val="16"/>
-        </w:rPr>
-        <w:t xml:space="preserve">Find the 6 reaction forces </w:t>
-      </w:r>
-      <m:oMath>
-        <m:sSub>
-          <m:sSubPr>
-            <m:ctrlPr>
-              <w:rPr>
-                <w:rFonts w:ascii="Cambria Math" w:hAnsi="Cambria Math" w:cs="Times New Roman"/>
-                <w:i/>
-                <w:sz w:val="16"/>
-                <w:szCs w:val="16"/>
-              </w:rPr>
-            </m:ctrlPr>
-          </m:sSubPr>
-          <m:e>
-            <m:r>
-              <w:rPr>
-                <w:rFonts w:ascii="Cambria Math" w:hAnsi="Cambria Math" w:cs="Times New Roman"/>
-                <w:sz w:val="16"/>
-                <w:szCs w:val="16"/>
-              </w:rPr>
-              <m:t>F</m:t>
-            </m:r>
-          </m:e>
-          <m:sub>
-            <m:r>
-              <w:rPr>
-                <w:rFonts w:ascii="Cambria Math" w:hAnsi="Cambria Math" w:cs="Times New Roman"/>
-                <w:sz w:val="16"/>
-                <w:szCs w:val="16"/>
-              </w:rPr>
-              <m:t>x</m:t>
-            </m:r>
-          </m:sub>
-        </m:sSub>
-      </m:oMath>
-      <w:r>
-        <w:rPr>
-          <w:rFonts w:ascii="Times New Roman" w:eastAsiaTheme="minorEastAsia" w:hAnsi="Times New Roman" w:cs="Times New Roman"/>
-          <w:sz w:val="16"/>
-          <w:szCs w:val="16"/>
-        </w:rPr>
-        <w:t xml:space="preserve">, </w:t>
-      </w:r>
-      <m:oMath>
-        <m:sSub>
-          <m:sSubPr>
-            <m:ctrlPr>
-              <w:rPr>
-                <w:rFonts w:ascii="Cambria Math" w:eastAsiaTheme="minorEastAsia" w:hAnsi="Cambria Math" w:cs="Times New Roman"/>
-                <w:i/>
-                <w:sz w:val="16"/>
-                <w:szCs w:val="16"/>
-              </w:rPr>
-            </m:ctrlPr>
-          </m:sSubPr>
-          <m:e>
-            <m:r>
-              <w:rPr>
-                <w:rFonts w:ascii="Cambria Math" w:eastAsiaTheme="minorEastAsia" w:hAnsi="Cambria Math" w:cs="Times New Roman"/>
-                <w:sz w:val="16"/>
-                <w:szCs w:val="16"/>
-              </w:rPr>
-              <m:t>F</m:t>
-            </m:r>
-          </m:e>
-          <m:sub>
-            <m:r>
-              <w:rPr>
-                <w:rFonts w:ascii="Cambria Math" w:eastAsiaTheme="minorEastAsia" w:hAnsi="Cambria Math" w:cs="Times New Roman"/>
-                <w:sz w:val="16"/>
-                <w:szCs w:val="16"/>
-              </w:rPr>
-              <m:t>y</m:t>
-            </m:r>
-          </m:sub>
-        </m:sSub>
-      </m:oMath>
-      <w:r>
-        <w:rPr>
-          <w:rFonts w:ascii="Times New Roman" w:eastAsiaTheme="minorEastAsia" w:hAnsi="Times New Roman" w:cs="Times New Roman"/>
-          <w:sz w:val="16"/>
-          <w:szCs w:val="16"/>
-        </w:rPr>
-        <w:t xml:space="preserve">, </w:t>
-      </w:r>
-      <m:oMath>
-        <m:sSub>
-          <m:sSubPr>
-            <m:ctrlPr>
-              <w:rPr>
-                <w:rFonts w:ascii="Cambria Math" w:eastAsiaTheme="minorEastAsia" w:hAnsi="Cambria Math" w:cs="Times New Roman"/>
-                <w:i/>
-                <w:sz w:val="16"/>
-                <w:szCs w:val="16"/>
-              </w:rPr>
-            </m:ctrlPr>
-          </m:sSubPr>
-          <m:e>
-            <m:r>
-              <w:rPr>
-                <w:rFonts w:ascii="Cambria Math" w:eastAsiaTheme="minorEastAsia" w:hAnsi="Cambria Math" w:cs="Times New Roman"/>
-                <w:sz w:val="16"/>
-                <w:szCs w:val="16"/>
-              </w:rPr>
-              <m:t>F</m:t>
-            </m:r>
-          </m:e>
-          <m:sub>
-            <m:r>
-              <w:rPr>
-                <w:rFonts w:ascii="Cambria Math" w:eastAsiaTheme="minorEastAsia" w:hAnsi="Cambria Math" w:cs="Times New Roman"/>
-                <w:sz w:val="16"/>
-                <w:szCs w:val="16"/>
-              </w:rPr>
-              <m:t>z</m:t>
-            </m:r>
-          </m:sub>
-        </m:sSub>
-      </m:oMath>
-      <w:r>
-        <w:rPr>
-          <w:rFonts w:ascii="Times New Roman" w:eastAsiaTheme="minorEastAsia" w:hAnsi="Times New Roman" w:cs="Times New Roman"/>
-          <w:sz w:val="16"/>
-          <w:szCs w:val="16"/>
-        </w:rPr>
-        <w:t xml:space="preserve">, </w:t>
-      </w:r>
-      <m:oMath>
-        <m:sSub>
-          <m:sSubPr>
-            <m:ctrlPr>
-              <w:rPr>
-                <w:rFonts w:ascii="Cambria Math" w:eastAsiaTheme="minorEastAsia" w:hAnsi="Cambria Math" w:cs="Times New Roman"/>
-                <w:i/>
-                <w:sz w:val="16"/>
-                <w:szCs w:val="16"/>
-              </w:rPr>
-            </m:ctrlPr>
-          </m:sSubPr>
-          <m:e>
-            <m:r>
-              <w:rPr>
-                <w:rFonts w:ascii="Cambria Math" w:eastAsiaTheme="minorEastAsia" w:hAnsi="Cambria Math" w:cs="Times New Roman"/>
-                <w:sz w:val="16"/>
-                <w:szCs w:val="16"/>
-              </w:rPr>
-              <m:t>M</m:t>
-            </m:r>
-          </m:e>
-          <m:sub>
-            <m:r>
-              <w:rPr>
-                <w:rFonts w:ascii="Cambria Math" w:eastAsiaTheme="minorEastAsia" w:hAnsi="Cambria Math" w:cs="Times New Roman"/>
-                <w:sz w:val="16"/>
-                <w:szCs w:val="16"/>
-              </w:rPr>
-              <m:t>x</m:t>
-            </m:r>
-          </m:sub>
-        </m:sSub>
-      </m:oMath>
-      <w:r>
-        <w:rPr>
-          <w:rFonts w:ascii="Times New Roman" w:eastAsiaTheme="minorEastAsia" w:hAnsi="Times New Roman" w:cs="Times New Roman"/>
-          <w:sz w:val="16"/>
-          <w:szCs w:val="16"/>
-        </w:rPr>
-        <w:t xml:space="preserve">, </w:t>
-      </w:r>
-      <m:oMath>
-        <m:sSub>
-          <m:sSubPr>
-            <m:ctrlPr>
-              <w:rPr>
-                <w:rFonts w:ascii="Cambria Math" w:eastAsiaTheme="minorEastAsia" w:hAnsi="Cambria Math" w:cs="Times New Roman"/>
-                <w:i/>
-                <w:sz w:val="16"/>
-                <w:szCs w:val="16"/>
-              </w:rPr>
-            </m:ctrlPr>
-          </m:sSubPr>
-          <m:e>
-            <m:r>
-              <w:rPr>
-                <w:rFonts w:ascii="Cambria Math" w:eastAsiaTheme="minorEastAsia" w:hAnsi="Cambria Math" w:cs="Times New Roman"/>
-                <w:sz w:val="16"/>
-                <w:szCs w:val="16"/>
-              </w:rPr>
-              <m:t>M</m:t>
-            </m:r>
-          </m:e>
-          <m:sub>
-            <m:r>
-              <w:rPr>
-                <w:rFonts w:ascii="Cambria Math" w:eastAsiaTheme="minorEastAsia" w:hAnsi="Cambria Math" w:cs="Times New Roman"/>
-                <w:sz w:val="16"/>
-                <w:szCs w:val="16"/>
-              </w:rPr>
-              <m:t>y</m:t>
-            </m:r>
-          </m:sub>
-        </m:sSub>
-      </m:oMath>
-      <w:r>
-        <w:rPr>
-          <w:rFonts w:ascii="Times New Roman" w:eastAsiaTheme="minorEastAsia" w:hAnsi="Times New Roman" w:cs="Times New Roman"/>
-          <w:sz w:val="16"/>
-          <w:szCs w:val="16"/>
-        </w:rPr>
-        <w:t xml:space="preserve">, and </w:t>
-      </w:r>
-      <m:oMath>
-        <m:sSub>
-          <m:sSubPr>
-            <m:ctrlPr>
-              <w:rPr>
-                <w:rFonts w:ascii="Cambria Math" w:eastAsiaTheme="minorEastAsia" w:hAnsi="Cambria Math" w:cs="Times New Roman"/>
-                <w:i/>
-                <w:sz w:val="16"/>
-                <w:szCs w:val="16"/>
-              </w:rPr>
-            </m:ctrlPr>
-          </m:sSubPr>
-          <m:e>
-            <m:r>
-              <w:rPr>
-                <w:rFonts w:ascii="Cambria Math" w:eastAsiaTheme="minorEastAsia" w:hAnsi="Cambria Math" w:cs="Times New Roman"/>
-                <w:sz w:val="16"/>
-                <w:szCs w:val="16"/>
-              </w:rPr>
-              <m:t>T</m:t>
-            </m:r>
-          </m:e>
-          <m:sub>
-            <m:r>
-              <w:rPr>
-                <w:rFonts w:ascii="Cambria Math" w:eastAsiaTheme="minorEastAsia" w:hAnsi="Cambria Math" w:cs="Times New Roman"/>
-                <w:sz w:val="16"/>
-                <w:szCs w:val="16"/>
-              </w:rPr>
-              <m:t>z</m:t>
-            </m:r>
-          </m:sub>
-        </m:sSub>
-      </m:oMath>
-      <w:r>
-        <w:rPr>
-          <w:rFonts w:ascii="Times New Roman" w:eastAsiaTheme="minorEastAsia" w:hAnsi="Times New Roman" w:cs="Times New Roman"/>
-          <w:sz w:val="16"/>
-          <w:szCs w:val="16"/>
-        </w:rPr>
-        <w:t xml:space="preserve"> at the cantilevered edge of the blade. </w:t>
-      </w:r>
-      <w:r>
-        <w:rPr>
-          <w:rFonts w:ascii="Times New Roman" w:eastAsiaTheme="minorEastAsia" w:hAnsi="Times New Roman" w:cs="Times New Roman"/>
-          <w:b/>
-          <w:sz w:val="16"/>
-          <w:szCs w:val="16"/>
-        </w:rPr>
-        <w:t>Leave your results in symbolic terms</w:t>
-      </w:r>
-      <w:r>
-        <w:rPr>
-          <w:rFonts w:ascii="Times New Roman" w:eastAsiaTheme="minorEastAsia" w:hAnsi="Times New Roman" w:cs="Times New Roman"/>
-          <w:sz w:val="16"/>
-          <w:szCs w:val="16"/>
-        </w:rPr>
-        <w:t>. These will be largest forces and moments in the blade, hence the stresses will be largest at the cantilevered edge.</w:t>
-      </w:r>
-    </w:p>
-    <w:p>
-      <w:pPr>
-        <w:pStyle w:val="ListParagraph"/>
-        <w:numPr>
-          <w:ilvl w:val="1"/>
-          <w:numId w:val="1"/>
-        </w:numPr>
-        <w:rPr>
-          <w:rFonts w:ascii="Times New Roman" w:hAnsi="Times New Roman" w:cs="Times New Roman"/>
-          <w:sz w:val="16"/>
-          <w:szCs w:val="16"/>
-        </w:rPr>
-      </w:pPr>
-      <w:r>
-        <w:rPr>
-          <w:rFonts w:ascii="Times New Roman" w:eastAsiaTheme="minorEastAsia" w:hAnsi="Times New Roman" w:cs="Times New Roman"/>
-          <w:sz w:val="16"/>
-          <w:szCs w:val="16"/>
-        </w:rPr>
-        <w:t xml:space="preserve">Start by integrating the lift and drag distributed loads, </w:t>
-      </w:r>
-      <m:oMath>
-        <m:sSub>
-          <m:sSubPr>
-            <m:ctrlPr>
-              <w:rPr>
-                <w:rFonts w:ascii="Cambria Math" w:eastAsiaTheme="minorEastAsia" w:hAnsi="Cambria Math" w:cs="Times New Roman"/>
-                <w:i/>
-                <w:sz w:val="16"/>
-                <w:szCs w:val="16"/>
-              </w:rPr>
-            </m:ctrlPr>
-          </m:sSubPr>
-          <m:e>
-            <m:r>
-              <w:rPr>
-                <w:rFonts w:ascii="Cambria Math" w:eastAsiaTheme="minorEastAsia" w:hAnsi="Cambria Math" w:cs="Times New Roman"/>
-                <w:sz w:val="16"/>
-                <w:szCs w:val="16"/>
-              </w:rPr>
-              <m:t>w</m:t>
-            </m:r>
-          </m:e>
-          <m:sub>
-            <m:r>
-              <w:rPr>
-                <w:rFonts w:ascii="Cambria Math" w:eastAsiaTheme="minorEastAsia" w:hAnsi="Cambria Math" w:cs="Times New Roman"/>
-                <w:sz w:val="16"/>
-                <w:szCs w:val="16"/>
-              </w:rPr>
-              <m:t>L</m:t>
-            </m:r>
-          </m:sub>
-        </m:sSub>
-      </m:oMath>
-      <w:r>
-        <w:rPr>
-          <w:rFonts w:ascii="Times New Roman" w:eastAsiaTheme="minorEastAsia" w:hAnsi="Times New Roman" w:cs="Times New Roman"/>
-          <w:sz w:val="16"/>
-          <w:szCs w:val="16"/>
-        </w:rPr>
-        <w:t xml:space="preserve"> and </w:t>
-      </w:r>
-      <m:oMath>
-        <m:sSub>
-          <m:sSubPr>
-            <m:ctrlPr>
-              <w:rPr>
-                <w:rFonts w:ascii="Cambria Math" w:eastAsiaTheme="minorEastAsia" w:hAnsi="Cambria Math" w:cs="Times New Roman"/>
-                <w:i/>
-                <w:sz w:val="16"/>
-                <w:szCs w:val="16"/>
-              </w:rPr>
-            </m:ctrlPr>
-          </m:sSubPr>
-          <m:e>
-            <m:r>
-              <w:rPr>
-                <w:rFonts w:ascii="Cambria Math" w:eastAsiaTheme="minorEastAsia" w:hAnsi="Cambria Math" w:cs="Times New Roman"/>
-                <w:sz w:val="16"/>
-                <w:szCs w:val="16"/>
-              </w:rPr>
-              <m:t>w</m:t>
-            </m:r>
-          </m:e>
-          <m:sub>
-            <m:r>
-              <w:rPr>
-                <w:rFonts w:ascii="Cambria Math" w:eastAsiaTheme="minorEastAsia" w:hAnsi="Cambria Math" w:cs="Times New Roman"/>
-                <w:sz w:val="16"/>
-                <w:szCs w:val="16"/>
-              </w:rPr>
-              <m:t>D</m:t>
-            </m:r>
-          </m:sub>
-        </m:sSub>
-      </m:oMath>
-      <w:r>
-        <w:rPr>
-          <w:rFonts w:ascii="Times New Roman" w:eastAsiaTheme="minorEastAsia" w:hAnsi="Times New Roman" w:cs="Times New Roman"/>
-          <w:sz w:val="16"/>
-          <w:szCs w:val="16"/>
-        </w:rPr>
-        <w:t xml:space="preserve">, along the length of the blade to find the net force induced by the loads. Recognize that these forces are not oriented along the </w:t>
-      </w:r>
-      <w:r>
-        <w:rPr>
-          <w:rFonts w:ascii="Times New Roman" w:eastAsiaTheme="minorEastAsia" w:hAnsi="Times New Roman" w:cs="Times New Roman"/>
-          <w:i/>
-          <w:iCs/>
-          <w:sz w:val="16"/>
-          <w:szCs w:val="16"/>
-        </w:rPr>
-        <w:t>x</w:t>
-      </w:r>
-      <w:r>
-        <w:rPr>
-          <w:rFonts w:ascii="Times New Roman" w:eastAsiaTheme="minorEastAsia" w:hAnsi="Times New Roman" w:cs="Times New Roman"/>
-          <w:sz w:val="16"/>
-          <w:szCs w:val="16"/>
-        </w:rPr>
-        <w:t xml:space="preserve"> and </w:t>
-      </w:r>
-      <w:r>
-        <w:rPr>
-          <w:rFonts w:ascii="Times New Roman" w:eastAsiaTheme="minorEastAsia" w:hAnsi="Times New Roman" w:cs="Times New Roman"/>
-          <w:i/>
-          <w:iCs/>
-          <w:sz w:val="16"/>
-          <w:szCs w:val="16"/>
-        </w:rPr>
-        <w:t>y</w:t>
-      </w:r>
-      <w:r>
-        <w:rPr>
-          <w:rFonts w:ascii="Times New Roman" w:eastAsiaTheme="minorEastAsia" w:hAnsi="Times New Roman" w:cs="Times New Roman"/>
-          <w:sz w:val="16"/>
-          <w:szCs w:val="16"/>
-        </w:rPr>
-        <w:t xml:space="preserve"> axes, but you are asked to find </w:t>
-      </w:r>
-      <m:oMath>
-        <m:sSub>
-          <m:sSubPr>
-            <m:ctrlPr>
-              <w:rPr>
-                <w:rFonts w:ascii="Cambria Math" w:eastAsiaTheme="minorEastAsia" w:hAnsi="Cambria Math" w:cs="Times New Roman"/>
-                <w:i/>
-                <w:sz w:val="16"/>
-                <w:szCs w:val="16"/>
-              </w:rPr>
-            </m:ctrlPr>
-          </m:sSubPr>
-          <m:e>
-            <m:r>
-              <w:rPr>
-                <w:rFonts w:ascii="Cambria Math" w:eastAsiaTheme="minorEastAsia" w:hAnsi="Cambria Math" w:cs="Times New Roman"/>
-                <w:sz w:val="16"/>
-                <w:szCs w:val="16"/>
-              </w:rPr>
-              <m:t>F</m:t>
-            </m:r>
-          </m:e>
-          <m:sub>
-            <m:r>
-              <w:rPr>
-                <w:rFonts w:ascii="Cambria Math" w:eastAsiaTheme="minorEastAsia" w:hAnsi="Cambria Math" w:cs="Times New Roman"/>
-                <w:sz w:val="16"/>
-                <w:szCs w:val="16"/>
-              </w:rPr>
-              <m:t>x</m:t>
-            </m:r>
-          </m:sub>
-        </m:sSub>
-      </m:oMath>
-      <w:r>
-        <w:rPr>
-          <w:rFonts w:ascii="Times New Roman" w:eastAsiaTheme="minorEastAsia" w:hAnsi="Times New Roman" w:cs="Times New Roman"/>
-          <w:sz w:val="16"/>
-          <w:szCs w:val="16"/>
-        </w:rPr>
-        <w:t xml:space="preserve"> and </w:t>
-      </w:r>
-      <m:oMath>
-        <m:sSub>
-          <m:sSubPr>
-            <m:ctrlPr>
-              <w:rPr>
-                <w:rFonts w:ascii="Cambria Math" w:eastAsiaTheme="minorEastAsia" w:hAnsi="Cambria Math" w:cs="Times New Roman"/>
-                <w:i/>
-                <w:sz w:val="16"/>
-                <w:szCs w:val="16"/>
-              </w:rPr>
-            </m:ctrlPr>
-          </m:sSubPr>
-          <m:e>
-            <m:r>
-              <w:rPr>
-                <w:rFonts w:ascii="Cambria Math" w:eastAsiaTheme="minorEastAsia" w:hAnsi="Cambria Math" w:cs="Times New Roman"/>
-                <w:sz w:val="16"/>
-                <w:szCs w:val="16"/>
-              </w:rPr>
-              <m:t>F</m:t>
-            </m:r>
-          </m:e>
-          <m:sub>
-            <m:r>
-              <w:rPr>
-                <w:rFonts w:ascii="Cambria Math" w:eastAsiaTheme="minorEastAsia" w:hAnsi="Cambria Math" w:cs="Times New Roman"/>
-                <w:sz w:val="16"/>
-                <w:szCs w:val="16"/>
-              </w:rPr>
-              <m:t>y</m:t>
-            </m:r>
-          </m:sub>
-        </m:sSub>
-      </m:oMath>
-      <w:r>
-        <w:rPr>
-          <w:rFonts w:ascii="Times New Roman" w:eastAsiaTheme="minorEastAsia" w:hAnsi="Times New Roman" w:cs="Times New Roman"/>
-          <w:sz w:val="16"/>
-          <w:szCs w:val="16"/>
-        </w:rPr>
-        <w:t>.</w:t>
-      </w:r>
-    </w:p>
-    <w:p>
-      <w:pPr>
+        <w:ind w:left="720" w:hanging="360"/>
+        <w:rPr>
+          <w:rFonts w:ascii="Times New Roman" w:hAnsi="Times New Roman" w:cs="Times New Roman"/>
+          <w:sz w:val="22"/>
+          <w:szCs w:val="22"/>
+        </w:rPr>
+      </w:pPr>
+    </w:p>
+    <w:p>
+      <w:pPr>
+        <w:ind w:left="720" w:hanging="360"/>
+        <w:rPr>
+          <w:rFonts w:ascii="Times New Roman" w:hAnsi="Times New Roman" w:cs="Times New Roman"/>
+          <w:sz w:val="22"/>
+          <w:szCs w:val="22"/>
+        </w:rPr>
+      </w:pPr>
+    </w:p>
+    <w:p>
+      <w:pPr>
+        <w:ind w:left="720" w:hanging="360"/>
+        <w:rPr>
+          <w:rFonts w:ascii="Times New Roman" w:hAnsi="Times New Roman" w:cs="Times New Roman"/>
+          <w:sz w:val="22"/>
+          <w:szCs w:val="22"/>
+        </w:rPr>
+      </w:pPr>
+      <w:r>
+        <w:rPr>
+          <w:rFonts w:ascii="Times New Roman" w:hAnsi="Times New Roman" w:cs="Times New Roman"/>
+          <w:sz w:val="22"/>
+          <w:szCs w:val="22"/>
+        </w:rPr>
+        <w:t>Equations Representing the geometry of the beam for reference</w:t>
+      </w:r>
+    </w:p>
+    <w:p>
+      <w:pPr>
+        <w:ind w:left="720" w:hanging="360"/>
         <w:jc w:val="center"/>
         <w:rPr>
           <w:rFonts w:ascii="Times New Roman" w:hAnsi="Times New Roman" w:cs="Times New Roman"/>
-          <w:sz w:val="16"/>
-          <w:szCs w:val="16"/>
-        </w:rPr>
-      </w:pPr>
-      <w:r>
-        <w:rPr>
-          <w:rFonts w:ascii="Times New Roman" w:hAnsi="Times New Roman" w:cs="Times New Roman"/>
-          <w:sz w:val="16"/>
-          <w:szCs w:val="16"/>
+          <w:sz w:val="22"/>
+          <w:szCs w:val="22"/>
+        </w:rPr>
+      </w:pPr>
+      <w:r>
+        <w:rPr>
+          <w:rFonts w:ascii="Times New Roman" w:hAnsi="Times New Roman" w:cs="Times New Roman"/>
+          <w:sz w:val="22"/>
+          <w:szCs w:val="22"/>
         </w:rPr>
         <w:drawing>
-          <wp:inline distT="0" distB="0" distL="0" distR="0" wp14:anchorId="351FA521" wp14:editId="4298094A">
-            <wp:extent cx="3333568" cy="4358569"/>
-            <wp:effectExtent l="0" t="0" r="0" b="0"/>
-            <wp:docPr id="6" name="Picture 6"/>
+          <wp:inline distT="0" distB="0" distL="0" distR="0" wp14:anchorId="677582F0" wp14:editId="052F80A8">
+            <wp:extent cx="3375025" cy="645160"/>
+            <wp:effectExtent l="0" t="0" r="0" b="2540"/>
+            <wp:docPr id="9" name="Picture 9"/>
             <wp:cNvGraphicFramePr>
               <a:graphicFrameLocks xmlns:a="http://schemas.openxmlformats.org/drawingml/2006/main" noChangeAspect="1"/>
             </wp:cNvGraphicFramePr>
@@ -693,7 +209,7 @@
                   <pic:spPr>
                     <a:xfrm>
                       <a:off x="0" y="0"/>
-                      <a:ext cx="3367183" cy="4402519"/>
+                      <a:ext cx="3375025" cy="645160"/>
                     </a:xfrm>
                     <a:prstGeom prst="rect">
                       <a:avLst/>
@@ -708,249 +224,24 @@
     </w:p>
     <w:p>
       <w:pPr>
-        <w:rPr>
-          <w:rFonts w:ascii="Times New Roman" w:hAnsi="Times New Roman" w:cs="Times New Roman"/>
-          <w:sz w:val="16"/>
-          <w:szCs w:val="16"/>
-        </w:rPr>
-      </w:pPr>
-    </w:p>
-    <w:p>
-      <w:pPr>
-        <w:pStyle w:val="ListParagraph"/>
-        <w:numPr>
-          <w:ilvl w:val="1"/>
-          <w:numId w:val="1"/>
-        </w:numPr>
-        <w:rPr>
-          <w:rFonts w:ascii="Times New Roman" w:hAnsi="Times New Roman" w:cs="Times New Roman"/>
-          <w:sz w:val="16"/>
-          <w:szCs w:val="16"/>
-        </w:rPr>
-      </w:pPr>
-      <w:r>
-        <w:rPr>
-          <w:rFonts w:ascii="Times New Roman" w:eastAsiaTheme="minorEastAsia" w:hAnsi="Times New Roman" w:cs="Times New Roman"/>
-          <w:sz w:val="16"/>
-          <w:szCs w:val="16"/>
-        </w:rPr>
-        <w:t xml:space="preserve">Using your expressions for </w:t>
-      </w:r>
-      <m:oMath>
-        <m:sSub>
-          <m:sSubPr>
-            <m:ctrlPr>
-              <w:rPr>
-                <w:rFonts w:ascii="Cambria Math" w:eastAsiaTheme="minorEastAsia" w:hAnsi="Cambria Math" w:cs="Times New Roman"/>
-                <w:i/>
-                <w:sz w:val="16"/>
-                <w:szCs w:val="16"/>
-              </w:rPr>
-            </m:ctrlPr>
-          </m:sSubPr>
-          <m:e>
-            <m:r>
-              <w:rPr>
-                <w:rFonts w:ascii="Cambria Math" w:eastAsiaTheme="minorEastAsia" w:hAnsi="Cambria Math" w:cs="Times New Roman"/>
-                <w:sz w:val="16"/>
-                <w:szCs w:val="16"/>
-              </w:rPr>
-              <m:t>F</m:t>
-            </m:r>
-          </m:e>
-          <m:sub>
-            <m:r>
-              <w:rPr>
-                <w:rFonts w:ascii="Cambria Math" w:eastAsiaTheme="minorEastAsia" w:hAnsi="Cambria Math" w:cs="Times New Roman"/>
-                <w:sz w:val="16"/>
-                <w:szCs w:val="16"/>
-              </w:rPr>
-              <m:t>x</m:t>
-            </m:r>
-          </m:sub>
-        </m:sSub>
-      </m:oMath>
-      <w:r>
-        <w:rPr>
-          <w:rFonts w:ascii="Times New Roman" w:eastAsiaTheme="minorEastAsia" w:hAnsi="Times New Roman" w:cs="Times New Roman"/>
-          <w:sz w:val="16"/>
-          <w:szCs w:val="16"/>
-        </w:rPr>
-        <w:t xml:space="preserve"> and </w:t>
-      </w:r>
-      <m:oMath>
-        <m:sSub>
-          <m:sSubPr>
-            <m:ctrlPr>
-              <w:rPr>
-                <w:rFonts w:ascii="Cambria Math" w:eastAsiaTheme="minorEastAsia" w:hAnsi="Cambria Math" w:cs="Times New Roman"/>
-                <w:i/>
-                <w:sz w:val="16"/>
-                <w:szCs w:val="16"/>
-              </w:rPr>
-            </m:ctrlPr>
-          </m:sSubPr>
-          <m:e>
-            <m:r>
-              <w:rPr>
-                <w:rFonts w:ascii="Cambria Math" w:eastAsiaTheme="minorEastAsia" w:hAnsi="Cambria Math" w:cs="Times New Roman"/>
-                <w:sz w:val="16"/>
-                <w:szCs w:val="16"/>
-              </w:rPr>
-              <m:t>F</m:t>
-            </m:r>
-          </m:e>
-          <m:sub>
-            <m:r>
-              <w:rPr>
-                <w:rFonts w:ascii="Cambria Math" w:eastAsiaTheme="minorEastAsia" w:hAnsi="Cambria Math" w:cs="Times New Roman"/>
-                <w:sz w:val="16"/>
-                <w:szCs w:val="16"/>
-              </w:rPr>
-              <m:t>y</m:t>
-            </m:r>
-          </m:sub>
-        </m:sSub>
-      </m:oMath>
-      <w:r>
-        <w:rPr>
-          <w:rFonts w:ascii="Times New Roman" w:eastAsiaTheme="minorEastAsia" w:hAnsi="Times New Roman" w:cs="Times New Roman"/>
-          <w:sz w:val="16"/>
-          <w:szCs w:val="16"/>
-        </w:rPr>
-        <w:t>, d</w:t>
-      </w:r>
-      <w:proofErr w:type="spellStart"/>
-      <w:r>
-        <w:rPr>
-          <w:rFonts w:ascii="Times New Roman" w:eastAsiaTheme="minorEastAsia" w:hAnsi="Times New Roman" w:cs="Times New Roman"/>
-          <w:sz w:val="16"/>
-          <w:szCs w:val="16"/>
-        </w:rPr>
-        <w:t>etermine</w:t>
-      </w:r>
-      <w:proofErr w:type="spellEnd"/>
-      <w:r>
-        <w:rPr>
-          <w:rFonts w:ascii="Times New Roman" w:eastAsiaTheme="minorEastAsia" w:hAnsi="Times New Roman" w:cs="Times New Roman"/>
-          <w:sz w:val="16"/>
-          <w:szCs w:val="16"/>
-        </w:rPr>
-        <w:t xml:space="preserve"> the bending moments </w:t>
-      </w:r>
-      <m:oMath>
-        <m:sSub>
-          <m:sSubPr>
-            <m:ctrlPr>
-              <w:rPr>
-                <w:rFonts w:ascii="Cambria Math" w:eastAsiaTheme="minorEastAsia" w:hAnsi="Cambria Math" w:cs="Times New Roman"/>
-                <w:i/>
-                <w:sz w:val="16"/>
-                <w:szCs w:val="16"/>
-              </w:rPr>
-            </m:ctrlPr>
-          </m:sSubPr>
-          <m:e>
-            <m:r>
-              <w:rPr>
-                <w:rFonts w:ascii="Cambria Math" w:eastAsiaTheme="minorEastAsia" w:hAnsi="Cambria Math" w:cs="Times New Roman"/>
-                <w:sz w:val="16"/>
-                <w:szCs w:val="16"/>
-              </w:rPr>
-              <m:t>M</m:t>
-            </m:r>
-          </m:e>
-          <m:sub>
-            <m:r>
-              <w:rPr>
-                <w:rFonts w:ascii="Cambria Math" w:eastAsiaTheme="minorEastAsia" w:hAnsi="Cambria Math" w:cs="Times New Roman"/>
-                <w:sz w:val="16"/>
-                <w:szCs w:val="16"/>
-              </w:rPr>
-              <m:t>x</m:t>
-            </m:r>
-          </m:sub>
-        </m:sSub>
-      </m:oMath>
-      <w:r>
-        <w:rPr>
-          <w:rFonts w:ascii="Times New Roman" w:eastAsiaTheme="minorEastAsia" w:hAnsi="Times New Roman" w:cs="Times New Roman"/>
-          <w:sz w:val="16"/>
-          <w:szCs w:val="16"/>
-        </w:rPr>
-        <w:t xml:space="preserve"> and </w:t>
-      </w:r>
-      <m:oMath>
-        <m:sSub>
-          <m:sSubPr>
-            <m:ctrlPr>
-              <w:rPr>
-                <w:rFonts w:ascii="Cambria Math" w:eastAsiaTheme="minorEastAsia" w:hAnsi="Cambria Math" w:cs="Times New Roman"/>
-                <w:i/>
-                <w:sz w:val="16"/>
-                <w:szCs w:val="16"/>
-              </w:rPr>
-            </m:ctrlPr>
-          </m:sSubPr>
-          <m:e>
-            <m:r>
-              <w:rPr>
-                <w:rFonts w:ascii="Cambria Math" w:eastAsiaTheme="minorEastAsia" w:hAnsi="Cambria Math" w:cs="Times New Roman"/>
-                <w:sz w:val="16"/>
-                <w:szCs w:val="16"/>
-              </w:rPr>
-              <m:t>M</m:t>
-            </m:r>
-          </m:e>
-          <m:sub>
-            <m:r>
-              <w:rPr>
-                <w:rFonts w:ascii="Cambria Math" w:eastAsiaTheme="minorEastAsia" w:hAnsi="Cambria Math" w:cs="Times New Roman"/>
-                <w:sz w:val="16"/>
-                <w:szCs w:val="16"/>
-              </w:rPr>
-              <m:t>y</m:t>
-            </m:r>
-          </m:sub>
-        </m:sSub>
-      </m:oMath>
-      <w:r>
-        <w:rPr>
-          <w:rFonts w:ascii="Times New Roman" w:eastAsiaTheme="minorEastAsia" w:hAnsi="Times New Roman" w:cs="Times New Roman"/>
-          <w:sz w:val="16"/>
-          <w:szCs w:val="16"/>
-        </w:rPr>
-        <w:t xml:space="preserve"> at the cantilevered edge. Recall that a distributed load can be thought of as a point </w:t>
-      </w:r>
-      <w:r>
-        <w:rPr>
-          <w:rFonts w:ascii="Times New Roman" w:eastAsiaTheme="minorEastAsia" w:hAnsi="Times New Roman" w:cs="Times New Roman"/>
-          <w:sz w:val="16"/>
-          <w:szCs w:val="16"/>
-        </w:rPr>
-        <w:t>load acting at the centroid of the distribution. The centroid of a parabola is shown in Figure 2.</w:t>
-      </w:r>
-    </w:p>
-    <w:p>
-      <w:pPr>
-        <w:jc w:val="center"/>
-        <w:rPr>
-          <w:rFonts w:ascii="Times New Roman" w:hAnsi="Times New Roman" w:cs="Times New Roman"/>
-          <w:sz w:val="16"/>
-          <w:szCs w:val="16"/>
-        </w:rPr>
-      </w:pPr>
-      <w:r>
-        <w:rPr>
-          <w:rFonts w:ascii="Times New Roman" w:hAnsi="Times New Roman" w:cs="Times New Roman"/>
-          <w:sz w:val="16"/>
-          <w:szCs w:val="16"/>
+        <w:ind w:left="720" w:hanging="360"/>
+        <w:rPr>
+          <w:rFonts w:ascii="Times New Roman" w:hAnsi="Times New Roman" w:cs="Times New Roman"/>
+          <w:sz w:val="22"/>
+          <w:szCs w:val="22"/>
+        </w:rPr>
+      </w:pPr>
+      <w:r>
+        <w:rPr>
+          <w:rFonts w:ascii="Times New Roman" w:hAnsi="Times New Roman" w:cs="Times New Roman"/>
+          <w:sz w:val="22"/>
+          <w:szCs w:val="22"/>
         </w:rPr>
         <w:drawing>
-          <wp:inline distT="0" distB="0" distL="0" distR="0" wp14:anchorId="69FCD494" wp14:editId="23A25D38">
-            <wp:extent cx="3245408" cy="1054065"/>
-            <wp:effectExtent l="0" t="0" r="0" b="635"/>
-            <wp:docPr id="7" name="Picture 7"/>
+          <wp:inline distT="0" distB="0" distL="0" distR="0" wp14:anchorId="75F9ADED" wp14:editId="28C49349">
+            <wp:extent cx="2656690" cy="190831"/>
+            <wp:effectExtent l="0" t="0" r="0" b="0"/>
+            <wp:docPr id="5" name="Picture 5"/>
             <wp:cNvGraphicFramePr>
               <a:graphicFrameLocks xmlns:a="http://schemas.openxmlformats.org/drawingml/2006/main" noChangeAspect="1"/>
             </wp:cNvGraphicFramePr>
@@ -961,20 +252,27 @@
                     <pic:cNvPr id="1" name=""/>
                     <pic:cNvPicPr/>
                   </pic:nvPicPr>
-                  <pic:blipFill>
+                  <pic:blipFill rotWithShape="1">
                     <a:blip r:embed="rId10"/>
-                    <a:stretch>
-                      <a:fillRect/>
-                    </a:stretch>
+                    <a:srcRect b="89108"/>
+                    <a:stretch/>
                   </pic:blipFill>
-                  <pic:spPr>
+                  <pic:spPr bwMode="auto">
                     <a:xfrm>
                       <a:off x="0" y="0"/>
-                      <a:ext cx="3291397" cy="1069002"/>
+                      <a:ext cx="2663430" cy="191315"/>
                     </a:xfrm>
                     <a:prstGeom prst="rect">
                       <a:avLst/>
                     </a:prstGeom>
+                    <a:ln>
+                      <a:noFill/>
+                    </a:ln>
+                    <a:extLst>
+                      <a:ext uri="{53640926-AAD7-44D8-BBD7-CCE9431645EC}">
+                        <a14:shadowObscured xmlns:a14="http://schemas.microsoft.com/office/drawing/2010/main"/>
+                      </a:ext>
+                    </a:extLst>
                   </pic:spPr>
                 </pic:pic>
               </a:graphicData>
@@ -985,195 +283,25 @@
     </w:p>
     <w:p>
       <w:pPr>
-        <w:pStyle w:val="ListParagraph"/>
-        <w:numPr>
-          <w:ilvl w:val="1"/>
-          <w:numId w:val="1"/>
-        </w:numPr>
-        <w:rPr>
-          <w:rFonts w:ascii="Times New Roman" w:hAnsi="Times New Roman" w:cs="Times New Roman"/>
-          <w:sz w:val="16"/>
-          <w:szCs w:val="16"/>
-        </w:rPr>
-      </w:pPr>
-      <w:r>
-        <w:rPr>
-          <w:rFonts w:ascii="Times New Roman" w:eastAsiaTheme="minorEastAsia" w:hAnsi="Times New Roman" w:cs="Times New Roman"/>
-          <w:sz w:val="16"/>
-          <w:szCs w:val="16"/>
-        </w:rPr>
-        <w:t xml:space="preserve">Determine </w:t>
-      </w:r>
-      <m:oMath>
-        <m:sSub>
-          <m:sSubPr>
-            <m:ctrlPr>
-              <w:rPr>
-                <w:rFonts w:ascii="Cambria Math" w:eastAsiaTheme="minorEastAsia" w:hAnsi="Cambria Math" w:cs="Times New Roman"/>
-                <w:i/>
-                <w:sz w:val="16"/>
-                <w:szCs w:val="16"/>
-              </w:rPr>
-            </m:ctrlPr>
-          </m:sSubPr>
-          <m:e>
-            <m:r>
-              <w:rPr>
-                <w:rFonts w:ascii="Cambria Math" w:eastAsiaTheme="minorEastAsia" w:hAnsi="Cambria Math" w:cs="Times New Roman"/>
-                <w:sz w:val="16"/>
-                <w:szCs w:val="16"/>
-              </w:rPr>
-              <m:t>T</m:t>
-            </m:r>
-          </m:e>
-          <m:sub>
-            <m:r>
-              <w:rPr>
-                <w:rFonts w:ascii="Cambria Math" w:eastAsiaTheme="minorEastAsia" w:hAnsi="Cambria Math" w:cs="Times New Roman"/>
-                <w:sz w:val="16"/>
-                <w:szCs w:val="16"/>
-              </w:rPr>
-              <m:t>z</m:t>
-            </m:r>
-          </m:sub>
-        </m:sSub>
-      </m:oMath>
-      <w:r>
-        <w:rPr>
-          <w:rFonts w:ascii="Times New Roman" w:eastAsiaTheme="minorEastAsia" w:hAnsi="Times New Roman" w:cs="Times New Roman"/>
-          <w:sz w:val="16"/>
-          <w:szCs w:val="16"/>
-        </w:rPr>
-        <w:t xml:space="preserve"> by constructing an equivalent force-couple system at the shear center, C. In other words, </w:t>
-      </w:r>
-      <m:oMath>
-        <m:sSub>
-          <m:sSubPr>
-            <m:ctrlPr>
-              <w:rPr>
-                <w:rFonts w:ascii="Cambria Math" w:eastAsiaTheme="minorEastAsia" w:hAnsi="Cambria Math" w:cs="Times New Roman"/>
-                <w:i/>
-                <w:sz w:val="16"/>
-                <w:szCs w:val="16"/>
-              </w:rPr>
-            </m:ctrlPr>
-          </m:sSubPr>
-          <m:e>
-            <m:r>
-              <w:rPr>
-                <w:rFonts w:ascii="Cambria Math" w:eastAsiaTheme="minorEastAsia" w:hAnsi="Cambria Math" w:cs="Times New Roman"/>
-                <w:sz w:val="16"/>
-                <w:szCs w:val="16"/>
-              </w:rPr>
-              <m:t>T</m:t>
-            </m:r>
-          </m:e>
-          <m:sub>
-            <m:r>
-              <w:rPr>
-                <w:rFonts w:ascii="Cambria Math" w:eastAsiaTheme="minorEastAsia" w:hAnsi="Cambria Math" w:cs="Times New Roman"/>
-                <w:sz w:val="16"/>
-                <w:szCs w:val="16"/>
-              </w:rPr>
-              <m:t>z</m:t>
-            </m:r>
-          </m:sub>
-        </m:sSub>
-        <m:r>
-          <w:rPr>
-            <w:rFonts w:ascii="Cambria Math" w:eastAsiaTheme="minorEastAsia" w:hAnsi="Cambria Math" w:cs="Times New Roman"/>
-            <w:sz w:val="16"/>
-            <w:szCs w:val="16"/>
-          </w:rPr>
-          <m:t>=</m:t>
-        </m:r>
-        <m:sSub>
-          <m:sSubPr>
-            <m:ctrlPr>
-              <w:rPr>
-                <w:rFonts w:ascii="Cambria Math" w:eastAsiaTheme="minorEastAsia" w:hAnsi="Cambria Math" w:cs="Times New Roman"/>
-                <w:i/>
-                <w:sz w:val="16"/>
-                <w:szCs w:val="16"/>
-              </w:rPr>
-            </m:ctrlPr>
-          </m:sSubPr>
-          <m:e>
-            <m:r>
-              <w:rPr>
-                <w:rFonts w:ascii="Cambria Math" w:eastAsiaTheme="minorEastAsia" w:hAnsi="Cambria Math" w:cs="Times New Roman"/>
-                <w:sz w:val="16"/>
-                <w:szCs w:val="16"/>
-              </w:rPr>
-              <m:t>F</m:t>
-            </m:r>
-          </m:e>
-          <m:sub>
-            <m:r>
-              <w:rPr>
-                <w:rFonts w:ascii="Cambria Math" w:eastAsiaTheme="minorEastAsia" w:hAnsi="Cambria Math" w:cs="Times New Roman"/>
-                <w:sz w:val="16"/>
-                <w:szCs w:val="16"/>
-              </w:rPr>
-              <m:t>y</m:t>
-            </m:r>
-          </m:sub>
-        </m:sSub>
-        <m:r>
-          <w:rPr>
-            <w:rFonts w:ascii="Cambria Math" w:eastAsiaTheme="minorEastAsia" w:hAnsi="Cambria Math" w:cs="Times New Roman"/>
-            <w:sz w:val="16"/>
-            <w:szCs w:val="16"/>
-          </w:rPr>
-          <m:t>d</m:t>
-        </m:r>
-      </m:oMath>
-      <w:r>
-        <w:rPr>
-          <w:rFonts w:ascii="Times New Roman" w:eastAsiaTheme="minorEastAsia" w:hAnsi="Times New Roman" w:cs="Times New Roman"/>
-          <w:sz w:val="16"/>
-          <w:szCs w:val="16"/>
-        </w:rPr>
-        <w:t xml:space="preserve"> where </w:t>
-      </w:r>
-      <m:oMath>
-        <m:r>
-          <w:rPr>
-            <w:rFonts w:ascii="Cambria Math" w:eastAsiaTheme="minorEastAsia" w:hAnsi="Cambria Math" w:cs="Times New Roman"/>
-            <w:sz w:val="16"/>
-            <w:szCs w:val="16"/>
-          </w:rPr>
-          <m:t>d</m:t>
-        </m:r>
-      </m:oMath>
-      <w:r>
-        <w:rPr>
-          <w:rFonts w:ascii="Times New Roman" w:eastAsiaTheme="minorEastAsia" w:hAnsi="Times New Roman" w:cs="Times New Roman"/>
-          <w:sz w:val="16"/>
-          <w:szCs w:val="16"/>
-        </w:rPr>
-        <w:t xml:space="preserve"> is as shown in Figure 1.</w:t>
-      </w:r>
-    </w:p>
-    <w:p>
-      <w:pPr>
-        <w:rPr>
-          <w:rFonts w:ascii="Times New Roman" w:hAnsi="Times New Roman" w:cs="Times New Roman"/>
-          <w:sz w:val="16"/>
-          <w:szCs w:val="16"/>
-        </w:rPr>
-      </w:pPr>
-      <w:r>
-        <w:rPr>
-          <w:rFonts w:ascii="Times New Roman" w:hAnsi="Times New Roman" w:cs="Times New Roman"/>
-          <w:sz w:val="16"/>
-          <w:szCs w:val="16"/>
+        <w:ind w:left="720" w:hanging="360"/>
+        <w:jc w:val="center"/>
+        <w:rPr>
+          <w:rFonts w:ascii="Times New Roman" w:hAnsi="Times New Roman" w:cs="Times New Roman"/>
+          <w:sz w:val="22"/>
+          <w:szCs w:val="22"/>
+        </w:rPr>
+      </w:pPr>
+      <w:r>
+        <w:rPr>
+          <w:rFonts w:ascii="Times New Roman" w:hAnsi="Times New Roman" w:cs="Times New Roman"/>
+          <w:sz w:val="22"/>
+          <w:szCs w:val="22"/>
         </w:rPr>
         <w:drawing>
-          <wp:inline distT="0" distB="0" distL="0" distR="0" wp14:anchorId="05DC3DDD" wp14:editId="0600C59E">
-            <wp:extent cx="3375025" cy="459105"/>
-            <wp:effectExtent l="0" t="0" r="3175" b="0"/>
-            <wp:docPr id="10" name="Picture 10"/>
+          <wp:inline distT="0" distB="0" distL="0" distR="0" wp14:anchorId="30AC1B97" wp14:editId="399678DA">
+            <wp:extent cx="2123672" cy="2192796"/>
+            <wp:effectExtent l="0" t="0" r="0" b="0"/>
+            <wp:docPr id="13" name="Picture 13"/>
             <wp:cNvGraphicFramePr>
               <a:graphicFrameLocks xmlns:a="http://schemas.openxmlformats.org/drawingml/2006/main" noChangeAspect="1"/>
             </wp:cNvGraphicFramePr>
@@ -1193,7 +321,7 @@
                   <pic:spPr>
                     <a:xfrm>
                       <a:off x="0" y="0"/>
-                      <a:ext cx="3375025" cy="459105"/>
+                      <a:ext cx="2137424" cy="2206995"/>
                     </a:xfrm>
                     <a:prstGeom prst="rect">
                       <a:avLst/>
@@ -1208,12 +336,238 @@
     </w:p>
     <w:p>
       <w:pPr>
-        <w:rPr>
-          <w:rFonts w:ascii="Times New Roman" w:hAnsi="Times New Roman" w:cs="Times New Roman"/>
-          <w:sz w:val="16"/>
-          <w:szCs w:val="16"/>
-        </w:rPr>
-      </w:pPr>
+        <w:pStyle w:val="ListParagraph"/>
+        <w:numPr>
+          <w:ilvl w:val="0"/>
+          <w:numId w:val="1"/>
+        </w:numPr>
+        <w:rPr>
+          <w:rFonts w:ascii="Times New Roman" w:hAnsi="Times New Roman" w:cs="Times New Roman"/>
+        </w:rPr>
+      </w:pPr>
+      <w:r>
+        <w:rPr>
+          <w:rFonts w:ascii="Times New Roman" w:hAnsi="Times New Roman" w:cs="Times New Roman"/>
+        </w:rPr>
+        <w:t xml:space="preserve">Find the 6 reaction forces </w:t>
+      </w:r>
+      <m:oMath>
+        <m:sSub>
+          <m:sSubPr>
+            <m:ctrlPr>
+              <w:rPr>
+                <w:rFonts w:ascii="Cambria Math" w:hAnsi="Cambria Math" w:cs="Times New Roman"/>
+                <w:i/>
+              </w:rPr>
+            </m:ctrlPr>
+          </m:sSubPr>
+          <m:e>
+            <m:r>
+              <w:rPr>
+                <w:rFonts w:ascii="Cambria Math" w:hAnsi="Cambria Math" w:cs="Times New Roman"/>
+              </w:rPr>
+              <m:t>F</m:t>
+            </m:r>
+          </m:e>
+          <m:sub>
+            <m:r>
+              <w:rPr>
+                <w:rFonts w:ascii="Cambria Math" w:hAnsi="Cambria Math" w:cs="Times New Roman"/>
+              </w:rPr>
+              <m:t>x</m:t>
+            </m:r>
+          </m:sub>
+        </m:sSub>
+      </m:oMath>
+      <w:r>
+        <w:rPr>
+          <w:rFonts w:ascii="Times New Roman" w:eastAsiaTheme="minorEastAsia" w:hAnsi="Times New Roman" w:cs="Times New Roman"/>
+        </w:rPr>
+        <w:t xml:space="preserve">, </w:t>
+      </w:r>
+      <m:oMath>
+        <m:sSub>
+          <m:sSubPr>
+            <m:ctrlPr>
+              <w:rPr>
+                <w:rFonts w:ascii="Cambria Math" w:eastAsiaTheme="minorEastAsia" w:hAnsi="Cambria Math" w:cs="Times New Roman"/>
+                <w:i/>
+              </w:rPr>
+            </m:ctrlPr>
+          </m:sSubPr>
+          <m:e>
+            <m:r>
+              <w:rPr>
+                <w:rFonts w:ascii="Cambria Math" w:eastAsiaTheme="minorEastAsia" w:hAnsi="Cambria Math" w:cs="Times New Roman"/>
+              </w:rPr>
+              <m:t>F</m:t>
+            </m:r>
+          </m:e>
+          <m:sub>
+            <m:r>
+              <w:rPr>
+                <w:rFonts w:ascii="Cambria Math" w:eastAsiaTheme="minorEastAsia" w:hAnsi="Cambria Math" w:cs="Times New Roman"/>
+              </w:rPr>
+              <m:t>y</m:t>
+            </m:r>
+          </m:sub>
+        </m:sSub>
+      </m:oMath>
+      <w:r>
+        <w:rPr>
+          <w:rFonts w:ascii="Times New Roman" w:eastAsiaTheme="minorEastAsia" w:hAnsi="Times New Roman" w:cs="Times New Roman"/>
+        </w:rPr>
+        <w:t xml:space="preserve">, </w:t>
+      </w:r>
+      <m:oMath>
+        <m:sSub>
+          <m:sSubPr>
+            <m:ctrlPr>
+              <w:rPr>
+                <w:rFonts w:ascii="Cambria Math" w:eastAsiaTheme="minorEastAsia" w:hAnsi="Cambria Math" w:cs="Times New Roman"/>
+                <w:i/>
+              </w:rPr>
+            </m:ctrlPr>
+          </m:sSubPr>
+          <m:e>
+            <m:r>
+              <w:rPr>
+                <w:rFonts w:ascii="Cambria Math" w:eastAsiaTheme="minorEastAsia" w:hAnsi="Cambria Math" w:cs="Times New Roman"/>
+              </w:rPr>
+              <m:t>F</m:t>
+            </m:r>
+          </m:e>
+          <m:sub>
+            <m:r>
+              <w:rPr>
+                <w:rFonts w:ascii="Cambria Math" w:eastAsiaTheme="minorEastAsia" w:hAnsi="Cambria Math" w:cs="Times New Roman"/>
+              </w:rPr>
+              <m:t>z</m:t>
+            </m:r>
+          </m:sub>
+        </m:sSub>
+      </m:oMath>
+      <w:r>
+        <w:rPr>
+          <w:rFonts w:ascii="Times New Roman" w:eastAsiaTheme="minorEastAsia" w:hAnsi="Times New Roman" w:cs="Times New Roman"/>
+        </w:rPr>
+        <w:t xml:space="preserve">, </w:t>
+      </w:r>
+      <m:oMath>
+        <m:sSub>
+          <m:sSubPr>
+            <m:ctrlPr>
+              <w:rPr>
+                <w:rFonts w:ascii="Cambria Math" w:eastAsiaTheme="minorEastAsia" w:hAnsi="Cambria Math" w:cs="Times New Roman"/>
+                <w:i/>
+              </w:rPr>
+            </m:ctrlPr>
+          </m:sSubPr>
+          <m:e>
+            <m:r>
+              <w:rPr>
+                <w:rFonts w:ascii="Cambria Math" w:eastAsiaTheme="minorEastAsia" w:hAnsi="Cambria Math" w:cs="Times New Roman"/>
+              </w:rPr>
+              <m:t>M</m:t>
+            </m:r>
+          </m:e>
+          <m:sub>
+            <m:r>
+              <w:rPr>
+                <w:rFonts w:ascii="Cambria Math" w:eastAsiaTheme="minorEastAsia" w:hAnsi="Cambria Math" w:cs="Times New Roman"/>
+              </w:rPr>
+              <m:t>x</m:t>
+            </m:r>
+          </m:sub>
+        </m:sSub>
+      </m:oMath>
+      <w:r>
+        <w:rPr>
+          <w:rFonts w:ascii="Times New Roman" w:eastAsiaTheme="minorEastAsia" w:hAnsi="Times New Roman" w:cs="Times New Roman"/>
+        </w:rPr>
+        <w:t xml:space="preserve">, </w:t>
+      </w:r>
+      <m:oMath>
+        <m:sSub>
+          <m:sSubPr>
+            <m:ctrlPr>
+              <w:rPr>
+                <w:rFonts w:ascii="Cambria Math" w:eastAsiaTheme="minorEastAsia" w:hAnsi="Cambria Math" w:cs="Times New Roman"/>
+                <w:i/>
+              </w:rPr>
+            </m:ctrlPr>
+          </m:sSubPr>
+          <m:e>
+            <m:r>
+              <w:rPr>
+                <w:rFonts w:ascii="Cambria Math" w:eastAsiaTheme="minorEastAsia" w:hAnsi="Cambria Math" w:cs="Times New Roman"/>
+              </w:rPr>
+              <m:t>M</m:t>
+            </m:r>
+          </m:e>
+          <m:sub>
+            <m:r>
+              <w:rPr>
+                <w:rFonts w:ascii="Cambria Math" w:eastAsiaTheme="minorEastAsia" w:hAnsi="Cambria Math" w:cs="Times New Roman"/>
+              </w:rPr>
+              <m:t>y</m:t>
+            </m:r>
+          </m:sub>
+        </m:sSub>
+      </m:oMath>
+      <w:r>
+        <w:rPr>
+          <w:rFonts w:ascii="Times New Roman" w:eastAsiaTheme="minorEastAsia" w:hAnsi="Times New Roman" w:cs="Times New Roman"/>
+        </w:rPr>
+        <w:t xml:space="preserve">, and </w:t>
+      </w:r>
+      <m:oMath>
+        <m:sSub>
+          <m:sSubPr>
+            <m:ctrlPr>
+              <w:rPr>
+                <w:rFonts w:ascii="Cambria Math" w:eastAsiaTheme="minorEastAsia" w:hAnsi="Cambria Math" w:cs="Times New Roman"/>
+                <w:i/>
+              </w:rPr>
+            </m:ctrlPr>
+          </m:sSubPr>
+          <m:e>
+            <m:r>
+              <w:rPr>
+                <w:rFonts w:ascii="Cambria Math" w:eastAsiaTheme="minorEastAsia" w:hAnsi="Cambria Math" w:cs="Times New Roman"/>
+              </w:rPr>
+              <m:t>T</m:t>
+            </m:r>
+          </m:e>
+          <m:sub>
+            <m:r>
+              <w:rPr>
+                <w:rFonts w:ascii="Cambria Math" w:eastAsiaTheme="minorEastAsia" w:hAnsi="Cambria Math" w:cs="Times New Roman"/>
+              </w:rPr>
+              <m:t>z</m:t>
+            </m:r>
+          </m:sub>
+        </m:sSub>
+      </m:oMath>
+      <w:r>
+        <w:rPr>
+          <w:rFonts w:ascii="Times New Roman" w:eastAsiaTheme="minorEastAsia" w:hAnsi="Times New Roman" w:cs="Times New Roman"/>
+        </w:rPr>
+        <w:t xml:space="preserve"> at the cantilevered edge of the blade. Leave your results </w:t>
+      </w:r>
+      <w:r>
+        <w:rPr>
+          <w:rFonts w:ascii="Times New Roman" w:eastAsiaTheme="minorEastAsia" w:hAnsi="Times New Roman" w:cs="Times New Roman"/>
+          <w:b/>
+        </w:rPr>
+        <w:t>in symbolic terms</w:t>
+      </w:r>
+      <w:r>
+        <w:rPr>
+          <w:rFonts w:ascii="Times New Roman" w:eastAsiaTheme="minorEastAsia" w:hAnsi="Times New Roman" w:cs="Times New Roman"/>
+        </w:rPr>
+        <w:t>. These will be largest forces and moments in the blade, hence the stresses will be largest at the cantilevered edge.</w:t>
+      </w:r>
     </w:p>
     <w:p>
       <w:pPr>
@@ -1224,48 +578,38 @@
         </w:numPr>
         <w:rPr>
           <w:rFonts w:ascii="Times New Roman" w:hAnsi="Times New Roman" w:cs="Times New Roman"/>
-          <w:sz w:val="16"/>
-          <w:szCs w:val="16"/>
-        </w:rPr>
-      </w:pPr>
-      <w:r>
-        <w:rPr>
-          <w:rFonts w:ascii="Times New Roman" w:hAnsi="Times New Roman" w:cs="Times New Roman"/>
-          <w:sz w:val="16"/>
-          <w:szCs w:val="16"/>
-        </w:rPr>
-        <w:t xml:space="preserve">Compute the axial reaction force, </w:t>
+        </w:rPr>
+      </w:pPr>
+      <w:r>
+        <w:rPr>
+          <w:rFonts w:ascii="Times New Roman" w:eastAsiaTheme="minorEastAsia" w:hAnsi="Times New Roman" w:cs="Times New Roman"/>
+        </w:rPr>
+        <w:t xml:space="preserve">Start by integrating the lift and drag distributed loads, </w:t>
       </w:r>
       <m:oMath>
         <m:sSub>
           <m:sSubPr>
             <m:ctrlPr>
               <w:rPr>
-                <w:rFonts w:ascii="Cambria Math" w:hAnsi="Cambria Math" w:cs="Times New Roman"/>
+                <w:rFonts w:ascii="Cambria Math" w:eastAsiaTheme="minorEastAsia" w:hAnsi="Cambria Math" w:cs="Times New Roman"/>
                 <w:i/>
-                <w:sz w:val="16"/>
-                <w:szCs w:val="16"/>
               </w:rPr>
             </m:ctrlPr>
           </m:sSubPr>
           <m:e>
             <m:r>
               <w:rPr>
-                <w:rFonts w:ascii="Cambria Math" w:hAnsi="Cambria Math" w:cs="Times New Roman"/>
-                <w:sz w:val="16"/>
-                <w:szCs w:val="16"/>
-              </w:rPr>
-              <m:t>F</m:t>
+                <w:rFonts w:ascii="Cambria Math" w:eastAsiaTheme="minorEastAsia" w:hAnsi="Cambria Math" w:cs="Times New Roman"/>
+              </w:rPr>
+              <m:t>w</m:t>
             </m:r>
           </m:e>
           <m:sub>
             <m:r>
               <w:rPr>
-                <w:rFonts w:ascii="Cambria Math" w:hAnsi="Cambria Math" w:cs="Times New Roman"/>
-                <w:sz w:val="16"/>
-                <w:szCs w:val="16"/>
-              </w:rPr>
-              <m:t>z</m:t>
+                <w:rFonts w:ascii="Cambria Math" w:eastAsiaTheme="minorEastAsia" w:hAnsi="Cambria Math" w:cs="Times New Roman"/>
+              </w:rPr>
+              <m:t>L</m:t>
             </m:r>
           </m:sub>
         </m:sSub>
@@ -1273,59 +617,138 @@
       <w:r>
         <w:rPr>
           <w:rFonts w:ascii="Times New Roman" w:eastAsiaTheme="minorEastAsia" w:hAnsi="Times New Roman" w:cs="Times New Roman"/>
-          <w:sz w:val="16"/>
-          <w:szCs w:val="16"/>
-        </w:rPr>
-        <w:t xml:space="preserve">, by assuming the rotor blade is a particle with mass </w:t>
-      </w:r>
-      <m:oMath>
-        <m:r>
-          <w:rPr>
-            <w:rFonts w:ascii="Cambria Math" w:eastAsiaTheme="minorEastAsia" w:hAnsi="Cambria Math" w:cs="Times New Roman"/>
-            <w:sz w:val="16"/>
-            <w:szCs w:val="16"/>
-          </w:rPr>
-          <m:t xml:space="preserve">m=40 </m:t>
-        </m:r>
-        <m:r>
-          <m:rPr>
-            <m:sty m:val="p"/>
-          </m:rPr>
-          <w:rPr>
-            <w:rFonts w:ascii="Cambria Math" w:eastAsiaTheme="minorEastAsia" w:hAnsi="Cambria Math" w:cs="Times New Roman"/>
-            <w:sz w:val="16"/>
-            <w:szCs w:val="16"/>
-          </w:rPr>
-          <m:t>g</m:t>
-        </m:r>
-      </m:oMath>
-      <w:r>
-        <w:rPr>
-          <w:rFonts w:ascii="Times New Roman" w:eastAsiaTheme="minorEastAsia" w:hAnsi="Times New Roman" w:cs="Times New Roman"/>
+        </w:rPr>
+        <w:t xml:space="preserve"> and </w:t>
+      </w:r>
+      <m:oMath>
+        <m:sSub>
+          <m:sSubPr>
+            <m:ctrlPr>
+              <w:rPr>
+                <w:rFonts w:ascii="Cambria Math" w:eastAsiaTheme="minorEastAsia" w:hAnsi="Cambria Math" w:cs="Times New Roman"/>
+                <w:i/>
+              </w:rPr>
+            </m:ctrlPr>
+          </m:sSubPr>
+          <m:e>
+            <m:r>
+              <w:rPr>
+                <w:rFonts w:ascii="Cambria Math" w:eastAsiaTheme="minorEastAsia" w:hAnsi="Cambria Math" w:cs="Times New Roman"/>
+              </w:rPr>
+              <m:t>w</m:t>
+            </m:r>
+          </m:e>
+          <m:sub>
+            <m:r>
+              <w:rPr>
+                <w:rFonts w:ascii="Cambria Math" w:eastAsiaTheme="minorEastAsia" w:hAnsi="Cambria Math" w:cs="Times New Roman"/>
+              </w:rPr>
+              <m:t>D</m:t>
+            </m:r>
+          </m:sub>
+        </m:sSub>
+      </m:oMath>
+      <w:r>
+        <w:rPr>
+          <w:rFonts w:ascii="Times New Roman" w:eastAsiaTheme="minorEastAsia" w:hAnsi="Times New Roman" w:cs="Times New Roman"/>
+        </w:rPr>
+        <w:t xml:space="preserve">, along the length of the blade to find the net force induced by the loads. Recognize that these forces are not oriented along the </w:t>
+      </w:r>
+      <w:r>
+        <w:rPr>
+          <w:rFonts w:ascii="Times New Roman" w:eastAsiaTheme="minorEastAsia" w:hAnsi="Times New Roman" w:cs="Times New Roman"/>
+          <w:i/>
           <w:iCs/>
-          <w:sz w:val="16"/>
-          <w:szCs w:val="16"/>
-        </w:rPr>
-        <w:t xml:space="preserve"> acting at a distance </w:t>
-      </w:r>
-      <m:oMath>
-        <m:r>
-          <w:rPr>
-            <w:rFonts w:ascii="Cambria Math" w:eastAsiaTheme="minorEastAsia" w:hAnsi="Cambria Math" w:cs="Times New Roman"/>
-            <w:sz w:val="16"/>
-            <w:szCs w:val="16"/>
-          </w:rPr>
-          <m:t>r=L/2</m:t>
-        </m:r>
-      </m:oMath>
-      <w:r>
-        <w:rPr>
-          <w:rFonts w:ascii="Times New Roman" w:eastAsiaTheme="minorEastAsia" w:hAnsi="Times New Roman" w:cs="Times New Roman"/>
+        </w:rPr>
+        <w:t>x</w:t>
+      </w:r>
+      <w:r>
+        <w:rPr>
+          <w:rFonts w:ascii="Times New Roman" w:eastAsiaTheme="minorEastAsia" w:hAnsi="Times New Roman" w:cs="Times New Roman"/>
+        </w:rPr>
+        <w:t xml:space="preserve"> and </w:t>
+      </w:r>
+      <w:r>
+        <w:rPr>
+          <w:rFonts w:ascii="Times New Roman" w:eastAsiaTheme="minorEastAsia" w:hAnsi="Times New Roman" w:cs="Times New Roman"/>
+          <w:i/>
           <w:iCs/>
-          <w:sz w:val="16"/>
-          <w:szCs w:val="16"/>
-        </w:rPr>
-        <w:t xml:space="preserve"> from the cantilevered edge.</w:t>
+        </w:rPr>
+        <w:t>y</w:t>
+      </w:r>
+      <w:r>
+        <w:rPr>
+          <w:rFonts w:ascii="Times New Roman" w:eastAsiaTheme="minorEastAsia" w:hAnsi="Times New Roman" w:cs="Times New Roman"/>
+        </w:rPr>
+        <w:t xml:space="preserve"> axes, but you are asked to find </w:t>
+      </w:r>
+      <m:oMath>
+        <m:sSub>
+          <m:sSubPr>
+            <m:ctrlPr>
+              <w:rPr>
+                <w:rFonts w:ascii="Cambria Math" w:eastAsiaTheme="minorEastAsia" w:hAnsi="Cambria Math" w:cs="Times New Roman"/>
+                <w:i/>
+              </w:rPr>
+            </m:ctrlPr>
+          </m:sSubPr>
+          <m:e>
+            <m:r>
+              <w:rPr>
+                <w:rFonts w:ascii="Cambria Math" w:eastAsiaTheme="minorEastAsia" w:hAnsi="Cambria Math" w:cs="Times New Roman"/>
+              </w:rPr>
+              <m:t>F</m:t>
+            </m:r>
+          </m:e>
+          <m:sub>
+            <m:r>
+              <w:rPr>
+                <w:rFonts w:ascii="Cambria Math" w:eastAsiaTheme="minorEastAsia" w:hAnsi="Cambria Math" w:cs="Times New Roman"/>
+              </w:rPr>
+              <m:t>x</m:t>
+            </m:r>
+          </m:sub>
+        </m:sSub>
+      </m:oMath>
+      <w:r>
+        <w:rPr>
+          <w:rFonts w:ascii="Times New Roman" w:eastAsiaTheme="minorEastAsia" w:hAnsi="Times New Roman" w:cs="Times New Roman"/>
+        </w:rPr>
+        <w:t xml:space="preserve"> and </w:t>
+      </w:r>
+      <m:oMath>
+        <m:sSub>
+          <m:sSubPr>
+            <m:ctrlPr>
+              <w:rPr>
+                <w:rFonts w:ascii="Cambria Math" w:eastAsiaTheme="minorEastAsia" w:hAnsi="Cambria Math" w:cs="Times New Roman"/>
+                <w:i/>
+              </w:rPr>
+            </m:ctrlPr>
+          </m:sSubPr>
+          <m:e>
+            <m:r>
+              <w:rPr>
+                <w:rFonts w:ascii="Cambria Math" w:eastAsiaTheme="minorEastAsia" w:hAnsi="Cambria Math" w:cs="Times New Roman"/>
+              </w:rPr>
+              <m:t>F</m:t>
+            </m:r>
+          </m:e>
+          <m:sub>
+            <m:r>
+              <w:rPr>
+                <w:rFonts w:ascii="Cambria Math" w:eastAsiaTheme="minorEastAsia" w:hAnsi="Cambria Math" w:cs="Times New Roman"/>
+              </w:rPr>
+              <m:t>y</m:t>
+            </m:r>
+          </m:sub>
+        </m:sSub>
+      </m:oMath>
+      <w:r>
+        <w:rPr>
+          <w:rFonts w:ascii="Times New Roman" w:eastAsiaTheme="minorEastAsia" w:hAnsi="Times New Roman" w:cs="Times New Roman"/>
+        </w:rPr>
+        <w:t>.</w:t>
       </w:r>
     </w:p>
     <w:p>
@@ -1333,16 +756,21 @@
         <w:jc w:val="center"/>
         <w:rPr>
           <w:rFonts w:ascii="Times New Roman" w:hAnsi="Times New Roman" w:cs="Times New Roman"/>
-          <w:sz w:val="16"/>
-          <w:szCs w:val="16"/>
-        </w:rPr>
-      </w:pPr>
-      <w:r>
+          <w:sz w:val="22"/>
+          <w:szCs w:val="22"/>
+        </w:rPr>
+      </w:pPr>
+      <w:r>
+        <w:rPr>
+          <w:rFonts w:ascii="Times New Roman" w:hAnsi="Times New Roman" w:cs="Times New Roman"/>
+          <w:sz w:val="22"/>
+          <w:szCs w:val="22"/>
+        </w:rPr>
         <w:drawing>
-          <wp:inline distT="0" distB="0" distL="0" distR="0" wp14:anchorId="06FFB443" wp14:editId="7297539C">
-            <wp:extent cx="2618554" cy="571500"/>
-            <wp:effectExtent l="0" t="0" r="0" b="0"/>
-            <wp:docPr id="11" name="Picture 11"/>
+          <wp:inline distT="0" distB="0" distL="0" distR="0" wp14:anchorId="5A5A4F17" wp14:editId="5FDEC057">
+            <wp:extent cx="3104416" cy="2067080"/>
+            <wp:effectExtent l="0" t="0" r="1270" b="0"/>
+            <wp:docPr id="23" name="Picture 23"/>
             <wp:cNvGraphicFramePr>
               <a:graphicFrameLocks xmlns:a="http://schemas.openxmlformats.org/drawingml/2006/main" noChangeAspect="1"/>
             </wp:cNvGraphicFramePr>
@@ -1362,6 +790,644 @@
                   <pic:spPr>
                     <a:xfrm>
                       <a:off x="0" y="0"/>
+                      <a:ext cx="3130014" cy="2084125"/>
+                    </a:xfrm>
+                    <a:prstGeom prst="rect">
+                      <a:avLst/>
+                    </a:prstGeom>
+                  </pic:spPr>
+                </pic:pic>
+              </a:graphicData>
+            </a:graphic>
+          </wp:inline>
+        </w:drawing>
+      </w:r>
+    </w:p>
+    <w:p>
+      <w:pPr>
+        <w:jc w:val="center"/>
+        <w:rPr>
+          <w:rFonts w:ascii="Times New Roman" w:hAnsi="Times New Roman" w:cs="Times New Roman"/>
+          <w:noProof/>
+          <w:sz w:val="22"/>
+          <w:szCs w:val="22"/>
+        </w:rPr>
+      </w:pPr>
+    </w:p>
+    <w:p>
+      <w:pPr>
+        <w:jc w:val="center"/>
+        <w:rPr>
+          <w:rFonts w:ascii="Times New Roman" w:hAnsi="Times New Roman" w:cs="Times New Roman"/>
+          <w:sz w:val="22"/>
+          <w:szCs w:val="22"/>
+        </w:rPr>
+      </w:pPr>
+      <w:r>
+        <w:rPr>
+          <w:rFonts w:ascii="Times New Roman" w:hAnsi="Times New Roman" w:cs="Times New Roman"/>
+          <w:noProof/>
+          <w:sz w:val="22"/>
+          <w:szCs w:val="22"/>
+        </w:rPr>
+        <w:lastRenderedPageBreak/>
+        <w:drawing>
+          <wp:inline distT="0" distB="0" distL="0" distR="0" wp14:anchorId="351FA521" wp14:editId="4298094A">
+            <wp:extent cx="3333115" cy="1954325"/>
+            <wp:effectExtent l="0" t="0" r="635" b="8255"/>
+            <wp:docPr id="6" name="Picture 6"/>
+            <wp:cNvGraphicFramePr>
+              <a:graphicFrameLocks xmlns:a="http://schemas.openxmlformats.org/drawingml/2006/main" noChangeAspect="1"/>
+            </wp:cNvGraphicFramePr>
+            <a:graphic xmlns:a="http://schemas.openxmlformats.org/drawingml/2006/main">
+              <a:graphicData uri="http://schemas.openxmlformats.org/drawingml/2006/picture">
+                <pic:pic xmlns:pic="http://schemas.openxmlformats.org/drawingml/2006/picture">
+                  <pic:nvPicPr>
+                    <pic:cNvPr id="1" name=""/>
+                    <pic:cNvPicPr/>
+                  </pic:nvPicPr>
+                  <pic:blipFill rotWithShape="1">
+                    <a:blip r:embed="rId13"/>
+                    <a:srcRect t="55155"/>
+                    <a:stretch/>
+                  </pic:blipFill>
+                  <pic:spPr bwMode="auto">
+                    <a:xfrm>
+                      <a:off x="0" y="0"/>
+                      <a:ext cx="3367183" cy="1974300"/>
+                    </a:xfrm>
+                    <a:prstGeom prst="rect">
+                      <a:avLst/>
+                    </a:prstGeom>
+                    <a:ln>
+                      <a:noFill/>
+                    </a:ln>
+                    <a:extLst>
+                      <a:ext uri="{53640926-AAD7-44D8-BBD7-CCE9431645EC}">
+                        <a14:shadowObscured xmlns:a14="http://schemas.microsoft.com/office/drawing/2010/main"/>
+                      </a:ext>
+                    </a:extLst>
+                  </pic:spPr>
+                </pic:pic>
+              </a:graphicData>
+            </a:graphic>
+          </wp:inline>
+        </w:drawing>
+      </w:r>
+    </w:p>
+    <w:p>
+      <w:pPr>
+        <w:rPr>
+          <w:rFonts w:ascii="Times New Roman" w:hAnsi="Times New Roman" w:cs="Times New Roman"/>
+          <w:sz w:val="22"/>
+          <w:szCs w:val="22"/>
+        </w:rPr>
+      </w:pPr>
+    </w:p>
+    <w:p>
+      <w:pPr>
+        <w:pStyle w:val="ListParagraph"/>
+        <w:numPr>
+          <w:ilvl w:val="1"/>
+          <w:numId w:val="1"/>
+        </w:numPr>
+        <w:rPr>
+          <w:rFonts w:ascii="Times New Roman" w:hAnsi="Times New Roman" w:cs="Times New Roman"/>
+        </w:rPr>
+      </w:pPr>
+      <w:r>
+        <w:rPr>
+          <w:rFonts w:ascii="Times New Roman" w:eastAsiaTheme="minorEastAsia" w:hAnsi="Times New Roman" w:cs="Times New Roman"/>
+        </w:rPr>
+        <w:t xml:space="preserve">Using your expressions for </w:t>
+      </w:r>
+      <m:oMath>
+        <m:sSub>
+          <m:sSubPr>
+            <m:ctrlPr>
+              <w:rPr>
+                <w:rFonts w:ascii="Cambria Math" w:eastAsiaTheme="minorEastAsia" w:hAnsi="Cambria Math" w:cs="Times New Roman"/>
+                <w:i/>
+              </w:rPr>
+            </m:ctrlPr>
+          </m:sSubPr>
+          <m:e>
+            <m:r>
+              <w:rPr>
+                <w:rFonts w:ascii="Cambria Math" w:eastAsiaTheme="minorEastAsia" w:hAnsi="Cambria Math" w:cs="Times New Roman"/>
+              </w:rPr>
+              <m:t>F</m:t>
+            </m:r>
+          </m:e>
+          <m:sub>
+            <m:r>
+              <w:rPr>
+                <w:rFonts w:ascii="Cambria Math" w:eastAsiaTheme="minorEastAsia" w:hAnsi="Cambria Math" w:cs="Times New Roman"/>
+              </w:rPr>
+              <m:t>x</m:t>
+            </m:r>
+          </m:sub>
+        </m:sSub>
+      </m:oMath>
+      <w:r>
+        <w:rPr>
+          <w:rFonts w:ascii="Times New Roman" w:eastAsiaTheme="minorEastAsia" w:hAnsi="Times New Roman" w:cs="Times New Roman"/>
+        </w:rPr>
+        <w:t xml:space="preserve"> and </w:t>
+      </w:r>
+      <m:oMath>
+        <m:sSub>
+          <m:sSubPr>
+            <m:ctrlPr>
+              <w:rPr>
+                <w:rFonts w:ascii="Cambria Math" w:eastAsiaTheme="minorEastAsia" w:hAnsi="Cambria Math" w:cs="Times New Roman"/>
+                <w:i/>
+              </w:rPr>
+            </m:ctrlPr>
+          </m:sSubPr>
+          <m:e>
+            <m:r>
+              <w:rPr>
+                <w:rFonts w:ascii="Cambria Math" w:eastAsiaTheme="minorEastAsia" w:hAnsi="Cambria Math" w:cs="Times New Roman"/>
+              </w:rPr>
+              <m:t>F</m:t>
+            </m:r>
+          </m:e>
+          <m:sub>
+            <m:r>
+              <w:rPr>
+                <w:rFonts w:ascii="Cambria Math" w:eastAsiaTheme="minorEastAsia" w:hAnsi="Cambria Math" w:cs="Times New Roman"/>
+              </w:rPr>
+              <m:t>y</m:t>
+            </m:r>
+          </m:sub>
+        </m:sSub>
+      </m:oMath>
+      <w:r>
+        <w:rPr>
+          <w:rFonts w:ascii="Times New Roman" w:eastAsiaTheme="minorEastAsia" w:hAnsi="Times New Roman" w:cs="Times New Roman"/>
+        </w:rPr>
+        <w:t xml:space="preserve">, determine the bending moments </w:t>
+      </w:r>
+      <m:oMath>
+        <m:sSub>
+          <m:sSubPr>
+            <m:ctrlPr>
+              <w:rPr>
+                <w:rFonts w:ascii="Cambria Math" w:eastAsiaTheme="minorEastAsia" w:hAnsi="Cambria Math" w:cs="Times New Roman"/>
+                <w:i/>
+              </w:rPr>
+            </m:ctrlPr>
+          </m:sSubPr>
+          <m:e>
+            <m:r>
+              <w:rPr>
+                <w:rFonts w:ascii="Cambria Math" w:eastAsiaTheme="minorEastAsia" w:hAnsi="Cambria Math" w:cs="Times New Roman"/>
+              </w:rPr>
+              <m:t>M</m:t>
+            </m:r>
+          </m:e>
+          <m:sub>
+            <m:r>
+              <w:rPr>
+                <w:rFonts w:ascii="Cambria Math" w:eastAsiaTheme="minorEastAsia" w:hAnsi="Cambria Math" w:cs="Times New Roman"/>
+              </w:rPr>
+              <m:t>x</m:t>
+            </m:r>
+          </m:sub>
+        </m:sSub>
+      </m:oMath>
+      <w:r>
+        <w:rPr>
+          <w:rFonts w:ascii="Times New Roman" w:eastAsiaTheme="minorEastAsia" w:hAnsi="Times New Roman" w:cs="Times New Roman"/>
+        </w:rPr>
+        <w:t xml:space="preserve"> and </w:t>
+      </w:r>
+      <m:oMath>
+        <m:sSub>
+          <m:sSubPr>
+            <m:ctrlPr>
+              <w:rPr>
+                <w:rFonts w:ascii="Cambria Math" w:eastAsiaTheme="minorEastAsia" w:hAnsi="Cambria Math" w:cs="Times New Roman"/>
+                <w:i/>
+              </w:rPr>
+            </m:ctrlPr>
+          </m:sSubPr>
+          <m:e>
+            <m:r>
+              <w:rPr>
+                <w:rFonts w:ascii="Cambria Math" w:eastAsiaTheme="minorEastAsia" w:hAnsi="Cambria Math" w:cs="Times New Roman"/>
+              </w:rPr>
+              <m:t>M</m:t>
+            </m:r>
+          </m:e>
+          <m:sub>
+            <m:r>
+              <w:rPr>
+                <w:rFonts w:ascii="Cambria Math" w:eastAsiaTheme="minorEastAsia" w:hAnsi="Cambria Math" w:cs="Times New Roman"/>
+              </w:rPr>
+              <m:t>y</m:t>
+            </m:r>
+          </m:sub>
+        </m:sSub>
+      </m:oMath>
+      <w:r>
+        <w:rPr>
+          <w:rFonts w:ascii="Times New Roman" w:eastAsiaTheme="minorEastAsia" w:hAnsi="Times New Roman" w:cs="Times New Roman"/>
+        </w:rPr>
+        <w:t xml:space="preserve"> at the cantilevered edge. Recall that a distributed load can be thought of as a point load acting at the centroid of the distribution. The centroid of a parabola is shown in Figure 2.</w:t>
+      </w:r>
+    </w:p>
+    <w:p>
+      <w:pPr>
+        <w:jc w:val="center"/>
+        <w:rPr>
+          <w:rFonts w:ascii="Times New Roman" w:hAnsi="Times New Roman" w:cs="Times New Roman"/>
+          <w:sz w:val="22"/>
+          <w:szCs w:val="22"/>
+        </w:rPr>
+      </w:pPr>
+      <w:r>
+        <w:rPr>
+          <w:rFonts w:ascii="Times New Roman" w:hAnsi="Times New Roman" w:cs="Times New Roman"/>
+          <w:sz w:val="22"/>
+          <w:szCs w:val="22"/>
+        </w:rPr>
+        <w:drawing>
+          <wp:inline distT="0" distB="0" distL="0" distR="0" wp14:anchorId="37CF263A" wp14:editId="5B580294">
+            <wp:extent cx="3375025" cy="1128852"/>
+            <wp:effectExtent l="0" t="0" r="0" b="0"/>
+            <wp:docPr id="14" name="Picture 14"/>
+            <wp:cNvGraphicFramePr>
+              <a:graphicFrameLocks xmlns:a="http://schemas.openxmlformats.org/drawingml/2006/main" noChangeAspect="1"/>
+            </wp:cNvGraphicFramePr>
+            <a:graphic xmlns:a="http://schemas.openxmlformats.org/drawingml/2006/main">
+              <a:graphicData uri="http://schemas.openxmlformats.org/drawingml/2006/picture">
+                <pic:pic xmlns:pic="http://schemas.openxmlformats.org/drawingml/2006/picture">
+                  <pic:nvPicPr>
+                    <pic:cNvPr id="1" name=""/>
+                    <pic:cNvPicPr/>
+                  </pic:nvPicPr>
+                  <pic:blipFill rotWithShape="1">
+                    <a:blip r:embed="rId14"/>
+                    <a:srcRect b="3438"/>
+                    <a:stretch/>
+                  </pic:blipFill>
+                  <pic:spPr bwMode="auto">
+                    <a:xfrm>
+                      <a:off x="0" y="0"/>
+                      <a:ext cx="3375025" cy="1128852"/>
+                    </a:xfrm>
+                    <a:prstGeom prst="rect">
+                      <a:avLst/>
+                    </a:prstGeom>
+                    <a:ln>
+                      <a:noFill/>
+                    </a:ln>
+                    <a:extLst>
+                      <a:ext uri="{53640926-AAD7-44D8-BBD7-CCE9431645EC}">
+                        <a14:shadowObscured xmlns:a14="http://schemas.microsoft.com/office/drawing/2010/main"/>
+                      </a:ext>
+                    </a:extLst>
+                  </pic:spPr>
+                </pic:pic>
+              </a:graphicData>
+            </a:graphic>
+          </wp:inline>
+        </w:drawing>
+      </w:r>
+    </w:p>
+    <w:p>
+      <w:pPr>
+        <w:pStyle w:val="ListParagraph"/>
+        <w:numPr>
+          <w:ilvl w:val="1"/>
+          <w:numId w:val="1"/>
+        </w:numPr>
+        <w:rPr>
+          <w:rFonts w:ascii="Times New Roman" w:hAnsi="Times New Roman" w:cs="Times New Roman"/>
+        </w:rPr>
+      </w:pPr>
+      <w:r>
+        <w:rPr>
+          <w:rFonts w:ascii="Times New Roman" w:eastAsiaTheme="minorEastAsia" w:hAnsi="Times New Roman" w:cs="Times New Roman"/>
+        </w:rPr>
+        <w:t xml:space="preserve">Determine </w:t>
+      </w:r>
+      <m:oMath>
+        <m:sSub>
+          <m:sSubPr>
+            <m:ctrlPr>
+              <w:rPr>
+                <w:rFonts w:ascii="Cambria Math" w:eastAsiaTheme="minorEastAsia" w:hAnsi="Cambria Math" w:cs="Times New Roman"/>
+                <w:i/>
+              </w:rPr>
+            </m:ctrlPr>
+          </m:sSubPr>
+          <m:e>
+            <m:r>
+              <w:rPr>
+                <w:rFonts w:ascii="Cambria Math" w:eastAsiaTheme="minorEastAsia" w:hAnsi="Cambria Math" w:cs="Times New Roman"/>
+              </w:rPr>
+              <m:t>T</m:t>
+            </m:r>
+          </m:e>
+          <m:sub>
+            <m:r>
+              <w:rPr>
+                <w:rFonts w:ascii="Cambria Math" w:eastAsiaTheme="minorEastAsia" w:hAnsi="Cambria Math" w:cs="Times New Roman"/>
+              </w:rPr>
+              <m:t>z</m:t>
+            </m:r>
+          </m:sub>
+        </m:sSub>
+      </m:oMath>
+      <w:r>
+        <w:rPr>
+          <w:rFonts w:ascii="Times New Roman" w:eastAsiaTheme="minorEastAsia" w:hAnsi="Times New Roman" w:cs="Times New Roman"/>
+        </w:rPr>
+        <w:t xml:space="preserve"> by constructing an equivalent force-couple system at the shear center, C. In other words, </w:t>
+      </w:r>
+      <m:oMath>
+        <m:sSub>
+          <m:sSubPr>
+            <m:ctrlPr>
+              <w:rPr>
+                <w:rFonts w:ascii="Cambria Math" w:eastAsiaTheme="minorEastAsia" w:hAnsi="Cambria Math" w:cs="Times New Roman"/>
+                <w:i/>
+              </w:rPr>
+            </m:ctrlPr>
+          </m:sSubPr>
+          <m:e>
+            <m:r>
+              <w:rPr>
+                <w:rFonts w:ascii="Cambria Math" w:eastAsiaTheme="minorEastAsia" w:hAnsi="Cambria Math" w:cs="Times New Roman"/>
+              </w:rPr>
+              <m:t>T</m:t>
+            </m:r>
+          </m:e>
+          <m:sub>
+            <m:r>
+              <w:rPr>
+                <w:rFonts w:ascii="Cambria Math" w:eastAsiaTheme="minorEastAsia" w:hAnsi="Cambria Math" w:cs="Times New Roman"/>
+              </w:rPr>
+              <m:t>z</m:t>
+            </m:r>
+          </m:sub>
+        </m:sSub>
+        <m:r>
+          <w:rPr>
+            <w:rFonts w:ascii="Cambria Math" w:eastAsiaTheme="minorEastAsia" w:hAnsi="Cambria Math" w:cs="Times New Roman"/>
+          </w:rPr>
+          <m:t>=</m:t>
+        </m:r>
+        <m:sSub>
+          <m:sSubPr>
+            <m:ctrlPr>
+              <w:rPr>
+                <w:rFonts w:ascii="Cambria Math" w:eastAsiaTheme="minorEastAsia" w:hAnsi="Cambria Math" w:cs="Times New Roman"/>
+                <w:i/>
+              </w:rPr>
+            </m:ctrlPr>
+          </m:sSubPr>
+          <m:e>
+            <m:r>
+              <w:rPr>
+                <w:rFonts w:ascii="Cambria Math" w:eastAsiaTheme="minorEastAsia" w:hAnsi="Cambria Math" w:cs="Times New Roman"/>
+              </w:rPr>
+              <m:t>F</m:t>
+            </m:r>
+          </m:e>
+          <m:sub>
+            <m:r>
+              <w:rPr>
+                <w:rFonts w:ascii="Cambria Math" w:eastAsiaTheme="minorEastAsia" w:hAnsi="Cambria Math" w:cs="Times New Roman"/>
+              </w:rPr>
+              <m:t>y</m:t>
+            </m:r>
+          </m:sub>
+        </m:sSub>
+        <m:r>
+          <w:rPr>
+            <w:rFonts w:ascii="Cambria Math" w:eastAsiaTheme="minorEastAsia" w:hAnsi="Cambria Math" w:cs="Times New Roman"/>
+          </w:rPr>
+          <m:t>d</m:t>
+        </m:r>
+      </m:oMath>
+      <w:r>
+        <w:rPr>
+          <w:rFonts w:ascii="Times New Roman" w:eastAsiaTheme="minorEastAsia" w:hAnsi="Times New Roman" w:cs="Times New Roman"/>
+        </w:rPr>
+        <w:t xml:space="preserve"> where </w:t>
+      </w:r>
+      <m:oMath>
+        <m:r>
+          <w:rPr>
+            <w:rFonts w:ascii="Cambria Math" w:eastAsiaTheme="minorEastAsia" w:hAnsi="Cambria Math" w:cs="Times New Roman"/>
+          </w:rPr>
+          <m:t>d</m:t>
+        </m:r>
+      </m:oMath>
+      <w:r>
+        <w:rPr>
+          <w:rFonts w:ascii="Times New Roman" w:eastAsiaTheme="minorEastAsia" w:hAnsi="Times New Roman" w:cs="Times New Roman"/>
+        </w:rPr>
+        <w:t xml:space="preserve"> is as shown in Figure 1.</w:t>
+      </w:r>
+    </w:p>
+    <w:p>
+      <w:pPr>
+        <w:jc w:val="center"/>
+        <w:rPr>
+          <w:rFonts w:ascii="Times New Roman" w:hAnsi="Times New Roman" w:cs="Times New Roman"/>
+          <w:sz w:val="22"/>
+          <w:szCs w:val="22"/>
+        </w:rPr>
+      </w:pPr>
+      <w:r>
+        <w:rPr>
+          <w:rFonts w:ascii="Times New Roman" w:hAnsi="Times New Roman" w:cs="Times New Roman"/>
+          <w:noProof/>
+          <w:sz w:val="22"/>
+          <w:szCs w:val="22"/>
+        </w:rPr>
+        <w:drawing>
+          <wp:inline distT="0" distB="0" distL="0" distR="0" wp14:anchorId="05DC3DDD" wp14:editId="0600C59E">
+            <wp:extent cx="3375025" cy="459105"/>
+            <wp:effectExtent l="0" t="0" r="3175" b="0"/>
+            <wp:docPr id="10" name="Picture 10"/>
+            <wp:cNvGraphicFramePr>
+              <a:graphicFrameLocks xmlns:a="http://schemas.openxmlformats.org/drawingml/2006/main" noChangeAspect="1"/>
+            </wp:cNvGraphicFramePr>
+            <a:graphic xmlns:a="http://schemas.openxmlformats.org/drawingml/2006/main">
+              <a:graphicData uri="http://schemas.openxmlformats.org/drawingml/2006/picture">
+                <pic:pic xmlns:pic="http://schemas.openxmlformats.org/drawingml/2006/picture">
+                  <pic:nvPicPr>
+                    <pic:cNvPr id="1" name=""/>
+                    <pic:cNvPicPr/>
+                  </pic:nvPicPr>
+                  <pic:blipFill>
+                    <a:blip r:embed="rId15"/>
+                    <a:stretch>
+                      <a:fillRect/>
+                    </a:stretch>
+                  </pic:blipFill>
+                  <pic:spPr>
+                    <a:xfrm>
+                      <a:off x="0" y="0"/>
+                      <a:ext cx="3375025" cy="459105"/>
+                    </a:xfrm>
+                    <a:prstGeom prst="rect">
+                      <a:avLst/>
+                    </a:prstGeom>
+                  </pic:spPr>
+                </pic:pic>
+              </a:graphicData>
+            </a:graphic>
+          </wp:inline>
+        </w:drawing>
+      </w:r>
+    </w:p>
+    <w:p>
+      <w:pPr>
+        <w:rPr>
+          <w:rFonts w:ascii="Times New Roman" w:hAnsi="Times New Roman" w:cs="Times New Roman"/>
+          <w:sz w:val="22"/>
+          <w:szCs w:val="22"/>
+        </w:rPr>
+      </w:pPr>
+    </w:p>
+    <w:p>
+      <w:pPr>
+        <w:pStyle w:val="ListParagraph"/>
+        <w:numPr>
+          <w:ilvl w:val="1"/>
+          <w:numId w:val="1"/>
+        </w:numPr>
+        <w:rPr>
+          <w:rFonts w:ascii="Times New Roman" w:hAnsi="Times New Roman" w:cs="Times New Roman"/>
+        </w:rPr>
+      </w:pPr>
+      <w:r>
+        <w:rPr>
+          <w:rFonts w:ascii="Times New Roman" w:hAnsi="Times New Roman" w:cs="Times New Roman"/>
+        </w:rPr>
+        <w:t xml:space="preserve">Compute the axial reaction force, </w:t>
+      </w:r>
+      <m:oMath>
+        <m:sSub>
+          <m:sSubPr>
+            <m:ctrlPr>
+              <w:rPr>
+                <w:rFonts w:ascii="Cambria Math" w:hAnsi="Cambria Math" w:cs="Times New Roman"/>
+                <w:i/>
+              </w:rPr>
+            </m:ctrlPr>
+          </m:sSubPr>
+          <m:e>
+            <m:r>
+              <w:rPr>
+                <w:rFonts w:ascii="Cambria Math" w:hAnsi="Cambria Math" w:cs="Times New Roman"/>
+              </w:rPr>
+              <m:t>F</m:t>
+            </m:r>
+          </m:e>
+          <m:sub>
+            <m:r>
+              <w:rPr>
+                <w:rFonts w:ascii="Cambria Math" w:hAnsi="Cambria Math" w:cs="Times New Roman"/>
+              </w:rPr>
+              <m:t>z</m:t>
+            </m:r>
+          </m:sub>
+        </m:sSub>
+      </m:oMath>
+      <w:r>
+        <w:rPr>
+          <w:rFonts w:ascii="Times New Roman" w:eastAsiaTheme="minorEastAsia" w:hAnsi="Times New Roman" w:cs="Times New Roman"/>
+        </w:rPr>
+        <w:t xml:space="preserve">, by assuming the rotor blade is a particle with mass </w:t>
+      </w:r>
+      <m:oMath>
+        <m:r>
+          <w:rPr>
+            <w:rFonts w:ascii="Cambria Math" w:eastAsiaTheme="minorEastAsia" w:hAnsi="Cambria Math" w:cs="Times New Roman"/>
+          </w:rPr>
+          <m:t xml:space="preserve">m=40 </m:t>
+        </m:r>
+        <m:r>
+          <m:rPr>
+            <m:sty m:val="p"/>
+          </m:rPr>
+          <w:rPr>
+            <w:rFonts w:ascii="Cambria Math" w:eastAsiaTheme="minorEastAsia" w:hAnsi="Cambria Math" w:cs="Times New Roman"/>
+          </w:rPr>
+          <m:t>g</m:t>
+        </m:r>
+      </m:oMath>
+      <w:r>
+        <w:rPr>
+          <w:rFonts w:ascii="Times New Roman" w:eastAsiaTheme="minorEastAsia" w:hAnsi="Times New Roman" w:cs="Times New Roman"/>
+          <w:iCs/>
+        </w:rPr>
+        <w:t xml:space="preserve"> acting at a distance </w:t>
+      </w:r>
+      <m:oMath>
+        <m:r>
+          <w:rPr>
+            <w:rFonts w:ascii="Cambria Math" w:eastAsiaTheme="minorEastAsia" w:hAnsi="Cambria Math" w:cs="Times New Roman"/>
+          </w:rPr>
+          <m:t>r=L/2</m:t>
+        </m:r>
+      </m:oMath>
+      <w:r>
+        <w:rPr>
+          <w:rFonts w:ascii="Times New Roman" w:eastAsiaTheme="minorEastAsia" w:hAnsi="Times New Roman" w:cs="Times New Roman"/>
+          <w:iCs/>
+        </w:rPr>
+        <w:t xml:space="preserve"> from the cantilevered edge.</w:t>
+      </w:r>
+    </w:p>
+    <w:p>
+      <w:pPr>
+        <w:jc w:val="center"/>
+        <w:rPr>
+          <w:rFonts w:ascii="Times New Roman" w:hAnsi="Times New Roman" w:cs="Times New Roman"/>
+          <w:sz w:val="22"/>
+          <w:szCs w:val="22"/>
+        </w:rPr>
+      </w:pPr>
+      <w:r>
+        <w:rPr>
+          <w:rFonts w:ascii="Times New Roman" w:hAnsi="Times New Roman" w:cs="Times New Roman"/>
+          <w:noProof/>
+          <w:sz w:val="22"/>
+          <w:szCs w:val="22"/>
+        </w:rPr>
+        <w:drawing>
+          <wp:inline distT="0" distB="0" distL="0" distR="0" wp14:anchorId="06FFB443" wp14:editId="7297539C">
+            <wp:extent cx="2618554" cy="571500"/>
+            <wp:effectExtent l="0" t="0" r="0" b="0"/>
+            <wp:docPr id="11" name="Picture 11"/>
+            <wp:cNvGraphicFramePr>
+              <a:graphicFrameLocks xmlns:a="http://schemas.openxmlformats.org/drawingml/2006/main" noChangeAspect="1"/>
+            </wp:cNvGraphicFramePr>
+            <a:graphic xmlns:a="http://schemas.openxmlformats.org/drawingml/2006/main">
+              <a:graphicData uri="http://schemas.openxmlformats.org/drawingml/2006/picture">
+                <pic:pic xmlns:pic="http://schemas.openxmlformats.org/drawingml/2006/picture">
+                  <pic:nvPicPr>
+                    <pic:cNvPr id="1" name=""/>
+                    <pic:cNvPicPr/>
+                  </pic:nvPicPr>
+                  <pic:blipFill>
+                    <a:blip r:embed="rId16"/>
+                    <a:stretch>
+                      <a:fillRect/>
+                    </a:stretch>
+                  </pic:blipFill>
+                  <pic:spPr>
+                    <a:xfrm>
+                      <a:off x="0" y="0"/>
                       <a:ext cx="2632327" cy="574506"/>
                     </a:xfrm>
                     <a:prstGeom prst="rect">
@@ -1379,16 +1445,17 @@
       <w:pPr>
         <w:rPr>
           <w:rFonts w:ascii="Times New Roman" w:hAnsi="Times New Roman" w:cs="Times New Roman"/>
-          <w:sz w:val="16"/>
-          <w:szCs w:val="16"/>
-        </w:rPr>
-      </w:pPr>
-    </w:p>
-    <w:p>
-      <w:pPr>
-        <w:rPr>
-          <w:sz w:val="16"/>
-          <w:szCs w:val="16"/>
+          <w:sz w:val="22"/>
+          <w:szCs w:val="22"/>
+        </w:rPr>
+      </w:pPr>
+    </w:p>
+    <w:p>
+      <w:pPr>
+        <w:rPr>
+          <w:rFonts w:ascii="Times New Roman" w:hAnsi="Times New Roman" w:cs="Times New Roman"/>
+          <w:sz w:val="22"/>
+          <w:szCs w:val="22"/>
         </w:rPr>
       </w:pPr>
     </w:p>
@@ -1401,15 +1468,11 @@
         </w:numPr>
         <w:rPr>
           <w:rFonts w:ascii="Times New Roman" w:hAnsi="Times New Roman" w:cs="Times New Roman"/>
-          <w:sz w:val="16"/>
-          <w:szCs w:val="16"/>
-        </w:rPr>
-      </w:pPr>
-      <w:r>
-        <w:rPr>
-          <w:rFonts w:ascii="Times New Roman" w:hAnsi="Times New Roman" w:cs="Times New Roman"/>
-          <w:sz w:val="16"/>
-          <w:szCs w:val="16"/>
+        </w:rPr>
+      </w:pPr>
+      <w:r>
+        <w:rPr>
+          <w:rFonts w:ascii="Times New Roman" w:hAnsi="Times New Roman" w:cs="Times New Roman"/>
         </w:rPr>
         <w:t xml:space="preserve">Determine the maximum shear stress in the cross section, </w:t>
       </w:r>
@@ -1417,8 +1480,6 @@
         <m:r>
           <w:rPr>
             <w:rFonts w:ascii="Cambria Math" w:hAnsi="Cambria Math" w:cs="Times New Roman"/>
-            <w:sz w:val="16"/>
-            <w:szCs w:val="16"/>
           </w:rPr>
           <m:t>τ</m:t>
         </m:r>
@@ -1426,8 +1487,6 @@
       <w:r>
         <w:rPr>
           <w:rFonts w:ascii="Times New Roman" w:hAnsi="Times New Roman" w:cs="Times New Roman"/>
-          <w:sz w:val="16"/>
-          <w:szCs w:val="16"/>
         </w:rPr>
         <w:t xml:space="preserve">, and the angle of twist per unit length, </w:t>
       </w:r>
@@ -1435,8 +1494,6 @@
         <m:r>
           <w:rPr>
             <w:rFonts w:ascii="Cambria Math" w:hAnsi="Cambria Math" w:cs="Times New Roman"/>
-            <w:sz w:val="16"/>
-            <w:szCs w:val="16"/>
           </w:rPr>
           <m:t>θ</m:t>
         </m:r>
@@ -1444,8 +1501,6 @@
       <w:r>
         <w:rPr>
           <w:rFonts w:ascii="Times New Roman" w:eastAsiaTheme="minorEastAsia" w:hAnsi="Times New Roman" w:cs="Times New Roman"/>
-          <w:sz w:val="16"/>
-          <w:szCs w:val="16"/>
         </w:rPr>
         <w:t xml:space="preserve">, induced by the torque </w:t>
       </w:r>
@@ -1456,8 +1511,6 @@
               <w:rPr>
                 <w:rFonts w:ascii="Cambria Math" w:eastAsiaTheme="minorEastAsia" w:hAnsi="Cambria Math" w:cs="Times New Roman"/>
                 <w:i/>
-                <w:sz w:val="16"/>
-                <w:szCs w:val="16"/>
               </w:rPr>
             </m:ctrlPr>
           </m:sSubPr>
@@ -1465,8 +1518,6 @@
             <m:r>
               <w:rPr>
                 <w:rFonts w:ascii="Cambria Math" w:eastAsiaTheme="minorEastAsia" w:hAnsi="Cambria Math" w:cs="Times New Roman"/>
-                <w:sz w:val="16"/>
-                <w:szCs w:val="16"/>
               </w:rPr>
               <m:t>T</m:t>
             </m:r>
@@ -1475,8 +1526,6 @@
             <m:r>
               <w:rPr>
                 <w:rFonts w:ascii="Cambria Math" w:eastAsiaTheme="minorEastAsia" w:hAnsi="Cambria Math" w:cs="Times New Roman"/>
-                <w:sz w:val="16"/>
-                <w:szCs w:val="16"/>
               </w:rPr>
               <m:t>z</m:t>
             </m:r>
@@ -1486,8 +1535,6 @@
       <w:r>
         <w:rPr>
           <w:rFonts w:ascii="Times New Roman" w:eastAsiaTheme="minorEastAsia" w:hAnsi="Times New Roman" w:cs="Times New Roman"/>
-          <w:sz w:val="16"/>
-          <w:szCs w:val="16"/>
         </w:rPr>
         <w:t xml:space="preserve">. Leave both </w:t>
       </w:r>
@@ -1495,8 +1542,6 @@
         <m:r>
           <w:rPr>
             <w:rFonts w:ascii="Cambria Math" w:eastAsiaTheme="minorEastAsia" w:hAnsi="Cambria Math" w:cs="Times New Roman"/>
-            <w:sz w:val="16"/>
-            <w:szCs w:val="16"/>
           </w:rPr>
           <m:t>τ</m:t>
         </m:r>
@@ -1504,8 +1549,6 @@
       <w:r>
         <w:rPr>
           <w:rFonts w:ascii="Times New Roman" w:eastAsiaTheme="minorEastAsia" w:hAnsi="Times New Roman" w:cs="Times New Roman"/>
-          <w:sz w:val="16"/>
-          <w:szCs w:val="16"/>
         </w:rPr>
         <w:t xml:space="preserve"> and </w:t>
       </w:r>
@@ -1513,8 +1556,6 @@
         <m:r>
           <w:rPr>
             <w:rFonts w:ascii="Cambria Math" w:eastAsiaTheme="minorEastAsia" w:hAnsi="Cambria Math" w:cs="Times New Roman"/>
-            <w:sz w:val="16"/>
-            <w:szCs w:val="16"/>
           </w:rPr>
           <m:t>θ</m:t>
         </m:r>
@@ -1522,8 +1563,6 @@
       <w:r>
         <w:rPr>
           <w:rFonts w:ascii="Times New Roman" w:eastAsiaTheme="minorEastAsia" w:hAnsi="Times New Roman" w:cs="Times New Roman"/>
-          <w:sz w:val="16"/>
-          <w:szCs w:val="16"/>
         </w:rPr>
         <w:t xml:space="preserve"> in </w:t>
       </w:r>
@@ -1531,24 +1570,12 @@
         <w:rPr>
           <w:rFonts w:ascii="Times New Roman" w:eastAsiaTheme="minorEastAsia" w:hAnsi="Times New Roman" w:cs="Times New Roman"/>
           <w:b/>
-          <w:sz w:val="16"/>
-          <w:szCs w:val="16"/>
-        </w:rPr>
-        <w:t>symbolic terms</w:t>
-      </w:r>
-      <w:r>
-        <w:rPr>
-          <w:rFonts w:ascii="Times New Roman" w:eastAsiaTheme="minorEastAsia" w:hAnsi="Times New Roman" w:cs="Times New Roman"/>
-          <w:sz w:val="16"/>
-          <w:szCs w:val="16"/>
-        </w:rPr>
-        <w:t>.</w:t>
-      </w:r>
-      <w:r>
-        <w:rPr>
-          <w:rFonts w:ascii="Times New Roman" w:hAnsi="Times New Roman" w:cs="Times New Roman"/>
-          <w:sz w:val="16"/>
-          <w:szCs w:val="16"/>
+        </w:rPr>
+        <w:t>symbolic terms.</w:t>
+      </w:r>
+      <w:r>
+        <w:rPr>
+          <w:rFonts w:ascii="Times New Roman" w:hAnsi="Times New Roman" w:cs="Times New Roman"/>
         </w:rPr>
         <w:t xml:space="preserve"> </w:t>
       </w:r>
@@ -1562,15 +1589,11 @@
         </w:numPr>
         <w:rPr>
           <w:rFonts w:ascii="Times New Roman" w:hAnsi="Times New Roman" w:cs="Times New Roman"/>
-          <w:sz w:val="16"/>
-          <w:szCs w:val="16"/>
-        </w:rPr>
-      </w:pPr>
-      <w:r>
-        <w:rPr>
-          <w:rFonts w:ascii="Times New Roman" w:hAnsi="Times New Roman" w:cs="Times New Roman"/>
-          <w:sz w:val="16"/>
-          <w:szCs w:val="16"/>
+        </w:rPr>
+      </w:pPr>
+      <w:r>
+        <w:rPr>
+          <w:rFonts w:ascii="Times New Roman" w:hAnsi="Times New Roman" w:cs="Times New Roman"/>
         </w:rPr>
         <w:t xml:space="preserve">To find </w:t>
       </w:r>
@@ -1578,8 +1601,6 @@
         <m:r>
           <w:rPr>
             <w:rFonts w:ascii="Cambria Math" w:hAnsi="Cambria Math" w:cs="Times New Roman"/>
-            <w:sz w:val="16"/>
-            <w:szCs w:val="16"/>
           </w:rPr>
           <m:t>τ</m:t>
         </m:r>
@@ -1587,8 +1608,6 @@
       <w:r>
         <w:rPr>
           <w:rFonts w:ascii="Times New Roman" w:eastAsiaTheme="minorEastAsia" w:hAnsi="Times New Roman" w:cs="Times New Roman"/>
-          <w:sz w:val="16"/>
-          <w:szCs w:val="16"/>
         </w:rPr>
         <w:t xml:space="preserve"> you will need to know the area enclosed by the midline. Recognize that I’ve already given you the equation of the midline, </w:t>
       </w:r>
@@ -1596,8 +1615,6 @@
         <m:r>
           <w:rPr>
             <w:rFonts w:ascii="Cambria Math" w:eastAsiaTheme="minorEastAsia" w:hAnsi="Cambria Math" w:cs="Times New Roman"/>
-            <w:sz w:val="16"/>
-            <w:szCs w:val="16"/>
           </w:rPr>
           <m:t>y</m:t>
         </m:r>
@@ -1607,8 +1624,6 @@
               <w:rPr>
                 <w:rFonts w:ascii="Cambria Math" w:eastAsiaTheme="minorEastAsia" w:hAnsi="Cambria Math" w:cs="Times New Roman"/>
                 <w:i/>
-                <w:sz w:val="16"/>
-                <w:szCs w:val="16"/>
               </w:rPr>
             </m:ctrlPr>
           </m:dPr>
@@ -1616,8 +1631,6 @@
             <m:r>
               <w:rPr>
                 <w:rFonts w:ascii="Cambria Math" w:eastAsiaTheme="minorEastAsia" w:hAnsi="Cambria Math" w:cs="Times New Roman"/>
-                <w:sz w:val="16"/>
-                <w:szCs w:val="16"/>
               </w:rPr>
               <m:t>x</m:t>
             </m:r>
@@ -1627,18 +1640,190 @@
       <w:r>
         <w:rPr>
           <w:rFonts w:ascii="Times New Roman" w:eastAsiaTheme="minorEastAsia" w:hAnsi="Times New Roman" w:cs="Times New Roman"/>
-          <w:sz w:val="16"/>
-          <w:szCs w:val="16"/>
         </w:rPr>
         <w:t>.</w:t>
       </w:r>
     </w:p>
     <w:p>
       <w:pPr>
-        <w:rPr>
-          <w:rFonts w:ascii="Times New Roman" w:hAnsi="Times New Roman" w:cs="Times New Roman"/>
-          <w:sz w:val="16"/>
-          <w:szCs w:val="16"/>
+        <w:jc w:val="center"/>
+        <w:rPr>
+          <w:rFonts w:ascii="Times New Roman" w:hAnsi="Times New Roman" w:cs="Times New Roman"/>
+          <w:sz w:val="22"/>
+          <w:szCs w:val="22"/>
+        </w:rPr>
+      </w:pPr>
+      <w:r>
+        <w:rPr>
+          <w:rFonts w:ascii="Times New Roman" w:hAnsi="Times New Roman" w:cs="Times New Roman"/>
+          <w:sz w:val="22"/>
+          <w:szCs w:val="22"/>
+        </w:rPr>
+        <w:drawing>
+          <wp:inline distT="0" distB="0" distL="0" distR="0" wp14:anchorId="19060738" wp14:editId="1ED7CF82">
+            <wp:extent cx="3371166" cy="193040"/>
+            <wp:effectExtent l="0" t="0" r="1270" b="0"/>
+            <wp:docPr id="4" name="Picture 4"/>
+            <wp:cNvGraphicFramePr>
+              <a:graphicFrameLocks xmlns:a="http://schemas.openxmlformats.org/drawingml/2006/main" noChangeAspect="1"/>
+            </wp:cNvGraphicFramePr>
+            <a:graphic xmlns:a="http://schemas.openxmlformats.org/drawingml/2006/main">
+              <a:graphicData uri="http://schemas.openxmlformats.org/drawingml/2006/picture">
+                <pic:pic xmlns:pic="http://schemas.openxmlformats.org/drawingml/2006/picture">
+                  <pic:nvPicPr>
+                    <pic:cNvPr id="1" name=""/>
+                    <pic:cNvPicPr/>
+                  </pic:nvPicPr>
+                  <pic:blipFill rotWithShape="1">
+                    <a:blip r:embed="rId17"/>
+                    <a:srcRect l="590" t="11736" r="-590" b="6716"/>
+                    <a:stretch/>
+                  </pic:blipFill>
+                  <pic:spPr bwMode="auto">
+                    <a:xfrm>
+                      <a:off x="0" y="0"/>
+                      <a:ext cx="3375025" cy="193261"/>
+                    </a:xfrm>
+                    <a:prstGeom prst="rect">
+                      <a:avLst/>
+                    </a:prstGeom>
+                    <a:ln>
+                      <a:noFill/>
+                    </a:ln>
+                    <a:extLst>
+                      <a:ext uri="{53640926-AAD7-44D8-BBD7-CCE9431645EC}">
+                        <a14:shadowObscured xmlns:a14="http://schemas.microsoft.com/office/drawing/2010/main"/>
+                      </a:ext>
+                    </a:extLst>
+                  </pic:spPr>
+                </pic:pic>
+              </a:graphicData>
+            </a:graphic>
+          </wp:inline>
+        </w:drawing>
+      </w:r>
+    </w:p>
+    <w:p>
+      <w:pPr>
+        <w:rPr>
+          <w:rFonts w:ascii="Times New Roman" w:eastAsiaTheme="minorEastAsia" w:hAnsi="Times New Roman" w:cs="Times New Roman"/>
+          <w:sz w:val="22"/>
+          <w:szCs w:val="22"/>
+        </w:rPr>
+      </w:pPr>
+      <m:oMathPara>
+        <m:oMath>
+          <m:r>
+            <w:rPr>
+              <w:rFonts w:ascii="Cambria Math" w:hAnsi="Cambria Math" w:cs="Times New Roman"/>
+              <w:sz w:val="22"/>
+              <w:szCs w:val="22"/>
+            </w:rPr>
+            <m:t>τ=</m:t>
+          </m:r>
+          <m:f>
+            <m:fPr>
+              <m:ctrlPr>
+                <w:rPr>
+                  <w:rFonts w:ascii="Cambria Math" w:hAnsi="Cambria Math" w:cs="Times New Roman"/>
+                  <w:i/>
+                  <w:sz w:val="22"/>
+                  <w:szCs w:val="22"/>
+                </w:rPr>
+              </m:ctrlPr>
+            </m:fPr>
+            <m:num>
+              <m:r>
+                <w:rPr>
+                  <w:rFonts w:ascii="Cambria Math" w:hAnsi="Cambria Math" w:cs="Times New Roman"/>
+                  <w:sz w:val="22"/>
+                  <w:szCs w:val="22"/>
+                </w:rPr>
+                <m:t>F</m:t>
+              </m:r>
+            </m:num>
+            <m:den>
+              <m:r>
+                <w:rPr>
+                  <w:rFonts w:ascii="Cambria Math" w:hAnsi="Cambria Math" w:cs="Times New Roman"/>
+                  <w:sz w:val="22"/>
+                  <w:szCs w:val="22"/>
+                </w:rPr>
+                <m:t>A</m:t>
+              </m:r>
+            </m:den>
+          </m:f>
+        </m:oMath>
+      </m:oMathPara>
+    </w:p>
+    <w:p>
+      <w:pPr>
+        <w:rPr>
+          <w:rFonts w:ascii="Times New Roman" w:eastAsiaTheme="minorEastAsia" w:hAnsi="Times New Roman" w:cs="Times New Roman"/>
+          <w:sz w:val="22"/>
+          <w:szCs w:val="22"/>
+        </w:rPr>
+      </w:pPr>
+    </w:p>
+    <w:p>
+      <w:pPr>
+        <w:jc w:val="center"/>
+        <w:rPr>
+          <w:rFonts w:ascii="Times New Roman" w:hAnsi="Times New Roman" w:cs="Times New Roman"/>
+          <w:sz w:val="22"/>
+          <w:szCs w:val="22"/>
+        </w:rPr>
+      </w:pPr>
+      <w:r>
+        <w:rPr>
+          <w:rFonts w:ascii="Times New Roman" w:hAnsi="Times New Roman" w:cs="Times New Roman"/>
+          <w:sz w:val="22"/>
+          <w:szCs w:val="22"/>
+        </w:rPr>
+        <w:drawing>
+          <wp:inline distT="0" distB="0" distL="0" distR="0" wp14:anchorId="41D5A6B1" wp14:editId="4FCBF6F7">
+            <wp:extent cx="2560114" cy="577531"/>
+            <wp:effectExtent l="0" t="0" r="0" b="0"/>
+            <wp:docPr id="12" name="Picture 12"/>
+            <wp:cNvGraphicFramePr>
+              <a:graphicFrameLocks xmlns:a="http://schemas.openxmlformats.org/drawingml/2006/main" noChangeAspect="1"/>
+            </wp:cNvGraphicFramePr>
+            <a:graphic xmlns:a="http://schemas.openxmlformats.org/drawingml/2006/main">
+              <a:graphicData uri="http://schemas.openxmlformats.org/drawingml/2006/picture">
+                <pic:pic xmlns:pic="http://schemas.openxmlformats.org/drawingml/2006/picture">
+                  <pic:nvPicPr>
+                    <pic:cNvPr id="1" name=""/>
+                    <pic:cNvPicPr/>
+                  </pic:nvPicPr>
+                  <pic:blipFill>
+                    <a:blip r:embed="rId18"/>
+                    <a:stretch>
+                      <a:fillRect/>
+                    </a:stretch>
+                  </pic:blipFill>
+                  <pic:spPr>
+                    <a:xfrm>
+                      <a:off x="0" y="0"/>
+                      <a:ext cx="2614863" cy="589882"/>
+                    </a:xfrm>
+                    <a:prstGeom prst="rect">
+                      <a:avLst/>
+                    </a:prstGeom>
+                  </pic:spPr>
+                </pic:pic>
+              </a:graphicData>
+            </a:graphic>
+          </wp:inline>
+        </w:drawing>
+      </w:r>
+    </w:p>
+    <w:p>
+      <w:pPr>
+        <w:jc w:val="center"/>
+        <w:rPr>
+          <w:rFonts w:ascii="Times New Roman" w:hAnsi="Times New Roman" w:cs="Times New Roman"/>
+          <w:sz w:val="22"/>
+          <w:szCs w:val="22"/>
         </w:rPr>
       </w:pPr>
     </w:p>
@@ -1651,17 +1836,11 @@
         </w:numPr>
         <w:rPr>
           <w:rFonts w:ascii="Times New Roman" w:hAnsi="Times New Roman" w:cs="Times New Roman"/>
-          <w:sz w:val="16"/>
-          <w:szCs w:val="16"/>
-        </w:rPr>
-      </w:pPr>
-      <w:bookmarkStart w:id="0" w:name="_GoBack"/>
-      <w:bookmarkEnd w:id="0"/>
-      <w:r>
-        <w:rPr>
-          <w:rFonts w:ascii="Times New Roman" w:hAnsi="Times New Roman" w:cs="Times New Roman"/>
-          <w:sz w:val="16"/>
-          <w:szCs w:val="16"/>
+        </w:rPr>
+      </w:pPr>
+      <w:r>
+        <w:rPr>
+          <w:rFonts w:ascii="Times New Roman" w:hAnsi="Times New Roman" w:cs="Times New Roman"/>
         </w:rPr>
         <w:t xml:space="preserve">To find </w:t>
       </w:r>
@@ -1669,8 +1848,6 @@
         <m:r>
           <w:rPr>
             <w:rFonts w:ascii="Cambria Math" w:hAnsi="Cambria Math" w:cs="Times New Roman"/>
-            <w:sz w:val="16"/>
-            <w:szCs w:val="16"/>
           </w:rPr>
           <m:t>θ</m:t>
         </m:r>
@@ -1678,8 +1855,6 @@
       <w:r>
         <w:rPr>
           <w:rFonts w:ascii="Times New Roman" w:eastAsiaTheme="minorEastAsia" w:hAnsi="Times New Roman" w:cs="Times New Roman"/>
-          <w:sz w:val="16"/>
-          <w:szCs w:val="16"/>
         </w:rPr>
         <w:t xml:space="preserve"> you will need to find the torsional constant, </w:t>
       </w:r>
@@ -1687,8 +1862,6 @@
         <m:r>
           <w:rPr>
             <w:rFonts w:ascii="Cambria Math" w:eastAsiaTheme="minorEastAsia" w:hAnsi="Cambria Math" w:cs="Times New Roman"/>
-            <w:sz w:val="16"/>
-            <w:szCs w:val="16"/>
           </w:rPr>
           <m:t>J</m:t>
         </m:r>
@@ -1696,26 +1869,18 @@
       <w:r>
         <w:rPr>
           <w:rFonts w:ascii="Times New Roman" w:eastAsiaTheme="minorEastAsia" w:hAnsi="Times New Roman" w:cs="Times New Roman"/>
-          <w:sz w:val="16"/>
-          <w:szCs w:val="16"/>
         </w:rPr>
         <w:t xml:space="preserve">. </w:t>
       </w:r>
-      <w:proofErr w:type="gramStart"/>
-      <w:r>
-        <w:rPr>
-          <w:rFonts w:ascii="Times New Roman" w:eastAsiaTheme="minorEastAsia" w:hAnsi="Times New Roman" w:cs="Times New Roman"/>
-          <w:sz w:val="16"/>
-          <w:szCs w:val="16"/>
-        </w:rPr>
-        <w:t>Typically</w:t>
-      </w:r>
-      <w:proofErr w:type="gramEnd"/>
-      <w:r>
-        <w:rPr>
-          <w:rFonts w:ascii="Times New Roman" w:eastAsiaTheme="minorEastAsia" w:hAnsi="Times New Roman" w:cs="Times New Roman"/>
-          <w:sz w:val="16"/>
-          <w:szCs w:val="16"/>
+      <w:r>
+        <w:rPr>
+          <w:rFonts w:ascii="Times New Roman" w:eastAsiaTheme="minorEastAsia" w:hAnsi="Times New Roman" w:cs="Times New Roman"/>
+        </w:rPr>
+        <w:t>Typically,</w:t>
+      </w:r>
+      <w:r>
+        <w:rPr>
+          <w:rFonts w:ascii="Times New Roman" w:eastAsiaTheme="minorEastAsia" w:hAnsi="Times New Roman" w:cs="Times New Roman"/>
         </w:rPr>
         <w:t xml:space="preserve"> this would involve evaluating a contour integral. However, because the thickness, </w:t>
       </w:r>
@@ -1723,8 +1888,6 @@
         <m:r>
           <w:rPr>
             <w:rFonts w:ascii="Cambria Math" w:eastAsiaTheme="minorEastAsia" w:hAnsi="Cambria Math" w:cs="Times New Roman"/>
-            <w:sz w:val="16"/>
-            <w:szCs w:val="16"/>
           </w:rPr>
           <m:t>t</m:t>
         </m:r>
@@ -1732,19 +1895,328 @@
       <w:r>
         <w:rPr>
           <w:rFonts w:ascii="Times New Roman" w:eastAsiaTheme="minorEastAsia" w:hAnsi="Times New Roman" w:cs="Times New Roman"/>
-          <w:sz w:val="16"/>
-          <w:szCs w:val="16"/>
         </w:rPr>
         <w:t>, is constant everywhere, we can just write</w:t>
       </w:r>
     </w:p>
     <w:p>
       <w:pPr>
+        <w:jc w:val="center"/>
+        <w:rPr>
+          <w:rFonts w:ascii="Times New Roman" w:hAnsi="Times New Roman" w:cs="Times New Roman"/>
+          <w:sz w:val="22"/>
+          <w:szCs w:val="22"/>
+        </w:rPr>
+      </w:pPr>
+      <w:r>
+        <w:rPr>
+          <w:rFonts w:ascii="Times New Roman" w:hAnsi="Times New Roman" w:cs="Times New Roman"/>
+          <w:sz w:val="22"/>
+          <w:szCs w:val="22"/>
+        </w:rPr>
+        <w:lastRenderedPageBreak/>
+        <w:drawing>
+          <wp:inline distT="0" distB="0" distL="0" distR="0" wp14:anchorId="435D7E86" wp14:editId="77B660C2">
+            <wp:extent cx="661228" cy="365250"/>
+            <wp:effectExtent l="0" t="0" r="5715" b="0"/>
+            <wp:docPr id="15" name="Picture 15"/>
+            <wp:cNvGraphicFramePr>
+              <a:graphicFrameLocks xmlns:a="http://schemas.openxmlformats.org/drawingml/2006/main" noChangeAspect="1"/>
+            </wp:cNvGraphicFramePr>
+            <a:graphic xmlns:a="http://schemas.openxmlformats.org/drawingml/2006/main">
+              <a:graphicData uri="http://schemas.openxmlformats.org/drawingml/2006/picture">
+                <pic:pic xmlns:pic="http://schemas.openxmlformats.org/drawingml/2006/picture">
+                  <pic:nvPicPr>
+                    <pic:cNvPr id="1" name=""/>
+                    <pic:cNvPicPr/>
+                  </pic:nvPicPr>
+                  <pic:blipFill>
+                    <a:blip r:embed="rId19"/>
+                    <a:stretch>
+                      <a:fillRect/>
+                    </a:stretch>
+                  </pic:blipFill>
+                  <pic:spPr>
+                    <a:xfrm>
+                      <a:off x="0" y="0"/>
+                      <a:ext cx="663921" cy="366738"/>
+                    </a:xfrm>
+                    <a:prstGeom prst="rect">
+                      <a:avLst/>
+                    </a:prstGeom>
+                  </pic:spPr>
+                </pic:pic>
+              </a:graphicData>
+            </a:graphic>
+          </wp:inline>
+        </w:drawing>
+      </w:r>
+    </w:p>
+    <w:p>
+      <w:pPr>
+        <w:rPr>
+          <w:rFonts w:ascii="Times New Roman" w:hAnsi="Times New Roman" w:cs="Times New Roman"/>
+          <w:sz w:val="22"/>
+          <w:szCs w:val="22"/>
+        </w:rPr>
+      </w:pPr>
+      <w:r>
+        <w:rPr>
+          <w:rFonts w:ascii="Times New Roman" w:hAnsi="Times New Roman" w:cs="Times New Roman"/>
+          <w:sz w:val="22"/>
+          <w:szCs w:val="22"/>
+        </w:rPr>
+        <w:t>Generally, with y1 as constant variable</w:t>
+      </w:r>
+    </w:p>
+    <w:p>
+      <w:pPr>
+        <w:jc w:val="center"/>
+        <w:rPr>
+          <w:rFonts w:ascii="Times New Roman" w:hAnsi="Times New Roman" w:cs="Times New Roman"/>
+          <w:sz w:val="22"/>
+          <w:szCs w:val="22"/>
+        </w:rPr>
+      </w:pPr>
+      <w:r>
+        <w:rPr>
+          <w:rFonts w:ascii="Times New Roman" w:hAnsi="Times New Roman" w:cs="Times New Roman"/>
+          <w:sz w:val="22"/>
+          <w:szCs w:val="22"/>
+        </w:rPr>
+        <w:drawing>
+          <wp:inline distT="0" distB="0" distL="0" distR="0" wp14:anchorId="1C679762" wp14:editId="4D2746FE">
+            <wp:extent cx="4145258" cy="1133999"/>
+            <wp:effectExtent l="0" t="0" r="0" b="9525"/>
+            <wp:docPr id="19" name="Picture 19"/>
+            <wp:cNvGraphicFramePr>
+              <a:graphicFrameLocks xmlns:a="http://schemas.openxmlformats.org/drawingml/2006/main" noChangeAspect="1"/>
+            </wp:cNvGraphicFramePr>
+            <a:graphic xmlns:a="http://schemas.openxmlformats.org/drawingml/2006/main">
+              <a:graphicData uri="http://schemas.openxmlformats.org/drawingml/2006/picture">
+                <pic:pic xmlns:pic="http://schemas.openxmlformats.org/drawingml/2006/picture">
+                  <pic:nvPicPr>
+                    <pic:cNvPr id="1" name=""/>
+                    <pic:cNvPicPr/>
+                  </pic:nvPicPr>
+                  <pic:blipFill>
+                    <a:blip r:embed="rId20"/>
+                    <a:stretch>
+                      <a:fillRect/>
+                    </a:stretch>
+                  </pic:blipFill>
+                  <pic:spPr>
+                    <a:xfrm>
+                      <a:off x="0" y="0"/>
+                      <a:ext cx="4167786" cy="1140162"/>
+                    </a:xfrm>
+                    <a:prstGeom prst="rect">
+                      <a:avLst/>
+                    </a:prstGeom>
+                  </pic:spPr>
+                </pic:pic>
+              </a:graphicData>
+            </a:graphic>
+          </wp:inline>
+        </w:drawing>
+      </w:r>
+    </w:p>
+    <w:p>
+      <w:pPr>
+        <w:jc w:val="center"/>
+        <w:rPr>
+          <w:rFonts w:ascii="Times New Roman" w:hAnsi="Times New Roman" w:cs="Times New Roman"/>
+          <w:sz w:val="22"/>
+          <w:szCs w:val="22"/>
+        </w:rPr>
+      </w:pPr>
+      <w:r>
+        <w:rPr>
+          <w:rFonts w:ascii="Times New Roman" w:hAnsi="Times New Roman" w:cs="Times New Roman"/>
+          <w:sz w:val="22"/>
+          <w:szCs w:val="22"/>
+        </w:rPr>
+        <w:drawing>
+          <wp:inline distT="0" distB="0" distL="0" distR="0" wp14:anchorId="33F1817A" wp14:editId="5C7DBE88">
+            <wp:extent cx="4531896" cy="763132"/>
+            <wp:effectExtent l="0" t="0" r="2540" b="0"/>
+            <wp:docPr id="22" name="Picture 22"/>
+            <wp:cNvGraphicFramePr>
+              <a:graphicFrameLocks xmlns:a="http://schemas.openxmlformats.org/drawingml/2006/main" noChangeAspect="1"/>
+            </wp:cNvGraphicFramePr>
+            <a:graphic xmlns:a="http://schemas.openxmlformats.org/drawingml/2006/main">
+              <a:graphicData uri="http://schemas.openxmlformats.org/drawingml/2006/picture">
+                <pic:pic xmlns:pic="http://schemas.openxmlformats.org/drawingml/2006/picture">
+                  <pic:nvPicPr>
+                    <pic:cNvPr id="1" name=""/>
+                    <pic:cNvPicPr/>
+                  </pic:nvPicPr>
+                  <pic:blipFill>
+                    <a:blip r:embed="rId21"/>
+                    <a:stretch>
+                      <a:fillRect/>
+                    </a:stretch>
+                  </pic:blipFill>
+                  <pic:spPr>
+                    <a:xfrm>
+                      <a:off x="0" y="0"/>
+                      <a:ext cx="4564799" cy="768673"/>
+                    </a:xfrm>
+                    <a:prstGeom prst="rect">
+                      <a:avLst/>
+                    </a:prstGeom>
+                  </pic:spPr>
+                </pic:pic>
+              </a:graphicData>
+            </a:graphic>
+          </wp:inline>
+        </w:drawing>
+      </w:r>
+    </w:p>
+    <w:p>
+      <w:pPr>
+        <w:rPr>
+          <w:rFonts w:ascii="Times New Roman" w:hAnsi="Times New Roman" w:cs="Times New Roman"/>
+          <w:sz w:val="22"/>
+          <w:szCs w:val="22"/>
+        </w:rPr>
+      </w:pPr>
+      <w:r>
+        <w:rPr>
+          <w:rFonts w:ascii="Times New Roman" w:hAnsi="Times New Roman" w:cs="Times New Roman"/>
+          <w:sz w:val="22"/>
+          <w:szCs w:val="22"/>
+        </w:rPr>
+        <w:t xml:space="preserve">Using y1(x)=… </w:t>
+      </w:r>
+      <w:r>
+        <w:rPr>
+          <w:rFonts w:ascii="Times New Roman" w:hAnsi="Times New Roman" w:cs="Times New Roman"/>
+          <w:sz w:val="22"/>
+          <w:szCs w:val="22"/>
+        </w:rPr>
+        <w:t xml:space="preserve">as defined </w:t>
+      </w:r>
+      <w:r>
+        <w:rPr>
+          <w:rFonts w:ascii="Times New Roman" w:hAnsi="Times New Roman" w:cs="Times New Roman"/>
+          <w:sz w:val="22"/>
+          <w:szCs w:val="22"/>
+        </w:rPr>
+        <w:t>from above</w:t>
+      </w:r>
+    </w:p>
+    <w:p>
+      <w:pPr>
+        <w:jc w:val="center"/>
+        <w:rPr>
+          <w:rFonts w:ascii="Times New Roman" w:hAnsi="Times New Roman" w:cs="Times New Roman"/>
+          <w:sz w:val="22"/>
+          <w:szCs w:val="22"/>
+        </w:rPr>
+      </w:pPr>
+      <w:r>
+        <w:rPr>
+          <w:rFonts w:ascii="Times New Roman" w:hAnsi="Times New Roman" w:cs="Times New Roman"/>
+          <w:sz w:val="22"/>
+          <w:szCs w:val="22"/>
+        </w:rPr>
+        <w:drawing>
+          <wp:inline distT="0" distB="0" distL="0" distR="0" wp14:anchorId="74015E06" wp14:editId="7380F84C">
+            <wp:extent cx="5215039" cy="1103842"/>
+            <wp:effectExtent l="0" t="0" r="5080" b="1270"/>
+            <wp:docPr id="20" name="Picture 20"/>
+            <wp:cNvGraphicFramePr>
+              <a:graphicFrameLocks xmlns:a="http://schemas.openxmlformats.org/drawingml/2006/main" noChangeAspect="1"/>
+            </wp:cNvGraphicFramePr>
+            <a:graphic xmlns:a="http://schemas.openxmlformats.org/drawingml/2006/main">
+              <a:graphicData uri="http://schemas.openxmlformats.org/drawingml/2006/picture">
+                <pic:pic xmlns:pic="http://schemas.openxmlformats.org/drawingml/2006/picture">
+                  <pic:nvPicPr>
+                    <pic:cNvPr id="1" name=""/>
+                    <pic:cNvPicPr/>
+                  </pic:nvPicPr>
+                  <pic:blipFill>
+                    <a:blip r:embed="rId22"/>
+                    <a:stretch>
+                      <a:fillRect/>
+                    </a:stretch>
+                  </pic:blipFill>
+                  <pic:spPr>
+                    <a:xfrm>
+                      <a:off x="0" y="0"/>
+                      <a:ext cx="5281633" cy="1117938"/>
+                    </a:xfrm>
+                    <a:prstGeom prst="rect">
+                      <a:avLst/>
+                    </a:prstGeom>
+                  </pic:spPr>
+                </pic:pic>
+              </a:graphicData>
+            </a:graphic>
+          </wp:inline>
+        </w:drawing>
+      </w:r>
+    </w:p>
+    <w:p>
+      <w:pPr>
+        <w:jc w:val="center"/>
+        <w:rPr>
+          <w:rFonts w:ascii="Times New Roman" w:hAnsi="Times New Roman" w:cs="Times New Roman"/>
+          <w:sz w:val="22"/>
+          <w:szCs w:val="22"/>
+        </w:rPr>
+      </w:pPr>
+      <w:r>
+        <w:rPr>
+          <w:rFonts w:ascii="Times New Roman" w:hAnsi="Times New Roman" w:cs="Times New Roman"/>
+          <w:sz w:val="22"/>
+          <w:szCs w:val="22"/>
+        </w:rPr>
+        <w:drawing>
+          <wp:inline distT="0" distB="0" distL="0" distR="0" wp14:anchorId="6C7E9B78" wp14:editId="7E366146">
+            <wp:extent cx="5251828" cy="1279608"/>
+            <wp:effectExtent l="0" t="0" r="6350" b="0"/>
+            <wp:docPr id="21" name="Picture 21"/>
+            <wp:cNvGraphicFramePr>
+              <a:graphicFrameLocks xmlns:a="http://schemas.openxmlformats.org/drawingml/2006/main" noChangeAspect="1"/>
+            </wp:cNvGraphicFramePr>
+            <a:graphic xmlns:a="http://schemas.openxmlformats.org/drawingml/2006/main">
+              <a:graphicData uri="http://schemas.openxmlformats.org/drawingml/2006/picture">
+                <pic:pic xmlns:pic="http://schemas.openxmlformats.org/drawingml/2006/picture">
+                  <pic:nvPicPr>
+                    <pic:cNvPr id="1" name=""/>
+                    <pic:cNvPicPr/>
+                  </pic:nvPicPr>
+                  <pic:blipFill>
+                    <a:blip r:embed="rId23"/>
+                    <a:stretch>
+                      <a:fillRect/>
+                    </a:stretch>
+                  </pic:blipFill>
+                  <pic:spPr>
+                    <a:xfrm>
+                      <a:off x="0" y="0"/>
+                      <a:ext cx="5271153" cy="1284317"/>
+                    </a:xfrm>
+                    <a:prstGeom prst="rect">
+                      <a:avLst/>
+                    </a:prstGeom>
+                  </pic:spPr>
+                </pic:pic>
+              </a:graphicData>
+            </a:graphic>
+          </wp:inline>
+        </w:drawing>
+      </w:r>
+    </w:p>
+    <w:p>
+      <w:pPr>
         <w:ind w:left="360"/>
         <w:rPr>
           <w:rFonts w:ascii="Times New Roman" w:hAnsi="Times New Roman" w:cs="Times New Roman"/>
-          <w:sz w:val="16"/>
-          <w:szCs w:val="16"/>
+          <w:sz w:val="22"/>
+          <w:szCs w:val="22"/>
         </w:rPr>
       </w:pPr>
       <m:oMathPara>
@@ -1760,8 +2232,8 @@
                   <w:rFonts w:ascii="Cambria Math" w:hAnsi="Cambria Math" w:cs="Times New Roman"/>
                   <w:i/>
                   <w:iCs/>
-                  <w:sz w:val="16"/>
-                  <w:szCs w:val="16"/>
+                  <w:sz w:val="22"/>
+                  <w:szCs w:val="22"/>
                 </w:rPr>
               </m:ctrlPr>
             </m:naryPr>
@@ -1774,8 +2246,8 @@
                     <w:rPr>
                       <w:rFonts w:ascii="Cambria Math" w:hAnsi="Cambria Math" w:cs="Times New Roman"/>
                       <w:i/>
-                      <w:sz w:val="16"/>
-                      <w:szCs w:val="16"/>
+                      <w:sz w:val="22"/>
+                      <w:szCs w:val="22"/>
                     </w:rPr>
                   </m:ctrlPr>
                 </m:fPr>
@@ -1783,8 +2255,8 @@
                   <m:r>
                     <w:rPr>
                       <w:rFonts w:ascii="Cambria Math" w:hAnsi="Cambria Math" w:cs="Times New Roman"/>
-                      <w:sz w:val="16"/>
-                      <w:szCs w:val="16"/>
+                      <w:sz w:val="22"/>
+                      <w:szCs w:val="22"/>
                     </w:rPr>
                     <m:t>dl</m:t>
                   </m:r>
@@ -1793,8 +2265,8 @@
                   <m:r>
                     <w:rPr>
                       <w:rFonts w:ascii="Cambria Math" w:hAnsi="Cambria Math" w:cs="Times New Roman"/>
-                      <w:sz w:val="16"/>
-                      <w:szCs w:val="16"/>
+                      <w:sz w:val="22"/>
+                      <w:szCs w:val="22"/>
                     </w:rPr>
                     <m:t>t</m:t>
                   </m:r>
@@ -1805,8 +2277,8 @@
           <m:r>
             <w:rPr>
               <w:rFonts w:ascii="Cambria Math" w:hAnsi="Cambria Math" w:cs="Times New Roman"/>
-              <w:sz w:val="16"/>
-              <w:szCs w:val="16"/>
+              <w:sz w:val="22"/>
+              <w:szCs w:val="22"/>
             </w:rPr>
             <m:t>=</m:t>
           </m:r>
@@ -1816,8 +2288,8 @@
                 <w:rPr>
                   <w:rFonts w:ascii="Cambria Math" w:hAnsi="Cambria Math" w:cs="Times New Roman"/>
                   <w:i/>
-                  <w:sz w:val="16"/>
-                  <w:szCs w:val="16"/>
+                  <w:sz w:val="22"/>
+                  <w:szCs w:val="22"/>
                 </w:rPr>
               </m:ctrlPr>
             </m:fPr>
@@ -1825,8 +2297,8 @@
               <m:r>
                 <w:rPr>
                   <w:rFonts w:ascii="Cambria Math" w:hAnsi="Cambria Math" w:cs="Times New Roman"/>
-                  <w:sz w:val="16"/>
-                  <w:szCs w:val="16"/>
+                  <w:sz w:val="22"/>
+                  <w:szCs w:val="22"/>
                 </w:rPr>
                 <m:t>2</m:t>
               </m:r>
@@ -1835,8 +2307,8 @@
               <m:r>
                 <w:rPr>
                   <w:rFonts w:ascii="Cambria Math" w:hAnsi="Cambria Math" w:cs="Times New Roman"/>
-                  <w:sz w:val="16"/>
-                  <w:szCs w:val="16"/>
+                  <w:sz w:val="22"/>
+                  <w:szCs w:val="22"/>
                 </w:rPr>
                 <m:t>t</m:t>
               </m:r>
@@ -1849,8 +2321,8 @@
                 <w:rPr>
                   <w:rFonts w:ascii="Cambria Math" w:hAnsi="Cambria Math" w:cs="Times New Roman"/>
                   <w:i/>
-                  <w:sz w:val="16"/>
-                  <w:szCs w:val="16"/>
+                  <w:sz w:val="22"/>
+                  <w:szCs w:val="22"/>
                 </w:rPr>
               </m:ctrlPr>
             </m:naryPr>
@@ -1858,8 +2330,8 @@
               <m:r>
                 <w:rPr>
                   <w:rFonts w:ascii="Cambria Math" w:hAnsi="Cambria Math" w:cs="Times New Roman"/>
-                  <w:sz w:val="16"/>
-                  <w:szCs w:val="16"/>
+                  <w:sz w:val="22"/>
+                  <w:szCs w:val="22"/>
                 </w:rPr>
                 <m:t>0</m:t>
               </m:r>
@@ -1868,8 +2340,8 @@
               <m:r>
                 <w:rPr>
                   <w:rFonts w:ascii="Cambria Math" w:hAnsi="Cambria Math" w:cs="Times New Roman"/>
-                  <w:sz w:val="16"/>
-                  <w:szCs w:val="16"/>
+                  <w:sz w:val="22"/>
+                  <w:szCs w:val="22"/>
                 </w:rPr>
                 <m:t>b</m:t>
               </m:r>
@@ -1882,8 +2354,8 @@
                     <w:rPr>
                       <w:rFonts w:ascii="Cambria Math" w:hAnsi="Cambria Math" w:cs="Times New Roman"/>
                       <w:i/>
-                      <w:sz w:val="16"/>
-                      <w:szCs w:val="16"/>
+                      <w:sz w:val="22"/>
+                      <w:szCs w:val="22"/>
                     </w:rPr>
                   </m:ctrlPr>
                 </m:radPr>
@@ -1892,8 +2364,8 @@
                   <m:r>
                     <w:rPr>
                       <w:rFonts w:ascii="Cambria Math" w:hAnsi="Cambria Math" w:cs="Times New Roman"/>
-                      <w:sz w:val="16"/>
-                      <w:szCs w:val="16"/>
+                      <w:sz w:val="22"/>
+                      <w:szCs w:val="22"/>
                     </w:rPr>
                     <m:t>1+</m:t>
                   </m:r>
@@ -1903,8 +2375,8 @@
                         <w:rPr>
                           <w:rFonts w:ascii="Cambria Math" w:hAnsi="Cambria Math" w:cs="Times New Roman"/>
                           <w:i/>
-                          <w:sz w:val="16"/>
-                          <w:szCs w:val="16"/>
+                          <w:sz w:val="22"/>
+                          <w:szCs w:val="22"/>
                         </w:rPr>
                       </m:ctrlPr>
                     </m:sSupPr>
@@ -1915,8 +2387,8 @@
                             <w:rPr>
                               <w:rFonts w:ascii="Cambria Math" w:hAnsi="Cambria Math" w:cs="Times New Roman"/>
                               <w:i/>
-                              <w:sz w:val="16"/>
-                              <w:szCs w:val="16"/>
+                              <w:sz w:val="22"/>
+                              <w:szCs w:val="22"/>
                             </w:rPr>
                           </m:ctrlPr>
                         </m:dPr>
@@ -1927,8 +2399,8 @@
                                 <w:rPr>
                                   <w:rFonts w:ascii="Cambria Math" w:hAnsi="Cambria Math" w:cs="Times New Roman"/>
                                   <w:i/>
-                                  <w:sz w:val="16"/>
-                                  <w:szCs w:val="16"/>
+                                  <w:sz w:val="22"/>
+                                  <w:szCs w:val="22"/>
                                 </w:rPr>
                               </m:ctrlPr>
                             </m:fPr>
@@ -1936,8 +2408,8 @@
                               <m:r>
                                 <w:rPr>
                                   <w:rFonts w:ascii="Cambria Math" w:hAnsi="Cambria Math" w:cs="Times New Roman"/>
-                                  <w:sz w:val="16"/>
-                                  <w:szCs w:val="16"/>
+                                  <w:sz w:val="22"/>
+                                  <w:szCs w:val="22"/>
                                 </w:rPr>
                                 <m:t>dy</m:t>
                               </m:r>
@@ -1946,8 +2418,8 @@
                               <m:r>
                                 <w:rPr>
                                   <w:rFonts w:ascii="Cambria Math" w:hAnsi="Cambria Math" w:cs="Times New Roman"/>
-                                  <w:sz w:val="16"/>
-                                  <w:szCs w:val="16"/>
+                                  <w:sz w:val="22"/>
+                                  <w:szCs w:val="22"/>
                                 </w:rPr>
                                 <m:t>dx</m:t>
                               </m:r>
@@ -1960,8 +2432,8 @@
                       <m:r>
                         <w:rPr>
                           <w:rFonts w:ascii="Cambria Math" w:hAnsi="Cambria Math" w:cs="Times New Roman"/>
-                          <w:sz w:val="16"/>
-                          <w:szCs w:val="16"/>
+                          <w:sz w:val="22"/>
+                          <w:szCs w:val="22"/>
                         </w:rPr>
                         <m:t>2</m:t>
                       </m:r>
@@ -1972,8 +2444,8 @@
               <m:r>
                 <w:rPr>
                   <w:rFonts w:ascii="Cambria Math" w:hAnsi="Cambria Math" w:cs="Times New Roman"/>
-                  <w:sz w:val="16"/>
-                  <w:szCs w:val="16"/>
+                  <w:sz w:val="22"/>
+                  <w:szCs w:val="22"/>
                 </w:rPr>
                 <m:t>dx</m:t>
               </m:r>
@@ -1991,15 +2463,11 @@
         </w:numPr>
         <w:rPr>
           <w:rFonts w:ascii="Times New Roman" w:hAnsi="Times New Roman" w:cs="Times New Roman"/>
-          <w:sz w:val="16"/>
-          <w:szCs w:val="16"/>
-        </w:rPr>
-      </w:pPr>
-      <w:r>
-        <w:rPr>
-          <w:rFonts w:ascii="Times New Roman" w:hAnsi="Times New Roman" w:cs="Times New Roman"/>
-          <w:sz w:val="16"/>
-          <w:szCs w:val="16"/>
+        </w:rPr>
+      </w:pPr>
+      <w:r>
+        <w:rPr>
+          <w:rFonts w:ascii="Times New Roman" w:hAnsi="Times New Roman" w:cs="Times New Roman"/>
         </w:rPr>
         <w:t xml:space="preserve">Determine the angle to the plane of loads, </w:t>
       </w:r>
@@ -2007,8 +2475,6 @@
         <m:r>
           <w:rPr>
             <w:rFonts w:ascii="Cambria Math" w:hAnsi="Cambria Math" w:cs="Times New Roman"/>
-            <w:sz w:val="16"/>
-            <w:szCs w:val="16"/>
           </w:rPr>
           <m:t>ϕ</m:t>
         </m:r>
@@ -2016,8 +2482,6 @@
       <w:r>
         <w:rPr>
           <w:rFonts w:ascii="Times New Roman" w:eastAsiaTheme="minorEastAsia" w:hAnsi="Times New Roman" w:cs="Times New Roman"/>
-          <w:sz w:val="16"/>
-          <w:szCs w:val="16"/>
         </w:rPr>
         <w:t xml:space="preserve">, the angle to the neutral axis, </w:t>
       </w:r>
@@ -2025,8 +2489,6 @@
         <m:r>
           <w:rPr>
             <w:rFonts w:ascii="Cambria Math" w:eastAsiaTheme="minorEastAsia" w:hAnsi="Cambria Math" w:cs="Times New Roman"/>
-            <w:sz w:val="16"/>
-            <w:szCs w:val="16"/>
           </w:rPr>
           <m:t>α</m:t>
         </m:r>
@@ -2034,16 +2496,12 @@
       <w:r>
         <w:rPr>
           <w:rFonts w:ascii="Times New Roman" w:eastAsiaTheme="minorEastAsia" w:hAnsi="Times New Roman" w:cs="Times New Roman"/>
-          <w:sz w:val="16"/>
-          <w:szCs w:val="16"/>
         </w:rPr>
         <w:t>, and the</w:t>
       </w:r>
       <w:r>
         <w:rPr>
           <w:rFonts w:ascii="Times New Roman" w:hAnsi="Times New Roman" w:cs="Times New Roman"/>
-          <w:sz w:val="16"/>
-          <w:szCs w:val="16"/>
         </w:rPr>
         <w:t xml:space="preserve"> maximum bending stress in the cross section, </w:t>
       </w:r>
@@ -2054,8 +2512,6 @@
               <w:rPr>
                 <w:rFonts w:ascii="Cambria Math" w:hAnsi="Cambria Math" w:cs="Times New Roman"/>
                 <w:i/>
-                <w:sz w:val="16"/>
-                <w:szCs w:val="16"/>
               </w:rPr>
             </m:ctrlPr>
           </m:sSubPr>
@@ -2063,8 +2519,6 @@
             <m:r>
               <w:rPr>
                 <w:rFonts w:ascii="Cambria Math" w:hAnsi="Cambria Math" w:cs="Times New Roman"/>
-                <w:sz w:val="16"/>
-                <w:szCs w:val="16"/>
               </w:rPr>
               <m:t>σ</m:t>
             </m:r>
@@ -2073,8 +2527,6 @@
             <m:r>
               <w:rPr>
                 <w:rFonts w:ascii="Cambria Math" w:hAnsi="Cambria Math" w:cs="Times New Roman"/>
-                <w:sz w:val="16"/>
-                <w:szCs w:val="16"/>
               </w:rPr>
               <m:t>B</m:t>
             </m:r>
@@ -2084,8 +2536,6 @@
       <w:r>
         <w:rPr>
           <w:rFonts w:ascii="Times New Roman" w:eastAsiaTheme="minorEastAsia" w:hAnsi="Times New Roman" w:cs="Times New Roman"/>
-          <w:sz w:val="16"/>
-          <w:szCs w:val="16"/>
         </w:rPr>
         <w:t xml:space="preserve">, induced by the bending moments </w:t>
       </w:r>
@@ -2096,8 +2546,6 @@
               <w:rPr>
                 <w:rFonts w:ascii="Cambria Math" w:eastAsiaTheme="minorEastAsia" w:hAnsi="Cambria Math" w:cs="Times New Roman"/>
                 <w:i/>
-                <w:sz w:val="16"/>
-                <w:szCs w:val="16"/>
               </w:rPr>
             </m:ctrlPr>
           </m:sSubPr>
@@ -2105,8 +2553,6 @@
             <m:r>
               <w:rPr>
                 <w:rFonts w:ascii="Cambria Math" w:eastAsiaTheme="minorEastAsia" w:hAnsi="Cambria Math" w:cs="Times New Roman"/>
-                <w:sz w:val="16"/>
-                <w:szCs w:val="16"/>
               </w:rPr>
               <m:t>M</m:t>
             </m:r>
@@ -2115,8 +2561,6 @@
             <m:r>
               <w:rPr>
                 <w:rFonts w:ascii="Cambria Math" w:eastAsiaTheme="minorEastAsia" w:hAnsi="Cambria Math" w:cs="Times New Roman"/>
-                <w:sz w:val="16"/>
-                <w:szCs w:val="16"/>
               </w:rPr>
               <m:t>x</m:t>
             </m:r>
@@ -2126,8 +2570,6 @@
       <w:r>
         <w:rPr>
           <w:rFonts w:ascii="Times New Roman" w:eastAsiaTheme="minorEastAsia" w:hAnsi="Times New Roman" w:cs="Times New Roman"/>
-          <w:sz w:val="16"/>
-          <w:szCs w:val="16"/>
         </w:rPr>
         <w:t xml:space="preserve"> and </w:t>
       </w:r>
@@ -2138,8 +2580,6 @@
               <w:rPr>
                 <w:rFonts w:ascii="Cambria Math" w:eastAsiaTheme="minorEastAsia" w:hAnsi="Cambria Math" w:cs="Times New Roman"/>
                 <w:i/>
-                <w:sz w:val="16"/>
-                <w:szCs w:val="16"/>
               </w:rPr>
             </m:ctrlPr>
           </m:sSubPr>
@@ -2147,8 +2587,6 @@
             <m:r>
               <w:rPr>
                 <w:rFonts w:ascii="Cambria Math" w:eastAsiaTheme="minorEastAsia" w:hAnsi="Cambria Math" w:cs="Times New Roman"/>
-                <w:sz w:val="16"/>
-                <w:szCs w:val="16"/>
               </w:rPr>
               <m:t>M</m:t>
             </m:r>
@@ -2157,8 +2595,6 @@
             <m:r>
               <w:rPr>
                 <w:rFonts w:ascii="Cambria Math" w:eastAsiaTheme="minorEastAsia" w:hAnsi="Cambria Math" w:cs="Times New Roman"/>
-                <w:sz w:val="16"/>
-                <w:szCs w:val="16"/>
               </w:rPr>
               <m:t>y</m:t>
             </m:r>
@@ -2168,19 +2604,8 @@
       <w:r>
         <w:rPr>
           <w:rFonts w:ascii="Times New Roman" w:eastAsiaTheme="minorEastAsia" w:hAnsi="Times New Roman" w:cs="Times New Roman"/>
-          <w:sz w:val="16"/>
-          <w:szCs w:val="16"/>
-        </w:rPr>
-        <w:t xml:space="preserve">. </w:t>
-      </w:r>
-      <w:r>
-        <w:rPr>
-          <w:rFonts w:ascii="Times New Roman" w:eastAsiaTheme="minorEastAsia" w:hAnsi="Times New Roman" w:cs="Times New Roman"/>
-          <w:b/>
-          <w:sz w:val="16"/>
-          <w:szCs w:val="16"/>
-        </w:rPr>
-        <w:t xml:space="preserve">Leave </w:t>
+        </w:rPr>
+        <w:t xml:space="preserve">. Leave </w:t>
       </w:r>
       <m:oMath>
         <m:sSub>
@@ -2188,35 +2613,22 @@
             <m:ctrlPr>
               <w:rPr>
                 <w:rFonts w:ascii="Cambria Math" w:eastAsiaTheme="minorEastAsia" w:hAnsi="Cambria Math" w:cs="Times New Roman"/>
-                <w:b/>
                 <w:i/>
-                <w:sz w:val="16"/>
-                <w:szCs w:val="16"/>
               </w:rPr>
             </m:ctrlPr>
           </m:sSubPr>
           <m:e>
             <m:r>
-              <m:rPr>
-                <m:sty m:val="bi"/>
-              </m:rPr>
-              <w:rPr>
-                <w:rFonts w:ascii="Cambria Math" w:eastAsiaTheme="minorEastAsia" w:hAnsi="Cambria Math" w:cs="Times New Roman"/>
-                <w:sz w:val="16"/>
-                <w:szCs w:val="16"/>
+              <w:rPr>
+                <w:rFonts w:ascii="Cambria Math" w:eastAsiaTheme="minorEastAsia" w:hAnsi="Cambria Math" w:cs="Times New Roman"/>
               </w:rPr>
               <m:t>σ</m:t>
             </m:r>
           </m:e>
           <m:sub>
             <m:r>
-              <m:rPr>
-                <m:sty m:val="bi"/>
-              </m:rPr>
-              <w:rPr>
-                <w:rFonts w:ascii="Cambria Math" w:eastAsiaTheme="minorEastAsia" w:hAnsi="Cambria Math" w:cs="Times New Roman"/>
-                <w:sz w:val="16"/>
-                <w:szCs w:val="16"/>
+              <w:rPr>
+                <w:rFonts w:ascii="Cambria Math" w:eastAsiaTheme="minorEastAsia" w:hAnsi="Cambria Math" w:cs="Times New Roman"/>
               </w:rPr>
               <m:t>B</m:t>
             </m:r>
@@ -2226,19 +2638,8 @@
       <w:r>
         <w:rPr>
           <w:rFonts w:ascii="Times New Roman" w:eastAsiaTheme="minorEastAsia" w:hAnsi="Times New Roman" w:cs="Times New Roman"/>
-          <w:b/>
-          <w:sz w:val="16"/>
-          <w:szCs w:val="16"/>
-        </w:rPr>
-        <w:t xml:space="preserve"> in symbolic terms</w:t>
-      </w:r>
-      <w:r>
-        <w:rPr>
-          <w:rFonts w:ascii="Times New Roman" w:eastAsiaTheme="minorEastAsia" w:hAnsi="Times New Roman" w:cs="Times New Roman"/>
-          <w:sz w:val="16"/>
-          <w:szCs w:val="16"/>
-        </w:rPr>
-        <w:t xml:space="preserve">. You may assume the moments of inertia about the centroid are </w:t>
+        </w:rPr>
+        <w:t xml:space="preserve"> in symbolic terms. You may assume the moments of inertia about the centroid are </w:t>
       </w:r>
       <m:oMath>
         <m:sSub>
@@ -2247,8 +2648,6 @@
               <w:rPr>
                 <w:rFonts w:ascii="Cambria Math" w:eastAsiaTheme="minorEastAsia" w:hAnsi="Cambria Math" w:cs="Times New Roman"/>
                 <w:i/>
-                <w:sz w:val="16"/>
-                <w:szCs w:val="16"/>
               </w:rPr>
             </m:ctrlPr>
           </m:sSubPr>
@@ -2256,8 +2655,6 @@
             <m:r>
               <w:rPr>
                 <w:rFonts w:ascii="Cambria Math" w:eastAsiaTheme="minorEastAsia" w:hAnsi="Cambria Math" w:cs="Times New Roman"/>
-                <w:sz w:val="16"/>
-                <w:szCs w:val="16"/>
               </w:rPr>
               <m:t>I</m:t>
             </m:r>
@@ -2266,8 +2663,6 @@
             <m:r>
               <w:rPr>
                 <w:rFonts w:ascii="Cambria Math" w:eastAsiaTheme="minorEastAsia" w:hAnsi="Cambria Math" w:cs="Times New Roman"/>
-                <w:sz w:val="16"/>
-                <w:szCs w:val="16"/>
               </w:rPr>
               <m:t>x</m:t>
             </m:r>
@@ -2276,8 +2671,6 @@
         <m:r>
           <w:rPr>
             <w:rFonts w:ascii="Cambria Math" w:eastAsiaTheme="minorEastAsia" w:hAnsi="Cambria Math" w:cs="Times New Roman"/>
-            <w:sz w:val="16"/>
-            <w:szCs w:val="16"/>
           </w:rPr>
           <m:t xml:space="preserve">=28 </m:t>
         </m:r>
@@ -2287,8 +2680,6 @@
           </m:rPr>
           <w:rPr>
             <w:rFonts w:ascii="Cambria Math" w:eastAsiaTheme="minorEastAsia" w:hAnsi="Cambria Math" w:cs="Times New Roman"/>
-            <w:sz w:val="16"/>
-            <w:szCs w:val="16"/>
           </w:rPr>
           <m:t>m</m:t>
         </m:r>
@@ -2298,8 +2689,6 @@
               <w:rPr>
                 <w:rFonts w:ascii="Cambria Math" w:eastAsiaTheme="minorEastAsia" w:hAnsi="Cambria Math" w:cs="Times New Roman"/>
                 <w:iCs/>
-                <w:sz w:val="16"/>
-                <w:szCs w:val="16"/>
               </w:rPr>
             </m:ctrlPr>
           </m:sSupPr>
@@ -2310,8 +2699,6 @@
               </m:rPr>
               <w:rPr>
                 <w:rFonts w:ascii="Cambria Math" w:eastAsiaTheme="minorEastAsia" w:hAnsi="Cambria Math" w:cs="Times New Roman"/>
-                <w:sz w:val="16"/>
-                <w:szCs w:val="16"/>
               </w:rPr>
               <m:t>m</m:t>
             </m:r>
@@ -2323,8 +2710,6 @@
               </m:rPr>
               <w:rPr>
                 <w:rFonts w:ascii="Cambria Math" w:eastAsiaTheme="minorEastAsia" w:hAnsi="Cambria Math" w:cs="Times New Roman"/>
-                <w:sz w:val="16"/>
-                <w:szCs w:val="16"/>
               </w:rPr>
               <m:t>4</m:t>
             </m:r>
@@ -2334,8 +2719,6 @@
       <w:r>
         <w:rPr>
           <w:rFonts w:ascii="Times New Roman" w:eastAsiaTheme="minorEastAsia" w:hAnsi="Times New Roman" w:cs="Times New Roman"/>
-          <w:sz w:val="16"/>
-          <w:szCs w:val="16"/>
         </w:rPr>
         <w:t xml:space="preserve"> , </w:t>
       </w:r>
@@ -2346,8 +2729,6 @@
               <w:rPr>
                 <w:rFonts w:ascii="Cambria Math" w:eastAsiaTheme="minorEastAsia" w:hAnsi="Cambria Math" w:cs="Times New Roman"/>
                 <w:i/>
-                <w:sz w:val="16"/>
-                <w:szCs w:val="16"/>
               </w:rPr>
             </m:ctrlPr>
           </m:sSubPr>
@@ -2355,8 +2736,6 @@
             <m:r>
               <w:rPr>
                 <w:rFonts w:ascii="Cambria Math" w:eastAsiaTheme="minorEastAsia" w:hAnsi="Cambria Math" w:cs="Times New Roman"/>
-                <w:sz w:val="16"/>
-                <w:szCs w:val="16"/>
               </w:rPr>
               <m:t>I</m:t>
             </m:r>
@@ -2365,8 +2744,6 @@
             <m:r>
               <w:rPr>
                 <w:rFonts w:ascii="Cambria Math" w:eastAsiaTheme="minorEastAsia" w:hAnsi="Cambria Math" w:cs="Times New Roman"/>
-                <w:sz w:val="16"/>
-                <w:szCs w:val="16"/>
               </w:rPr>
               <m:t>y</m:t>
             </m:r>
@@ -2375,8 +2752,6 @@
         <m:r>
           <w:rPr>
             <w:rFonts w:ascii="Cambria Math" w:eastAsiaTheme="minorEastAsia" w:hAnsi="Cambria Math" w:cs="Times New Roman"/>
-            <w:sz w:val="16"/>
-            <w:szCs w:val="16"/>
           </w:rPr>
           <m:t xml:space="preserve">=780 </m:t>
         </m:r>
@@ -2386,8 +2761,6 @@
           </m:rPr>
           <w:rPr>
             <w:rFonts w:ascii="Cambria Math" w:eastAsiaTheme="minorEastAsia" w:hAnsi="Cambria Math" w:cs="Times New Roman"/>
-            <w:sz w:val="16"/>
-            <w:szCs w:val="16"/>
           </w:rPr>
           <m:t>m</m:t>
         </m:r>
@@ -2397,8 +2770,6 @@
               <w:rPr>
                 <w:rFonts w:ascii="Cambria Math" w:eastAsiaTheme="minorEastAsia" w:hAnsi="Cambria Math" w:cs="Times New Roman"/>
                 <w:iCs/>
-                <w:sz w:val="16"/>
-                <w:szCs w:val="16"/>
               </w:rPr>
             </m:ctrlPr>
           </m:sSupPr>
@@ -2409,8 +2780,6 @@
               </m:rPr>
               <w:rPr>
                 <w:rFonts w:ascii="Cambria Math" w:eastAsiaTheme="minorEastAsia" w:hAnsi="Cambria Math" w:cs="Times New Roman"/>
-                <w:sz w:val="16"/>
-                <w:szCs w:val="16"/>
               </w:rPr>
               <m:t>m</m:t>
             </m:r>
@@ -2422,8 +2791,6 @@
               </m:rPr>
               <w:rPr>
                 <w:rFonts w:ascii="Cambria Math" w:eastAsiaTheme="minorEastAsia" w:hAnsi="Cambria Math" w:cs="Times New Roman"/>
-                <w:sz w:val="16"/>
-                <w:szCs w:val="16"/>
               </w:rPr>
               <m:t>4</m:t>
             </m:r>
@@ -2433,8 +2800,6 @@
       <w:r>
         <w:rPr>
           <w:rFonts w:ascii="Times New Roman" w:eastAsiaTheme="minorEastAsia" w:hAnsi="Times New Roman" w:cs="Times New Roman"/>
-          <w:sz w:val="16"/>
-          <w:szCs w:val="16"/>
         </w:rPr>
         <w:t xml:space="preserve"> , and </w:t>
       </w:r>
@@ -2445,8 +2810,6 @@
               <w:rPr>
                 <w:rFonts w:ascii="Cambria Math" w:eastAsiaTheme="minorEastAsia" w:hAnsi="Cambria Math" w:cs="Times New Roman"/>
                 <w:i/>
-                <w:sz w:val="16"/>
-                <w:szCs w:val="16"/>
               </w:rPr>
             </m:ctrlPr>
           </m:sSubPr>
@@ -2454,8 +2817,6 @@
             <m:r>
               <w:rPr>
                 <w:rFonts w:ascii="Cambria Math" w:eastAsiaTheme="minorEastAsia" w:hAnsi="Cambria Math" w:cs="Times New Roman"/>
-                <w:sz w:val="16"/>
-                <w:szCs w:val="16"/>
               </w:rPr>
               <m:t>I</m:t>
             </m:r>
@@ -2464,8 +2825,6 @@
             <m:r>
               <w:rPr>
                 <w:rFonts w:ascii="Cambria Math" w:eastAsiaTheme="minorEastAsia" w:hAnsi="Cambria Math" w:cs="Times New Roman"/>
-                <w:sz w:val="16"/>
-                <w:szCs w:val="16"/>
               </w:rPr>
               <m:t>xy</m:t>
             </m:r>
@@ -2474,8 +2833,6 @@
         <m:r>
           <w:rPr>
             <w:rFonts w:ascii="Cambria Math" w:eastAsiaTheme="minorEastAsia" w:hAnsi="Cambria Math" w:cs="Times New Roman"/>
-            <w:sz w:val="16"/>
-            <w:szCs w:val="16"/>
           </w:rPr>
           <m:t>=0</m:t>
         </m:r>
@@ -2483,8 +2840,6 @@
       <w:r>
         <w:rPr>
           <w:rFonts w:ascii="Times New Roman" w:eastAsiaTheme="minorEastAsia" w:hAnsi="Times New Roman" w:cs="Times New Roman"/>
-          <w:sz w:val="16"/>
-          <w:szCs w:val="16"/>
         </w:rPr>
         <w:t>.</w:t>
       </w:r>
@@ -2498,15 +2853,11 @@
         </w:numPr>
         <w:rPr>
           <w:rFonts w:ascii="Times New Roman" w:hAnsi="Times New Roman" w:cs="Times New Roman"/>
-          <w:sz w:val="16"/>
-          <w:szCs w:val="16"/>
-        </w:rPr>
-      </w:pPr>
-      <w:r>
-        <w:rPr>
-          <w:rFonts w:ascii="Times New Roman" w:eastAsiaTheme="minorEastAsia" w:hAnsi="Times New Roman" w:cs="Times New Roman"/>
-          <w:sz w:val="16"/>
-          <w:szCs w:val="16"/>
+        </w:rPr>
+      </w:pPr>
+      <w:r>
+        <w:rPr>
+          <w:rFonts w:ascii="Times New Roman" w:eastAsiaTheme="minorEastAsia" w:hAnsi="Times New Roman" w:cs="Times New Roman"/>
         </w:rPr>
         <w:t xml:space="preserve">Suggestion: If you find that </w:t>
       </w:r>
@@ -2514,8 +2865,6 @@
         <m:r>
           <w:rPr>
             <w:rFonts w:ascii="Cambria Math" w:eastAsiaTheme="minorEastAsia" w:hAnsi="Cambria Math" w:cs="Times New Roman"/>
-            <w:sz w:val="16"/>
-            <w:szCs w:val="16"/>
           </w:rPr>
           <m:t>α&lt;</m:t>
         </m:r>
@@ -2525,8 +2874,6 @@
               <w:rPr>
                 <w:rFonts w:ascii="Cambria Math" w:eastAsiaTheme="minorEastAsia" w:hAnsi="Cambria Math" w:cs="Times New Roman"/>
                 <w:i/>
-                <w:sz w:val="16"/>
-                <w:szCs w:val="16"/>
               </w:rPr>
             </m:ctrlPr>
           </m:sSupPr>
@@ -2534,8 +2881,6 @@
             <m:r>
               <w:rPr>
                 <w:rFonts w:ascii="Cambria Math" w:eastAsiaTheme="minorEastAsia" w:hAnsi="Cambria Math" w:cs="Times New Roman"/>
-                <w:sz w:val="16"/>
-                <w:szCs w:val="16"/>
               </w:rPr>
               <m:t>5</m:t>
             </m:r>
@@ -2544,8 +2889,6 @@
             <m:r>
               <w:rPr>
                 <w:rFonts w:ascii="Cambria Math" w:eastAsiaTheme="minorEastAsia" w:hAnsi="Cambria Math" w:cs="Times New Roman"/>
-                <w:sz w:val="16"/>
-                <w:szCs w:val="16"/>
               </w:rPr>
               <m:t>∘</m:t>
             </m:r>
@@ -2555,8 +2898,6 @@
       <w:r>
         <w:rPr>
           <w:rFonts w:ascii="Times New Roman" w:eastAsiaTheme="minorEastAsia" w:hAnsi="Times New Roman" w:cs="Times New Roman"/>
-          <w:sz w:val="16"/>
-          <w:szCs w:val="16"/>
         </w:rPr>
         <w:t xml:space="preserve"> you may assume that </w:t>
       </w:r>
@@ -2567,8 +2908,6 @@
               <w:rPr>
                 <w:rFonts w:ascii="Cambria Math" w:eastAsiaTheme="minorEastAsia" w:hAnsi="Cambria Math" w:cs="Times New Roman"/>
                 <w:i/>
-                <w:sz w:val="16"/>
-                <w:szCs w:val="16"/>
               </w:rPr>
             </m:ctrlPr>
           </m:funcPr>
@@ -2579,8 +2918,6 @@
               </m:rPr>
               <w:rPr>
                 <w:rFonts w:ascii="Cambria Math" w:eastAsiaTheme="minorEastAsia" w:hAnsi="Cambria Math" w:cs="Times New Roman"/>
-                <w:sz w:val="16"/>
-                <w:szCs w:val="16"/>
               </w:rPr>
               <m:t>tan</m:t>
             </m:r>
@@ -2592,8 +2929,6 @@
                   <w:rPr>
                     <w:rFonts w:ascii="Cambria Math" w:eastAsiaTheme="minorEastAsia" w:hAnsi="Cambria Math" w:cs="Times New Roman"/>
                     <w:i/>
-                    <w:sz w:val="16"/>
-                    <w:szCs w:val="16"/>
                   </w:rPr>
                 </m:ctrlPr>
               </m:dPr>
@@ -2601,8 +2936,6 @@
                 <m:r>
                   <w:rPr>
                     <w:rFonts w:ascii="Cambria Math" w:eastAsiaTheme="minorEastAsia" w:hAnsi="Cambria Math" w:cs="Times New Roman"/>
-                    <w:sz w:val="16"/>
-                    <w:szCs w:val="16"/>
                   </w:rPr>
                   <m:t>α</m:t>
                 </m:r>
@@ -2613,8 +2946,6 @@
         <m:r>
           <w:rPr>
             <w:rFonts w:ascii="Cambria Math" w:eastAsiaTheme="minorEastAsia" w:hAnsi="Cambria Math" w:cs="Times New Roman"/>
-            <w:sz w:val="16"/>
-            <w:szCs w:val="16"/>
           </w:rPr>
           <m:t>≈0</m:t>
         </m:r>
@@ -2622,8 +2953,6 @@
       <w:r>
         <w:rPr>
           <w:rFonts w:ascii="Times New Roman" w:eastAsiaTheme="minorEastAsia" w:hAnsi="Times New Roman" w:cs="Times New Roman"/>
-          <w:sz w:val="16"/>
-          <w:szCs w:val="16"/>
         </w:rPr>
         <w:t xml:space="preserve"> to simplify your expression for </w:t>
       </w:r>
@@ -2634,8 +2963,6 @@
               <w:rPr>
                 <w:rFonts w:ascii="Cambria Math" w:eastAsiaTheme="minorEastAsia" w:hAnsi="Cambria Math" w:cs="Times New Roman"/>
                 <w:i/>
-                <w:sz w:val="16"/>
-                <w:szCs w:val="16"/>
               </w:rPr>
             </m:ctrlPr>
           </m:sSubPr>
@@ -2643,8 +2970,6 @@
             <m:r>
               <w:rPr>
                 <w:rFonts w:ascii="Cambria Math" w:eastAsiaTheme="minorEastAsia" w:hAnsi="Cambria Math" w:cs="Times New Roman"/>
-                <w:sz w:val="16"/>
-                <w:szCs w:val="16"/>
               </w:rPr>
               <m:t>σ</m:t>
             </m:r>
@@ -2653,8 +2978,6 @@
             <m:r>
               <w:rPr>
                 <w:rFonts w:ascii="Cambria Math" w:eastAsiaTheme="minorEastAsia" w:hAnsi="Cambria Math" w:cs="Times New Roman"/>
-                <w:sz w:val="16"/>
-                <w:szCs w:val="16"/>
               </w:rPr>
               <m:t>B</m:t>
             </m:r>
@@ -2664,11 +2987,27 @@
       <w:r>
         <w:rPr>
           <w:rFonts w:ascii="Times New Roman" w:eastAsiaTheme="minorEastAsia" w:hAnsi="Times New Roman" w:cs="Times New Roman"/>
-          <w:sz w:val="16"/>
-          <w:szCs w:val="16"/>
         </w:rPr>
         <w:t>.</w:t>
       </w:r>
+    </w:p>
+    <w:p>
+      <w:pPr>
+        <w:rPr>
+          <w:rFonts w:ascii="Times New Roman" w:hAnsi="Times New Roman" w:cs="Times New Roman"/>
+          <w:sz w:val="22"/>
+          <w:szCs w:val="22"/>
+        </w:rPr>
+      </w:pPr>
+    </w:p>
+    <w:p>
+      <w:pPr>
+        <w:rPr>
+          <w:rFonts w:ascii="Times New Roman" w:hAnsi="Times New Roman" w:cs="Times New Roman"/>
+          <w:sz w:val="22"/>
+          <w:szCs w:val="22"/>
+        </w:rPr>
+      </w:pPr>
     </w:p>
     <w:p>
       <w:pPr>
@@ -2679,15 +3018,11 @@
         </w:numPr>
         <w:rPr>
           <w:rFonts w:ascii="Times New Roman" w:hAnsi="Times New Roman" w:cs="Times New Roman"/>
-          <w:sz w:val="16"/>
-          <w:szCs w:val="16"/>
-        </w:rPr>
-      </w:pPr>
-      <w:r>
-        <w:rPr>
-          <w:rFonts w:ascii="Times New Roman" w:eastAsiaTheme="minorEastAsia" w:hAnsi="Times New Roman" w:cs="Times New Roman"/>
-          <w:sz w:val="16"/>
-          <w:szCs w:val="16"/>
+        </w:rPr>
+      </w:pPr>
+      <w:r>
+        <w:rPr>
+          <w:rFonts w:ascii="Times New Roman" w:eastAsiaTheme="minorEastAsia" w:hAnsi="Times New Roman" w:cs="Times New Roman"/>
         </w:rPr>
         <w:t xml:space="preserve">Determine the maximum normal stress, </w:t>
       </w:r>
@@ -2698,8 +3033,6 @@
               <w:rPr>
                 <w:rFonts w:ascii="Cambria Math" w:eastAsiaTheme="minorEastAsia" w:hAnsi="Cambria Math" w:cs="Times New Roman"/>
                 <w:i/>
-                <w:sz w:val="16"/>
-                <w:szCs w:val="16"/>
               </w:rPr>
             </m:ctrlPr>
           </m:sSubPr>
@@ -2707,8 +3040,6 @@
             <m:r>
               <w:rPr>
                 <w:rFonts w:ascii="Cambria Math" w:eastAsiaTheme="minorEastAsia" w:hAnsi="Cambria Math" w:cs="Times New Roman"/>
-                <w:sz w:val="16"/>
-                <w:szCs w:val="16"/>
               </w:rPr>
               <m:t>σ</m:t>
             </m:r>
@@ -2717,8 +3048,6 @@
             <m:r>
               <w:rPr>
                 <w:rFonts w:ascii="Cambria Math" w:eastAsiaTheme="minorEastAsia" w:hAnsi="Cambria Math" w:cs="Times New Roman"/>
-                <w:sz w:val="16"/>
-                <w:szCs w:val="16"/>
               </w:rPr>
               <m:t>N</m:t>
             </m:r>
@@ -2728,8 +3057,6 @@
       <w:r>
         <w:rPr>
           <w:rFonts w:ascii="Times New Roman" w:eastAsiaTheme="minorEastAsia" w:hAnsi="Times New Roman" w:cs="Times New Roman"/>
-          <w:sz w:val="16"/>
-          <w:szCs w:val="16"/>
         </w:rPr>
         <w:t xml:space="preserve">, induced by the centripetal force </w:t>
       </w:r>
@@ -2740,8 +3067,6 @@
               <w:rPr>
                 <w:rFonts w:ascii="Cambria Math" w:eastAsiaTheme="minorEastAsia" w:hAnsi="Cambria Math" w:cs="Times New Roman"/>
                 <w:i/>
-                <w:sz w:val="16"/>
-                <w:szCs w:val="16"/>
               </w:rPr>
             </m:ctrlPr>
           </m:sSubPr>
@@ -2749,8 +3074,6 @@
             <m:r>
               <w:rPr>
                 <w:rFonts w:ascii="Cambria Math" w:eastAsiaTheme="minorEastAsia" w:hAnsi="Cambria Math" w:cs="Times New Roman"/>
-                <w:sz w:val="16"/>
-                <w:szCs w:val="16"/>
               </w:rPr>
               <m:t>F</m:t>
             </m:r>
@@ -2759,8 +3082,6 @@
             <m:r>
               <w:rPr>
                 <w:rFonts w:ascii="Cambria Math" w:eastAsiaTheme="minorEastAsia" w:hAnsi="Cambria Math" w:cs="Times New Roman"/>
-                <w:sz w:val="16"/>
-                <w:szCs w:val="16"/>
               </w:rPr>
               <m:t>z</m:t>
             </m:r>
@@ -2770,8 +3091,6 @@
       <w:r>
         <w:rPr>
           <w:rFonts w:ascii="Times New Roman" w:eastAsiaTheme="minorEastAsia" w:hAnsi="Times New Roman" w:cs="Times New Roman"/>
-          <w:sz w:val="16"/>
-          <w:szCs w:val="16"/>
         </w:rPr>
         <w:t xml:space="preserve">.  You may assume the total area of the cross section is given by </w:t>
       </w:r>
@@ -2779,8 +3098,6 @@
         <m:r>
           <w:rPr>
             <w:rFonts w:ascii="Cambria Math" w:eastAsiaTheme="minorEastAsia" w:hAnsi="Cambria Math" w:cs="Times New Roman"/>
-            <w:sz w:val="16"/>
-            <w:szCs w:val="16"/>
           </w:rPr>
           <m:t xml:space="preserve">A=19 </m:t>
         </m:r>
@@ -2790,8 +3107,6 @@
               <w:rPr>
                 <w:rFonts w:ascii="Cambria Math" w:eastAsiaTheme="minorEastAsia" w:hAnsi="Cambria Math" w:cs="Times New Roman"/>
                 <w:iCs/>
-                <w:sz w:val="16"/>
-                <w:szCs w:val="16"/>
               </w:rPr>
             </m:ctrlPr>
           </m:sSupPr>
@@ -2802,8 +3117,6 @@
               </m:rPr>
               <w:rPr>
                 <w:rFonts w:ascii="Cambria Math" w:eastAsiaTheme="minorEastAsia" w:hAnsi="Cambria Math" w:cs="Times New Roman"/>
-                <w:sz w:val="16"/>
-                <w:szCs w:val="16"/>
               </w:rPr>
               <m:t>mm</m:t>
             </m:r>
@@ -2811,8 +3124,6 @@
               <w:rPr>
                 <w:rFonts w:ascii="Cambria Math" w:eastAsiaTheme="minorEastAsia" w:hAnsi="Cambria Math" w:cs="Times New Roman"/>
                 <w:i/>
-                <w:sz w:val="16"/>
-                <w:szCs w:val="16"/>
               </w:rPr>
             </m:ctrlPr>
           </m:e>
@@ -2823,8 +3134,6 @@
               </m:rPr>
               <w:rPr>
                 <w:rFonts w:ascii="Cambria Math" w:eastAsiaTheme="minorEastAsia" w:hAnsi="Cambria Math" w:cs="Times New Roman"/>
-                <w:sz w:val="16"/>
-                <w:szCs w:val="16"/>
               </w:rPr>
               <m:t>2</m:t>
             </m:r>
@@ -2834,8 +3143,6 @@
       <w:r>
         <w:rPr>
           <w:rFonts w:ascii="Times New Roman" w:eastAsiaTheme="minorEastAsia" w:hAnsi="Times New Roman" w:cs="Times New Roman"/>
-          <w:sz w:val="16"/>
-          <w:szCs w:val="16"/>
         </w:rPr>
         <w:t>.</w:t>
       </w:r>
@@ -2849,24 +3156,26 @@
         </w:numPr>
         <w:rPr>
           <w:rFonts w:ascii="Times New Roman" w:hAnsi="Times New Roman" w:cs="Times New Roman"/>
-          <w:sz w:val="16"/>
-          <w:szCs w:val="16"/>
-        </w:rPr>
-      </w:pPr>
-      <w:r>
-        <w:rPr>
-          <w:rFonts w:ascii="Times New Roman" w:hAnsi="Times New Roman" w:cs="Times New Roman"/>
-          <w:sz w:val="16"/>
-          <w:szCs w:val="16"/>
-        </w:rPr>
-        <w:t xml:space="preserve">Using the maximum principal stress criterion, and a safety factory 1.3, determine the maximum angular velocity of the blade, </w:t>
+        </w:rPr>
+      </w:pPr>
+      <w:r>
+        <w:rPr>
+          <w:rFonts w:ascii="Times New Roman" w:hAnsi="Times New Roman" w:cs="Times New Roman"/>
+        </w:rPr>
+        <w:t>Using the maximum principa</w:t>
+      </w:r>
+      <w:bookmarkStart w:id="0" w:name="_GoBack"/>
+      <w:bookmarkEnd w:id="0"/>
+      <w:r>
+        <w:rPr>
+          <w:rFonts w:ascii="Times New Roman" w:hAnsi="Times New Roman" w:cs="Times New Roman"/>
+        </w:rPr>
+        <w:t xml:space="preserve">l stress criterion, and a safety factory 1.3, determine the maximum angular velocity of the blade, </w:t>
       </w:r>
       <m:oMath>
         <m:r>
           <w:rPr>
             <w:rFonts w:ascii="Cambria Math" w:hAnsi="Cambria Math" w:cs="Times New Roman"/>
-            <w:sz w:val="16"/>
-            <w:szCs w:val="16"/>
           </w:rPr>
           <m:t>ω</m:t>
         </m:r>
@@ -2874,16 +3183,12 @@
       <w:r>
         <w:rPr>
           <w:rFonts w:ascii="Times New Roman" w:eastAsiaTheme="minorEastAsia" w:hAnsi="Times New Roman" w:cs="Times New Roman"/>
-          <w:sz w:val="16"/>
-          <w:szCs w:val="16"/>
         </w:rPr>
         <w:t>, in units of RPM. Because carbon fiber is brittle, it will fracture before yielding. Thus, instead of a yield stress you may use</w:t>
       </w:r>
       <w:r>
         <w:rPr>
           <w:rFonts w:ascii="Times New Roman" w:hAnsi="Times New Roman" w:cs="Times New Roman"/>
-          <w:sz w:val="16"/>
-          <w:szCs w:val="16"/>
         </w:rPr>
         <w:t xml:space="preserve"> an ultimate tensile strength of </w:t>
       </w:r>
@@ -2894,8 +3199,6 @@
               <w:rPr>
                 <w:rFonts w:ascii="Cambria Math" w:hAnsi="Cambria Math" w:cs="Times New Roman"/>
                 <w:i/>
-                <w:sz w:val="16"/>
-                <w:szCs w:val="16"/>
               </w:rPr>
             </m:ctrlPr>
           </m:sSubPr>
@@ -2903,8 +3206,6 @@
             <m:r>
               <w:rPr>
                 <w:rFonts w:ascii="Cambria Math" w:hAnsi="Cambria Math" w:cs="Times New Roman"/>
-                <w:sz w:val="16"/>
-                <w:szCs w:val="16"/>
               </w:rPr>
               <m:t>σ</m:t>
             </m:r>
@@ -2913,8 +3214,6 @@
             <m:r>
               <w:rPr>
                 <w:rFonts w:ascii="Cambria Math" w:hAnsi="Cambria Math" w:cs="Times New Roman"/>
-                <w:sz w:val="16"/>
-                <w:szCs w:val="16"/>
               </w:rPr>
               <m:t>u</m:t>
             </m:r>
@@ -2923,8 +3222,6 @@
         <m:r>
           <w:rPr>
             <w:rFonts w:ascii="Cambria Math" w:hAnsi="Cambria Math" w:cs="Times New Roman"/>
-            <w:sz w:val="16"/>
-            <w:szCs w:val="16"/>
           </w:rPr>
           <m:t xml:space="preserve">=800 </m:t>
         </m:r>
@@ -2934,8 +3231,6 @@
           </m:rPr>
           <w:rPr>
             <w:rFonts w:ascii="Cambria Math" w:hAnsi="Cambria Math" w:cs="Times New Roman"/>
-            <w:sz w:val="16"/>
-            <w:szCs w:val="16"/>
           </w:rPr>
           <m:t>MPa</m:t>
         </m:r>
@@ -2943,8 +3238,6 @@
       <w:r>
         <w:rPr>
           <w:rFonts w:ascii="Times New Roman" w:hAnsi="Times New Roman" w:cs="Times New Roman"/>
-          <w:sz w:val="16"/>
-          <w:szCs w:val="16"/>
         </w:rPr>
         <w:t>.</w:t>
       </w:r>
@@ -2958,15 +3251,11 @@
         </w:numPr>
         <w:rPr>
           <w:rFonts w:ascii="Times New Roman" w:hAnsi="Times New Roman" w:cs="Times New Roman"/>
-          <w:sz w:val="16"/>
-          <w:szCs w:val="16"/>
-        </w:rPr>
-      </w:pPr>
-      <w:r>
-        <w:rPr>
-          <w:rFonts w:ascii="Times New Roman" w:hAnsi="Times New Roman" w:cs="Times New Roman"/>
-          <w:sz w:val="16"/>
-          <w:szCs w:val="16"/>
+        </w:rPr>
+      </w:pPr>
+      <w:r>
+        <w:rPr>
+          <w:rFonts w:ascii="Times New Roman" w:hAnsi="Times New Roman" w:cs="Times New Roman"/>
         </w:rPr>
         <w:t xml:space="preserve">Suggestion: Calculate the ratio </w:t>
       </w:r>
@@ -2974,8 +3263,6 @@
         <m:r>
           <w:rPr>
             <w:rFonts w:ascii="Cambria Math" w:hAnsi="Cambria Math" w:cs="Times New Roman"/>
-            <w:sz w:val="16"/>
-            <w:szCs w:val="16"/>
           </w:rPr>
           <m:t>τ/</m:t>
         </m:r>
@@ -2985,8 +3272,6 @@
               <w:rPr>
                 <w:rFonts w:ascii="Cambria Math" w:hAnsi="Cambria Math" w:cs="Times New Roman"/>
                 <w:i/>
-                <w:sz w:val="16"/>
-                <w:szCs w:val="16"/>
               </w:rPr>
             </m:ctrlPr>
           </m:dPr>
@@ -2997,8 +3282,6 @@
                   <w:rPr>
                     <w:rFonts w:ascii="Cambria Math" w:hAnsi="Cambria Math" w:cs="Times New Roman"/>
                     <w:i/>
-                    <w:sz w:val="16"/>
-                    <w:szCs w:val="16"/>
                   </w:rPr>
                 </m:ctrlPr>
               </m:sSubPr>
@@ -3006,8 +3289,6 @@
                 <m:r>
                   <w:rPr>
                     <w:rFonts w:ascii="Cambria Math" w:hAnsi="Cambria Math" w:cs="Times New Roman"/>
-                    <w:sz w:val="16"/>
-                    <w:szCs w:val="16"/>
                   </w:rPr>
                   <m:t>σ</m:t>
                 </m:r>
@@ -3016,8 +3297,6 @@
                 <m:r>
                   <w:rPr>
                     <w:rFonts w:ascii="Cambria Math" w:hAnsi="Cambria Math" w:cs="Times New Roman"/>
-                    <w:sz w:val="16"/>
-                    <w:szCs w:val="16"/>
                   </w:rPr>
                   <m:t>B</m:t>
                 </m:r>
@@ -3026,8 +3305,6 @@
             <m:r>
               <w:rPr>
                 <w:rFonts w:ascii="Cambria Math" w:hAnsi="Cambria Math" w:cs="Times New Roman"/>
-                <w:sz w:val="16"/>
-                <w:szCs w:val="16"/>
               </w:rPr>
               <m:t>+</m:t>
             </m:r>
@@ -3037,8 +3314,6 @@
                   <w:rPr>
                     <w:rFonts w:ascii="Cambria Math" w:hAnsi="Cambria Math" w:cs="Times New Roman"/>
                     <w:i/>
-                    <w:sz w:val="16"/>
-                    <w:szCs w:val="16"/>
                   </w:rPr>
                 </m:ctrlPr>
               </m:sSubPr>
@@ -3046,8 +3321,6 @@
                 <m:r>
                   <w:rPr>
                     <w:rFonts w:ascii="Cambria Math" w:hAnsi="Cambria Math" w:cs="Times New Roman"/>
-                    <w:sz w:val="16"/>
-                    <w:szCs w:val="16"/>
                   </w:rPr>
                   <m:t>σ</m:t>
                 </m:r>
@@ -3056,8 +3329,6 @@
                 <m:r>
                   <w:rPr>
                     <w:rFonts w:ascii="Cambria Math" w:hAnsi="Cambria Math" w:cs="Times New Roman"/>
-                    <w:sz w:val="16"/>
-                    <w:szCs w:val="16"/>
                   </w:rPr>
                   <m:t>N</m:t>
                 </m:r>
@@ -3069,8 +3340,6 @@
       <w:r>
         <w:rPr>
           <w:rFonts w:ascii="Times New Roman" w:eastAsiaTheme="minorEastAsia" w:hAnsi="Times New Roman" w:cs="Times New Roman"/>
-          <w:sz w:val="16"/>
-          <w:szCs w:val="16"/>
         </w:rPr>
         <w:t xml:space="preserve">. If this ratio is less than </w:t>
       </w:r>
@@ -3078,8 +3347,6 @@
         <m:r>
           <w:rPr>
             <w:rFonts w:ascii="Cambria Math" w:eastAsiaTheme="minorEastAsia" w:hAnsi="Cambria Math" w:cs="Times New Roman"/>
-            <w:sz w:val="16"/>
-            <w:szCs w:val="16"/>
           </w:rPr>
           <m:t>0.1</m:t>
         </m:r>
@@ -3087,8 +3354,6 @@
       <w:r>
         <w:rPr>
           <w:rFonts w:ascii="Times New Roman" w:eastAsiaTheme="minorEastAsia" w:hAnsi="Times New Roman" w:cs="Times New Roman"/>
-          <w:sz w:val="16"/>
-          <w:szCs w:val="16"/>
         </w:rPr>
         <w:t xml:space="preserve"> you may ignore </w:t>
       </w:r>
@@ -3096,8 +3361,6 @@
         <m:r>
           <w:rPr>
             <w:rFonts w:ascii="Cambria Math" w:eastAsiaTheme="minorEastAsia" w:hAnsi="Cambria Math" w:cs="Times New Roman"/>
-            <w:sz w:val="16"/>
-            <w:szCs w:val="16"/>
           </w:rPr>
           <m:t>τ</m:t>
         </m:r>
@@ -3105,8 +3368,6 @@
       <w:r>
         <w:rPr>
           <w:rFonts w:ascii="Times New Roman" w:eastAsiaTheme="minorEastAsia" w:hAnsi="Times New Roman" w:cs="Times New Roman"/>
-          <w:sz w:val="16"/>
-          <w:szCs w:val="16"/>
         </w:rPr>
         <w:t xml:space="preserve"> when calculating the maximum principal stress.</w:t>
       </w:r>
@@ -3120,15 +3381,11 @@
         </w:numPr>
         <w:rPr>
           <w:rFonts w:ascii="Times New Roman" w:hAnsi="Times New Roman" w:cs="Times New Roman"/>
-          <w:sz w:val="16"/>
-          <w:szCs w:val="16"/>
-        </w:rPr>
-      </w:pPr>
-      <w:r>
-        <w:rPr>
-          <w:rFonts w:ascii="Times New Roman" w:hAnsi="Times New Roman" w:cs="Times New Roman"/>
-          <w:sz w:val="16"/>
-          <w:szCs w:val="16"/>
+        </w:rPr>
+      </w:pPr>
+      <w:r>
+        <w:rPr>
+          <w:rFonts w:ascii="Times New Roman" w:hAnsi="Times New Roman" w:cs="Times New Roman"/>
         </w:rPr>
         <w:t>Write a short paragraph discussing what you learned from the project. Discuss what assumptions or simplifications were made to solve the problem.</w:t>
       </w:r>
@@ -3136,18 +3393,19 @@
     <w:p>
       <w:pPr>
         <w:rPr>
-          <w:sz w:val="16"/>
-          <w:szCs w:val="16"/>
+          <w:rFonts w:ascii="Times New Roman" w:hAnsi="Times New Roman" w:cs="Times New Roman"/>
+          <w:sz w:val="22"/>
+          <w:szCs w:val="22"/>
         </w:rPr>
       </w:pPr>
     </w:p>
     <w:sectPr>
-      <w:headerReference w:type="default" r:id="rId13"/>
-      <w:footerReference w:type="even" r:id="rId14"/>
-      <w:footerReference w:type="default" r:id="rId15"/>
+      <w:headerReference w:type="default" r:id="rId24"/>
+      <w:footerReference w:type="even" r:id="rId25"/>
+      <w:footerReference w:type="default" r:id="rId26"/>
       <w:pgSz w:w="12240" w:h="15840"/>
       <w:pgMar w:top="720" w:right="720" w:bottom="720" w:left="720" w:header="360" w:footer="360" w:gutter="0"/>
-      <w:cols w:num="2" w:space="170"/>
+      <w:cols w:space="170"/>
       <w:docGrid w:linePitch="360"/>
     </w:sectPr>
   </w:body>
@@ -3186,6 +3444,11 @@
         <w:docPartUnique/>
       </w:docPartObj>
     </w:sdtPr>
+    <w:sdtEndPr>
+      <w:rPr>
+        <w:rStyle w:val="PageNumber"/>
+      </w:rPr>
+    </w:sdtEndPr>
     <w:sdtContent>
       <w:p>
         <w:pPr>
@@ -3238,6 +3501,11 @@
         <w:docPartUnique/>
       </w:docPartObj>
     </w:sdtPr>
+    <w:sdtEndPr>
+      <w:rPr>
+        <w:rStyle w:val="PageNumber"/>
+      </w:rPr>
+    </w:sdtEndPr>
     <w:sdtContent>
       <w:p>
         <w:pPr>
@@ -3830,7 +4098,6 @@
   <w:style w:type="character" w:default="1" w:styleId="DefaultParagraphFont">
     <w:name w:val="Default Paragraph Font"/>
     <w:uiPriority w:val="1"/>
-    <w:semiHidden/>
     <w:unhideWhenUsed/>
   </w:style>
   <w:style w:type="table" w:default="1" w:styleId="TableNormal">
@@ -3919,6 +4186,43 @@
     <w:semiHidden/>
     <w:unhideWhenUsed/>
     <w:rsid w:val="002F5BA7"/>
+  </w:style>
+  <w:style w:type="paragraph" w:styleId="BalloonText">
+    <w:name w:val="Balloon Text"/>
+    <w:basedOn w:val="Normal"/>
+    <w:link w:val="BalloonTextChar"/>
+    <w:uiPriority w:val="99"/>
+    <w:semiHidden/>
+    <w:unhideWhenUsed/>
+    <w:rsid w:val="002A022D"/>
+    <w:rPr>
+      <w:rFonts w:ascii="Segoe UI" w:hAnsi="Segoe UI" w:cs="Segoe UI"/>
+      <w:sz w:val="18"/>
+      <w:szCs w:val="18"/>
+    </w:rPr>
+  </w:style>
+  <w:style w:type="character" w:customStyle="1" w:styleId="BalloonTextChar">
+    <w:name w:val="Balloon Text Char"/>
+    <w:basedOn w:val="DefaultParagraphFont"/>
+    <w:link w:val="BalloonText"/>
+    <w:uiPriority w:val="99"/>
+    <w:semiHidden/>
+    <w:rsid w:val="002A022D"/>
+    <w:rPr>
+      <w:rFonts w:ascii="Segoe UI" w:hAnsi="Segoe UI" w:cs="Segoe UI"/>
+      <w:sz w:val="18"/>
+      <w:szCs w:val="18"/>
+    </w:rPr>
+  </w:style>
+  <w:style w:type="character" w:styleId="PlaceholderText">
+    <w:name w:val="Placeholder Text"/>
+    <w:basedOn w:val="DefaultParagraphFont"/>
+    <w:uiPriority w:val="99"/>
+    <w:semiHidden/>
+    <w:rsid w:val="00AC023D"/>
+    <w:rPr>
+      <w:color w:val="808080"/>
+    </w:rPr>
   </w:style>
 </w:styles>
 </file>

</xml_diff>

<commit_message>
Finished Part of 4
</commit_message>
<xml_diff>
--- a/DesignProblem2/DesignProblem2.docx
+++ b/DesignProblem2/DesignProblem2.docx
@@ -12,6 +12,168 @@
         </w:rPr>
       </w:pPr>
     </w:p>
+    <w:tbl>
+      <w:tblPr>
+        <w:tblStyle w:val="TableGrid"/>
+        <w:tblW w:w="0" w:type="auto"/>
+        <w:tblInd w:w="720" w:type="dxa"/>
+        <w:tblLook w:val="04A0" w:firstRow="1" w:lastRow="0" w:firstColumn="1" w:lastColumn="0" w:noHBand="0" w:noVBand="1"/>
+      </w:tblPr>
+      <w:tblGrid>
+        <w:gridCol w:w="5260"/>
+        <w:gridCol w:w="4810"/>
+      </w:tblGrid>
+      <w:tr>
+        <w:tc>
+          <w:tcPr>
+            <w:tcW w:w="5395" w:type="dxa"/>
+          </w:tcPr>
+          <w:p>
+            <w:pPr>
+              <w:rPr>
+                <w:rFonts w:ascii="Times New Roman" w:hAnsi="Times New Roman" w:cs="Times New Roman"/>
+                <w:sz w:val="22"/>
+                <w:szCs w:val="22"/>
+              </w:rPr>
+            </w:pPr>
+            <w:r>
+              <w:rPr>
+                <w:rFonts w:ascii="Times New Roman" w:hAnsi="Times New Roman" w:cs="Times New Roman"/>
+                <w:noProof/>
+                <w:sz w:val="22"/>
+                <w:szCs w:val="22"/>
+              </w:rPr>
+              <w:drawing>
+                <wp:inline distT="0" distB="0" distL="0" distR="0" wp14:anchorId="7DFCF90D" wp14:editId="6CEB708A">
+                  <wp:extent cx="3063040" cy="861047"/>
+                  <wp:effectExtent l="0" t="0" r="0" b="3175"/>
+                  <wp:docPr id="1" name="Picture 1" descr="A picture containing sky&#10;&#10;Description automatically generated"/>
+                  <wp:cNvGraphicFramePr>
+                    <a:graphicFrameLocks xmlns:a="http://schemas.openxmlformats.org/drawingml/2006/main" noChangeAspect="1"/>
+                  </wp:cNvGraphicFramePr>
+                  <a:graphic xmlns:a="http://schemas.openxmlformats.org/drawingml/2006/main">
+                    <a:graphicData uri="http://schemas.openxmlformats.org/drawingml/2006/picture">
+                      <pic:pic xmlns:pic="http://schemas.openxmlformats.org/drawingml/2006/picture">
+                        <pic:nvPicPr>
+                          <pic:cNvPr id="1" name="AirfoilV2.png"/>
+                          <pic:cNvPicPr/>
+                        </pic:nvPicPr>
+                        <pic:blipFill rotWithShape="1">
+                          <a:blip r:embed="rId7"/>
+                          <a:srcRect l="3664" t="11973" r="12193" b="10751"/>
+                          <a:stretch/>
+                        </pic:blipFill>
+                        <pic:spPr bwMode="auto">
+                          <a:xfrm>
+                            <a:off x="0" y="0"/>
+                            <a:ext cx="3181208" cy="894265"/>
+                          </a:xfrm>
+                          <a:prstGeom prst="rect">
+                            <a:avLst/>
+                          </a:prstGeom>
+                          <a:ln>
+                            <a:noFill/>
+                          </a:ln>
+                          <a:extLst>
+                            <a:ext uri="{53640926-AAD7-44D8-BBD7-CCE9431645EC}">
+                              <a14:shadowObscured xmlns:a14="http://schemas.microsoft.com/office/drawing/2010/main"/>
+                            </a:ext>
+                          </a:extLst>
+                        </pic:spPr>
+                      </pic:pic>
+                    </a:graphicData>
+                  </a:graphic>
+                </wp:inline>
+              </w:drawing>
+            </w:r>
+          </w:p>
+          <w:p>
+            <w:pPr>
+              <w:ind w:left="720" w:hanging="360"/>
+              <w:rPr>
+                <w:rFonts w:ascii="Times New Roman" w:hAnsi="Times New Roman" w:cs="Times New Roman"/>
+                <w:sz w:val="22"/>
+                <w:szCs w:val="22"/>
+              </w:rPr>
+            </w:pPr>
+            <w:r>
+              <w:rPr>
+                <w:rFonts w:ascii="Times New Roman" w:hAnsi="Times New Roman" w:cs="Times New Roman"/>
+                <w:sz w:val="22"/>
+                <w:szCs w:val="22"/>
+              </w:rPr>
+              <w:t xml:space="preserve">Figure 1                  </w:t>
+            </w:r>
+          </w:p>
+          <w:p>
+            <w:pPr>
+              <w:rPr>
+                <w:rFonts w:ascii="Times New Roman" w:hAnsi="Times New Roman" w:cs="Times New Roman"/>
+                <w:sz w:val="22"/>
+                <w:szCs w:val="22"/>
+              </w:rPr>
+            </w:pPr>
+          </w:p>
+        </w:tc>
+        <w:tc>
+          <w:tcPr>
+            <w:tcW w:w="5395" w:type="dxa"/>
+          </w:tcPr>
+          <w:p>
+            <w:pPr>
+              <w:rPr>
+                <w:rFonts w:ascii="Times New Roman" w:hAnsi="Times New Roman" w:cs="Times New Roman"/>
+                <w:sz w:val="22"/>
+                <w:szCs w:val="22"/>
+              </w:rPr>
+            </w:pPr>
+            <w:r>
+              <w:rPr>
+                <w:rFonts w:ascii="Times New Roman" w:hAnsi="Times New Roman" w:cs="Times New Roman"/>
+                <w:noProof/>
+                <w:sz w:val="22"/>
+                <w:szCs w:val="22"/>
+              </w:rPr>
+              <w:drawing>
+                <wp:inline distT="0" distB="0" distL="0" distR="0" wp14:anchorId="611A9F67" wp14:editId="556225BB">
+                  <wp:extent cx="2297927" cy="1624753"/>
+                  <wp:effectExtent l="0" t="0" r="7620" b="0"/>
+                  <wp:docPr id="2" name="Picture 2"/>
+                  <wp:cNvGraphicFramePr>
+                    <a:graphicFrameLocks xmlns:a="http://schemas.openxmlformats.org/drawingml/2006/main" noChangeAspect="1"/>
+                  </wp:cNvGraphicFramePr>
+                  <a:graphic xmlns:a="http://schemas.openxmlformats.org/drawingml/2006/main">
+                    <a:graphicData uri="http://schemas.openxmlformats.org/drawingml/2006/picture">
+                      <pic:pic xmlns:pic="http://schemas.openxmlformats.org/drawingml/2006/picture">
+                        <pic:nvPicPr>
+                          <pic:cNvPr id="1" name=""/>
+                          <pic:cNvPicPr/>
+                        </pic:nvPicPr>
+                        <pic:blipFill>
+                          <a:blip r:embed="rId8"/>
+                          <a:stretch>
+                            <a:fillRect/>
+                          </a:stretch>
+                        </pic:blipFill>
+                        <pic:spPr>
+                          <a:xfrm>
+                            <a:off x="0" y="0"/>
+                            <a:ext cx="2313343" cy="1635653"/>
+                          </a:xfrm>
+                          <a:prstGeom prst="rect">
+                            <a:avLst/>
+                          </a:prstGeom>
+                        </pic:spPr>
+                      </pic:pic>
+                    </a:graphicData>
+                  </a:graphic>
+                </wp:inline>
+              </w:drawing>
+            </w:r>
+          </w:p>
+        </w:tc>
+      </w:tr>
+    </w:tbl>
     <w:p>
       <w:pPr>
         <w:ind w:left="720" w:hanging="360"/>
@@ -21,115 +183,6 @@
           <w:szCs w:val="22"/>
         </w:rPr>
       </w:pPr>
-      <w:r>
-        <w:rPr>
-          <w:rFonts w:ascii="Times New Roman" w:hAnsi="Times New Roman" w:cs="Times New Roman"/>
-          <w:noProof/>
-          <w:sz w:val="22"/>
-          <w:szCs w:val="22"/>
-        </w:rPr>
-        <w:drawing>
-          <wp:inline distT="0" distB="0" distL="0" distR="0" wp14:anchorId="0E247AC9" wp14:editId="2887301C">
-            <wp:extent cx="2625012" cy="737914"/>
-            <wp:effectExtent l="0" t="0" r="4445" b="0"/>
-            <wp:docPr id="1" name="Picture 1" descr="A picture containing sky&#10;&#10;Description automatically generated"/>
-            <wp:cNvGraphicFramePr>
-              <a:graphicFrameLocks xmlns:a="http://schemas.openxmlformats.org/drawingml/2006/main" noChangeAspect="1"/>
-            </wp:cNvGraphicFramePr>
-            <a:graphic xmlns:a="http://schemas.openxmlformats.org/drawingml/2006/main">
-              <a:graphicData uri="http://schemas.openxmlformats.org/drawingml/2006/picture">
-                <pic:pic xmlns:pic="http://schemas.openxmlformats.org/drawingml/2006/picture">
-                  <pic:nvPicPr>
-                    <pic:cNvPr id="1" name="AirfoilV2.png"/>
-                    <pic:cNvPicPr/>
-                  </pic:nvPicPr>
-                  <pic:blipFill rotWithShape="1">
-                    <a:blip r:embed="rId7"/>
-                    <a:srcRect l="3664" t="11973" r="12193" b="10751"/>
-                    <a:stretch/>
-                  </pic:blipFill>
-                  <pic:spPr bwMode="auto">
-                    <a:xfrm>
-                      <a:off x="0" y="0"/>
-                      <a:ext cx="2670571" cy="750721"/>
-                    </a:xfrm>
-                    <a:prstGeom prst="rect">
-                      <a:avLst/>
-                    </a:prstGeom>
-                    <a:ln>
-                      <a:noFill/>
-                    </a:ln>
-                    <a:extLst>
-                      <a:ext uri="{53640926-AAD7-44D8-BBD7-CCE9431645EC}">
-                        <a14:shadowObscured xmlns:a14="http://schemas.microsoft.com/office/drawing/2010/main"/>
-                      </a:ext>
-                    </a:extLst>
-                  </pic:spPr>
-                </pic:pic>
-              </a:graphicData>
-            </a:graphic>
-          </wp:inline>
-        </w:drawing>
-      </w:r>
-      <w:r>
-        <w:rPr>
-          <w:rFonts w:ascii="Times New Roman" w:hAnsi="Times New Roman" w:cs="Times New Roman"/>
-          <w:sz w:val="22"/>
-          <w:szCs w:val="22"/>
-        </w:rPr>
-        <w:t xml:space="preserve"> Figure 1</w:t>
-      </w:r>
-      <w:r>
-        <w:rPr>
-          <w:rFonts w:ascii="Times New Roman" w:hAnsi="Times New Roman" w:cs="Times New Roman"/>
-          <w:sz w:val="22"/>
-          <w:szCs w:val="22"/>
-        </w:rPr>
-        <w:t xml:space="preserve">                  </w:t>
-      </w:r>
-      <w:r>
-        <w:rPr>
-          <w:rFonts w:ascii="Times New Roman" w:hAnsi="Times New Roman" w:cs="Times New Roman"/>
-          <w:noProof/>
-          <w:sz w:val="22"/>
-          <w:szCs w:val="22"/>
-        </w:rPr>
-        <w:drawing>
-          <wp:inline distT="0" distB="0" distL="0" distR="0" wp14:anchorId="7CF0DB3A" wp14:editId="72399407">
-            <wp:extent cx="2297927" cy="1624753"/>
-            <wp:effectExtent l="0" t="0" r="7620" b="0"/>
-            <wp:docPr id="2" name="Picture 2"/>
-            <wp:cNvGraphicFramePr>
-              <a:graphicFrameLocks xmlns:a="http://schemas.openxmlformats.org/drawingml/2006/main" noChangeAspect="1"/>
-            </wp:cNvGraphicFramePr>
-            <a:graphic xmlns:a="http://schemas.openxmlformats.org/drawingml/2006/main">
-              <a:graphicData uri="http://schemas.openxmlformats.org/drawingml/2006/picture">
-                <pic:pic xmlns:pic="http://schemas.openxmlformats.org/drawingml/2006/picture">
-                  <pic:nvPicPr>
-                    <pic:cNvPr id="1" name=""/>
-                    <pic:cNvPicPr/>
-                  </pic:nvPicPr>
-                  <pic:blipFill>
-                    <a:blip r:embed="rId8"/>
-                    <a:stretch>
-                      <a:fillRect/>
-                    </a:stretch>
-                  </pic:blipFill>
-                  <pic:spPr>
-                    <a:xfrm>
-                      <a:off x="0" y="0"/>
-                      <a:ext cx="2313343" cy="1635653"/>
-                    </a:xfrm>
-                    <a:prstGeom prst="rect">
-                      <a:avLst/>
-                    </a:prstGeom>
-                  </pic:spPr>
-                </pic:pic>
-              </a:graphicData>
-            </a:graphic>
-          </wp:inline>
-        </w:drawing>
-      </w:r>
     </w:p>
     <w:p>
       <w:pPr>
@@ -182,13 +235,14 @@
       <w:r>
         <w:rPr>
           <w:rFonts w:ascii="Times New Roman" w:hAnsi="Times New Roman" w:cs="Times New Roman"/>
+          <w:noProof/>
           <w:sz w:val="22"/>
           <w:szCs w:val="22"/>
         </w:rPr>
         <w:drawing>
-          <wp:inline distT="0" distB="0" distL="0" distR="0" wp14:anchorId="677582F0" wp14:editId="052F80A8">
-            <wp:extent cx="3375025" cy="645160"/>
-            <wp:effectExtent l="0" t="0" r="0" b="2540"/>
+          <wp:inline distT="0" distB="0" distL="0" distR="0" wp14:anchorId="7C34077B" wp14:editId="04390A8A">
+            <wp:extent cx="6046561" cy="1155843"/>
+            <wp:effectExtent l="0" t="0" r="0" b="0"/>
             <wp:docPr id="9" name="Picture 9"/>
             <wp:cNvGraphicFramePr>
               <a:graphicFrameLocks xmlns:a="http://schemas.openxmlformats.org/drawingml/2006/main" noChangeAspect="1"/>
@@ -209,7 +263,7 @@
                   <pic:spPr>
                     <a:xfrm>
                       <a:off x="0" y="0"/>
-                      <a:ext cx="3375025" cy="645160"/>
+                      <a:ext cx="6093753" cy="1164864"/>
                     </a:xfrm>
                     <a:prstGeom prst="rect">
                       <a:avLst/>
@@ -237,11 +291,77 @@
           <w:sz w:val="22"/>
           <w:szCs w:val="22"/>
         </w:rPr>
+        <w:t>plot3</w:t>
+      </w:r>
+      <w:proofErr w:type="gramStart"/>
+      <w:r>
+        <w:rPr>
+          <w:rFonts w:ascii="Times New Roman" w:hAnsi="Times New Roman" w:cs="Times New Roman"/>
+          <w:sz w:val="22"/>
+          <w:szCs w:val="22"/>
+        </w:rPr>
+        <w:t>d(</w:t>
+      </w:r>
+      <w:proofErr w:type="gramEnd"/>
+      <w:r>
+        <w:rPr>
+          <w:rFonts w:ascii="Times New Roman" w:hAnsi="Times New Roman" w:cs="Times New Roman"/>
+          <w:sz w:val="22"/>
+          <w:szCs w:val="22"/>
+        </w:rPr>
+        <w:t>[y1, y2], x = 0 .. 25.0, z = 0</w:t>
+      </w:r>
+      <w:proofErr w:type="gramStart"/>
+      <w:r>
+        <w:rPr>
+          <w:rFonts w:ascii="Times New Roman" w:hAnsi="Times New Roman" w:cs="Times New Roman"/>
+          <w:sz w:val="22"/>
+          <w:szCs w:val="22"/>
+        </w:rPr>
+        <w:t xml:space="preserve"> ..</w:t>
+      </w:r>
+      <w:proofErr w:type="gramEnd"/>
+      <w:r>
+        <w:rPr>
+          <w:rFonts w:ascii="Times New Roman" w:hAnsi="Times New Roman" w:cs="Times New Roman"/>
+          <w:sz w:val="22"/>
+          <w:szCs w:val="22"/>
+        </w:rPr>
+        <w:t xml:space="preserve"> 350)</w:t>
+      </w:r>
+    </w:p>
+    <w:p>
+      <w:pPr>
+        <w:ind w:left="720" w:hanging="360"/>
+        <w:jc w:val="center"/>
+        <w:rPr>
+          <w:rFonts w:ascii="Times New Roman" w:hAnsi="Times New Roman" w:cs="Times New Roman"/>
+          <w:sz w:val="22"/>
+          <w:szCs w:val="22"/>
+        </w:rPr>
+      </w:pPr>
+    </w:p>
+    <w:p>
+      <w:pPr>
+        <w:ind w:left="720" w:hanging="360"/>
+        <w:jc w:val="center"/>
+        <w:rPr>
+          <w:rFonts w:ascii="Times New Roman" w:hAnsi="Times New Roman" w:cs="Times New Roman"/>
+          <w:sz w:val="22"/>
+          <w:szCs w:val="22"/>
+        </w:rPr>
+      </w:pPr>
+      <w:r>
+        <w:rPr>
+          <w:rFonts w:ascii="Times New Roman" w:hAnsi="Times New Roman" w:cs="Times New Roman"/>
+          <w:sz w:val="22"/>
+          <w:szCs w:val="22"/>
+        </w:rPr>
         <w:drawing>
-          <wp:inline distT="0" distB="0" distL="0" distR="0" wp14:anchorId="75F9ADED" wp14:editId="28C49349">
-            <wp:extent cx="2656690" cy="190831"/>
+          <wp:inline distT="0" distB="0" distL="0" distR="0" wp14:anchorId="049755A3" wp14:editId="1280BD24">
+            <wp:extent cx="2617524" cy="2630579"/>
             <wp:effectExtent l="0" t="0" r="0" b="0"/>
-            <wp:docPr id="5" name="Picture 5"/>
+            <wp:docPr id="3" name="Picture 3"/>
             <wp:cNvGraphicFramePr>
               <a:graphicFrameLocks xmlns:a="http://schemas.openxmlformats.org/drawingml/2006/main" noChangeAspect="1"/>
             </wp:cNvGraphicFramePr>
@@ -252,27 +372,20 @@
                     <pic:cNvPr id="1" name=""/>
                     <pic:cNvPicPr/>
                   </pic:nvPicPr>
-                  <pic:blipFill rotWithShape="1">
+                  <pic:blipFill>
                     <a:blip r:embed="rId10"/>
-                    <a:srcRect b="89108"/>
-                    <a:stretch/>
+                    <a:stretch>
+                      <a:fillRect/>
+                    </a:stretch>
                   </pic:blipFill>
-                  <pic:spPr bwMode="auto">
+                  <pic:spPr>
                     <a:xfrm>
                       <a:off x="0" y="0"/>
-                      <a:ext cx="2663430" cy="191315"/>
+                      <a:ext cx="2635503" cy="2648648"/>
                     </a:xfrm>
                     <a:prstGeom prst="rect">
                       <a:avLst/>
                     </a:prstGeom>
-                    <a:ln>
-                      <a:noFill/>
-                    </a:ln>
-                    <a:extLst>
-                      <a:ext uri="{53640926-AAD7-44D8-BBD7-CCE9431645EC}">
-                        <a14:shadowObscured xmlns:a14="http://schemas.microsoft.com/office/drawing/2010/main"/>
-                      </a:ext>
-                    </a:extLst>
                   </pic:spPr>
                 </pic:pic>
               </a:graphicData>
@@ -283,7 +396,423 @@
     </w:p>
     <w:p>
       <w:pPr>
-        <w:ind w:left="720" w:hanging="360"/>
+        <w:pStyle w:val="ListParagraph"/>
+        <w:numPr>
+          <w:ilvl w:val="0"/>
+          <w:numId w:val="1"/>
+        </w:numPr>
+        <w:rPr>
+          <w:rFonts w:ascii="Times New Roman" w:hAnsi="Times New Roman" w:cs="Times New Roman"/>
+        </w:rPr>
+      </w:pPr>
+      <w:r>
+        <w:rPr>
+          <w:rFonts w:ascii="Times New Roman" w:hAnsi="Times New Roman" w:cs="Times New Roman"/>
+        </w:rPr>
+        <w:t xml:space="preserve">Find the 6 reaction forces </w:t>
+      </w:r>
+      <m:oMath>
+        <m:sSub>
+          <m:sSubPr>
+            <m:ctrlPr>
+              <w:rPr>
+                <w:rFonts w:ascii="Cambria Math" w:hAnsi="Cambria Math" w:cs="Times New Roman"/>
+                <w:i/>
+              </w:rPr>
+            </m:ctrlPr>
+          </m:sSubPr>
+          <m:e>
+            <m:r>
+              <w:rPr>
+                <w:rFonts w:ascii="Cambria Math" w:hAnsi="Cambria Math" w:cs="Times New Roman"/>
+              </w:rPr>
+              <m:t>F</m:t>
+            </m:r>
+          </m:e>
+          <m:sub>
+            <m:r>
+              <w:rPr>
+                <w:rFonts w:ascii="Cambria Math" w:hAnsi="Cambria Math" w:cs="Times New Roman"/>
+              </w:rPr>
+              <m:t>x</m:t>
+            </m:r>
+          </m:sub>
+        </m:sSub>
+      </m:oMath>
+      <w:r>
+        <w:rPr>
+          <w:rFonts w:ascii="Times New Roman" w:eastAsiaTheme="minorEastAsia" w:hAnsi="Times New Roman" w:cs="Times New Roman"/>
+        </w:rPr>
+        <w:t xml:space="preserve">, </w:t>
+      </w:r>
+      <m:oMath>
+        <m:sSub>
+          <m:sSubPr>
+            <m:ctrlPr>
+              <w:rPr>
+                <w:rFonts w:ascii="Cambria Math" w:eastAsiaTheme="minorEastAsia" w:hAnsi="Cambria Math" w:cs="Times New Roman"/>
+                <w:i/>
+              </w:rPr>
+            </m:ctrlPr>
+          </m:sSubPr>
+          <m:e>
+            <m:r>
+              <w:rPr>
+                <w:rFonts w:ascii="Cambria Math" w:eastAsiaTheme="minorEastAsia" w:hAnsi="Cambria Math" w:cs="Times New Roman"/>
+              </w:rPr>
+              <m:t>F</m:t>
+            </m:r>
+          </m:e>
+          <m:sub>
+            <m:r>
+              <w:rPr>
+                <w:rFonts w:ascii="Cambria Math" w:eastAsiaTheme="minorEastAsia" w:hAnsi="Cambria Math" w:cs="Times New Roman"/>
+              </w:rPr>
+              <m:t>y</m:t>
+            </m:r>
+          </m:sub>
+        </m:sSub>
+      </m:oMath>
+      <w:r>
+        <w:rPr>
+          <w:rFonts w:ascii="Times New Roman" w:eastAsiaTheme="minorEastAsia" w:hAnsi="Times New Roman" w:cs="Times New Roman"/>
+        </w:rPr>
+        <w:t xml:space="preserve">, </w:t>
+      </w:r>
+      <m:oMath>
+        <m:sSub>
+          <m:sSubPr>
+            <m:ctrlPr>
+              <w:rPr>
+                <w:rFonts w:ascii="Cambria Math" w:eastAsiaTheme="minorEastAsia" w:hAnsi="Cambria Math" w:cs="Times New Roman"/>
+                <w:i/>
+              </w:rPr>
+            </m:ctrlPr>
+          </m:sSubPr>
+          <m:e>
+            <m:r>
+              <w:rPr>
+                <w:rFonts w:ascii="Cambria Math" w:eastAsiaTheme="minorEastAsia" w:hAnsi="Cambria Math" w:cs="Times New Roman"/>
+              </w:rPr>
+              <m:t>F</m:t>
+            </m:r>
+          </m:e>
+          <m:sub>
+            <m:r>
+              <w:rPr>
+                <w:rFonts w:ascii="Cambria Math" w:eastAsiaTheme="minorEastAsia" w:hAnsi="Cambria Math" w:cs="Times New Roman"/>
+              </w:rPr>
+              <m:t>z</m:t>
+            </m:r>
+          </m:sub>
+        </m:sSub>
+      </m:oMath>
+      <w:r>
+        <w:rPr>
+          <w:rFonts w:ascii="Times New Roman" w:eastAsiaTheme="minorEastAsia" w:hAnsi="Times New Roman" w:cs="Times New Roman"/>
+        </w:rPr>
+        <w:t xml:space="preserve">, </w:t>
+      </w:r>
+      <m:oMath>
+        <m:sSub>
+          <m:sSubPr>
+            <m:ctrlPr>
+              <w:rPr>
+                <w:rFonts w:ascii="Cambria Math" w:eastAsiaTheme="minorEastAsia" w:hAnsi="Cambria Math" w:cs="Times New Roman"/>
+                <w:i/>
+              </w:rPr>
+            </m:ctrlPr>
+          </m:sSubPr>
+          <m:e>
+            <m:r>
+              <w:rPr>
+                <w:rFonts w:ascii="Cambria Math" w:eastAsiaTheme="minorEastAsia" w:hAnsi="Cambria Math" w:cs="Times New Roman"/>
+              </w:rPr>
+              <m:t>M</m:t>
+            </m:r>
+          </m:e>
+          <m:sub>
+            <m:r>
+              <w:rPr>
+                <w:rFonts w:ascii="Cambria Math" w:eastAsiaTheme="minorEastAsia" w:hAnsi="Cambria Math" w:cs="Times New Roman"/>
+              </w:rPr>
+              <m:t>x</m:t>
+            </m:r>
+          </m:sub>
+        </m:sSub>
+      </m:oMath>
+      <w:r>
+        <w:rPr>
+          <w:rFonts w:ascii="Times New Roman" w:eastAsiaTheme="minorEastAsia" w:hAnsi="Times New Roman" w:cs="Times New Roman"/>
+        </w:rPr>
+        <w:t xml:space="preserve">, </w:t>
+      </w:r>
+      <m:oMath>
+        <m:sSub>
+          <m:sSubPr>
+            <m:ctrlPr>
+              <w:rPr>
+                <w:rFonts w:ascii="Cambria Math" w:eastAsiaTheme="minorEastAsia" w:hAnsi="Cambria Math" w:cs="Times New Roman"/>
+                <w:i/>
+              </w:rPr>
+            </m:ctrlPr>
+          </m:sSubPr>
+          <m:e>
+            <m:r>
+              <w:rPr>
+                <w:rFonts w:ascii="Cambria Math" w:eastAsiaTheme="minorEastAsia" w:hAnsi="Cambria Math" w:cs="Times New Roman"/>
+              </w:rPr>
+              <m:t>M</m:t>
+            </m:r>
+          </m:e>
+          <m:sub>
+            <m:r>
+              <w:rPr>
+                <w:rFonts w:ascii="Cambria Math" w:eastAsiaTheme="minorEastAsia" w:hAnsi="Cambria Math" w:cs="Times New Roman"/>
+              </w:rPr>
+              <m:t>y</m:t>
+            </m:r>
+          </m:sub>
+        </m:sSub>
+      </m:oMath>
+      <w:r>
+        <w:rPr>
+          <w:rFonts w:ascii="Times New Roman" w:eastAsiaTheme="minorEastAsia" w:hAnsi="Times New Roman" w:cs="Times New Roman"/>
+        </w:rPr>
+        <w:t xml:space="preserve">, and </w:t>
+      </w:r>
+      <m:oMath>
+        <m:sSub>
+          <m:sSubPr>
+            <m:ctrlPr>
+              <w:rPr>
+                <w:rFonts w:ascii="Cambria Math" w:eastAsiaTheme="minorEastAsia" w:hAnsi="Cambria Math" w:cs="Times New Roman"/>
+                <w:i/>
+              </w:rPr>
+            </m:ctrlPr>
+          </m:sSubPr>
+          <m:e>
+            <m:r>
+              <w:rPr>
+                <w:rFonts w:ascii="Cambria Math" w:eastAsiaTheme="minorEastAsia" w:hAnsi="Cambria Math" w:cs="Times New Roman"/>
+              </w:rPr>
+              <m:t>T</m:t>
+            </m:r>
+          </m:e>
+          <m:sub>
+            <m:r>
+              <w:rPr>
+                <w:rFonts w:ascii="Cambria Math" w:eastAsiaTheme="minorEastAsia" w:hAnsi="Cambria Math" w:cs="Times New Roman"/>
+              </w:rPr>
+              <m:t>z</m:t>
+            </m:r>
+          </m:sub>
+        </m:sSub>
+      </m:oMath>
+      <w:r>
+        <w:rPr>
+          <w:rFonts w:ascii="Times New Roman" w:eastAsiaTheme="minorEastAsia" w:hAnsi="Times New Roman" w:cs="Times New Roman"/>
+        </w:rPr>
+        <w:t xml:space="preserve"> at the cantilevered edge of the blade. Leave your results </w:t>
+      </w:r>
+      <w:r>
+        <w:rPr>
+          <w:rFonts w:ascii="Times New Roman" w:eastAsiaTheme="minorEastAsia" w:hAnsi="Times New Roman" w:cs="Times New Roman"/>
+          <w:b/>
+        </w:rPr>
+        <w:t>in symbolic terms</w:t>
+      </w:r>
+      <w:r>
+        <w:rPr>
+          <w:rFonts w:ascii="Times New Roman" w:eastAsiaTheme="minorEastAsia" w:hAnsi="Times New Roman" w:cs="Times New Roman"/>
+        </w:rPr>
+        <w:t>. These will be largest forces and moments in the blade, hence the stresses will be largest at the cantilevered edge.</w:t>
+      </w:r>
+    </w:p>
+    <w:p>
+      <w:pPr>
+        <w:pStyle w:val="ListParagraph"/>
+        <w:numPr>
+          <w:ilvl w:val="1"/>
+          <w:numId w:val="1"/>
+        </w:numPr>
+        <w:rPr>
+          <w:rFonts w:ascii="Times New Roman" w:hAnsi="Times New Roman" w:cs="Times New Roman"/>
+        </w:rPr>
+      </w:pPr>
+      <w:r>
+        <w:rPr>
+          <w:rFonts w:ascii="Times New Roman" w:eastAsiaTheme="minorEastAsia" w:hAnsi="Times New Roman" w:cs="Times New Roman"/>
+        </w:rPr>
+        <w:t xml:space="preserve">Start by integrating the lift and drag distributed loads, </w:t>
+      </w:r>
+      <m:oMath>
+        <m:sSub>
+          <m:sSubPr>
+            <m:ctrlPr>
+              <w:rPr>
+                <w:rFonts w:ascii="Cambria Math" w:eastAsiaTheme="minorEastAsia" w:hAnsi="Cambria Math" w:cs="Times New Roman"/>
+                <w:i/>
+              </w:rPr>
+            </m:ctrlPr>
+          </m:sSubPr>
+          <m:e>
+            <m:r>
+              <w:rPr>
+                <w:rFonts w:ascii="Cambria Math" w:eastAsiaTheme="minorEastAsia" w:hAnsi="Cambria Math" w:cs="Times New Roman"/>
+              </w:rPr>
+              <m:t>w</m:t>
+            </m:r>
+          </m:e>
+          <m:sub>
+            <m:r>
+              <w:rPr>
+                <w:rFonts w:ascii="Cambria Math" w:eastAsiaTheme="minorEastAsia" w:hAnsi="Cambria Math" w:cs="Times New Roman"/>
+              </w:rPr>
+              <m:t>L</m:t>
+            </m:r>
+          </m:sub>
+        </m:sSub>
+      </m:oMath>
+      <w:r>
+        <w:rPr>
+          <w:rFonts w:ascii="Times New Roman" w:eastAsiaTheme="minorEastAsia" w:hAnsi="Times New Roman" w:cs="Times New Roman"/>
+        </w:rPr>
+        <w:t xml:space="preserve"> and </w:t>
+      </w:r>
+      <m:oMath>
+        <m:sSub>
+          <m:sSubPr>
+            <m:ctrlPr>
+              <w:rPr>
+                <w:rFonts w:ascii="Cambria Math" w:eastAsiaTheme="minorEastAsia" w:hAnsi="Cambria Math" w:cs="Times New Roman"/>
+                <w:i/>
+              </w:rPr>
+            </m:ctrlPr>
+          </m:sSubPr>
+          <m:e>
+            <m:r>
+              <w:rPr>
+                <w:rFonts w:ascii="Cambria Math" w:eastAsiaTheme="minorEastAsia" w:hAnsi="Cambria Math" w:cs="Times New Roman"/>
+              </w:rPr>
+              <m:t>w</m:t>
+            </m:r>
+          </m:e>
+          <m:sub>
+            <m:r>
+              <w:rPr>
+                <w:rFonts w:ascii="Cambria Math" w:eastAsiaTheme="minorEastAsia" w:hAnsi="Cambria Math" w:cs="Times New Roman"/>
+              </w:rPr>
+              <m:t>D</m:t>
+            </m:r>
+          </m:sub>
+        </m:sSub>
+      </m:oMath>
+      <w:r>
+        <w:rPr>
+          <w:rFonts w:ascii="Times New Roman" w:eastAsiaTheme="minorEastAsia" w:hAnsi="Times New Roman" w:cs="Times New Roman"/>
+        </w:rPr>
+        <w:t xml:space="preserve">, along the length of the blade to find the net force induced by the loads. Recognize that these forces are not oriented along the </w:t>
+      </w:r>
+      <w:r>
+        <w:rPr>
+          <w:rFonts w:ascii="Times New Roman" w:eastAsiaTheme="minorEastAsia" w:hAnsi="Times New Roman" w:cs="Times New Roman"/>
+          <w:i/>
+          <w:iCs/>
+        </w:rPr>
+        <w:t>x</w:t>
+      </w:r>
+      <w:r>
+        <w:rPr>
+          <w:rFonts w:ascii="Times New Roman" w:eastAsiaTheme="minorEastAsia" w:hAnsi="Times New Roman" w:cs="Times New Roman"/>
+        </w:rPr>
+        <w:t xml:space="preserve"> and </w:t>
+      </w:r>
+      <w:r>
+        <w:rPr>
+          <w:rFonts w:ascii="Times New Roman" w:eastAsiaTheme="minorEastAsia" w:hAnsi="Times New Roman" w:cs="Times New Roman"/>
+          <w:i/>
+          <w:iCs/>
+        </w:rPr>
+        <w:t>y</w:t>
+      </w:r>
+      <w:r>
+        <w:rPr>
+          <w:rFonts w:ascii="Times New Roman" w:eastAsiaTheme="minorEastAsia" w:hAnsi="Times New Roman" w:cs="Times New Roman"/>
+        </w:rPr>
+        <w:t xml:space="preserve"> axes, but you are asked to find </w:t>
+      </w:r>
+      <m:oMath>
+        <m:sSub>
+          <m:sSubPr>
+            <m:ctrlPr>
+              <w:rPr>
+                <w:rFonts w:ascii="Cambria Math" w:eastAsiaTheme="minorEastAsia" w:hAnsi="Cambria Math" w:cs="Times New Roman"/>
+                <w:i/>
+              </w:rPr>
+            </m:ctrlPr>
+          </m:sSubPr>
+          <m:e>
+            <m:r>
+              <w:rPr>
+                <w:rFonts w:ascii="Cambria Math" w:eastAsiaTheme="minorEastAsia" w:hAnsi="Cambria Math" w:cs="Times New Roman"/>
+              </w:rPr>
+              <m:t>F</m:t>
+            </m:r>
+          </m:e>
+          <m:sub>
+            <m:r>
+              <w:rPr>
+                <w:rFonts w:ascii="Cambria Math" w:eastAsiaTheme="minorEastAsia" w:hAnsi="Cambria Math" w:cs="Times New Roman"/>
+              </w:rPr>
+              <m:t>x</m:t>
+            </m:r>
+          </m:sub>
+        </m:sSub>
+      </m:oMath>
+      <w:r>
+        <w:rPr>
+          <w:rFonts w:ascii="Times New Roman" w:eastAsiaTheme="minorEastAsia" w:hAnsi="Times New Roman" w:cs="Times New Roman"/>
+        </w:rPr>
+        <w:t xml:space="preserve"> and </w:t>
+      </w:r>
+      <m:oMath>
+        <m:sSub>
+          <m:sSubPr>
+            <m:ctrlPr>
+              <w:rPr>
+                <w:rFonts w:ascii="Cambria Math" w:eastAsiaTheme="minorEastAsia" w:hAnsi="Cambria Math" w:cs="Times New Roman"/>
+                <w:i/>
+              </w:rPr>
+            </m:ctrlPr>
+          </m:sSubPr>
+          <m:e>
+            <m:r>
+              <w:rPr>
+                <w:rFonts w:ascii="Cambria Math" w:eastAsiaTheme="minorEastAsia" w:hAnsi="Cambria Math" w:cs="Times New Roman"/>
+              </w:rPr>
+              <m:t>F</m:t>
+            </m:r>
+          </m:e>
+          <m:sub>
+            <m:r>
+              <w:rPr>
+                <w:rFonts w:ascii="Cambria Math" w:eastAsiaTheme="minorEastAsia" w:hAnsi="Cambria Math" w:cs="Times New Roman"/>
+              </w:rPr>
+              <m:t>y</m:t>
+            </m:r>
+          </m:sub>
+        </m:sSub>
+      </m:oMath>
+      <w:r>
+        <w:rPr>
+          <w:rFonts w:ascii="Times New Roman" w:eastAsiaTheme="minorEastAsia" w:hAnsi="Times New Roman" w:cs="Times New Roman"/>
+        </w:rPr>
+        <w:t>.</w:t>
+      </w:r>
+    </w:p>
+    <w:p>
+      <w:pPr>
         <w:jc w:val="center"/>
         <w:rPr>
           <w:rFonts w:ascii="Times New Roman" w:hAnsi="Times New Roman" w:cs="Times New Roman"/>
@@ -294,14 +823,16 @@
       <w:r>
         <w:rPr>
           <w:rFonts w:ascii="Times New Roman" w:hAnsi="Times New Roman" w:cs="Times New Roman"/>
-          <w:sz w:val="22"/>
-          <w:szCs w:val="22"/>
-        </w:rPr>
+          <w:noProof/>
+          <w:sz w:val="22"/>
+          <w:szCs w:val="22"/>
+        </w:rPr>
+        <w:lastRenderedPageBreak/>
         <w:drawing>
-          <wp:inline distT="0" distB="0" distL="0" distR="0" wp14:anchorId="30AC1B97" wp14:editId="399678DA">
-            <wp:extent cx="2123672" cy="2192796"/>
-            <wp:effectExtent l="0" t="0" r="0" b="0"/>
-            <wp:docPr id="13" name="Picture 13"/>
+          <wp:inline distT="0" distB="0" distL="0" distR="0" wp14:anchorId="4F30C189" wp14:editId="1C7D8701">
+            <wp:extent cx="3104416" cy="2067080"/>
+            <wp:effectExtent l="0" t="0" r="1270" b="0"/>
+            <wp:docPr id="23" name="Picture 23"/>
             <wp:cNvGraphicFramePr>
               <a:graphicFrameLocks xmlns:a="http://schemas.openxmlformats.org/drawingml/2006/main" noChangeAspect="1"/>
             </wp:cNvGraphicFramePr>
@@ -321,475 +852,6 @@
                   <pic:spPr>
                     <a:xfrm>
                       <a:off x="0" y="0"/>
-                      <a:ext cx="2137424" cy="2206995"/>
-                    </a:xfrm>
-                    <a:prstGeom prst="rect">
-                      <a:avLst/>
-                    </a:prstGeom>
-                  </pic:spPr>
-                </pic:pic>
-              </a:graphicData>
-            </a:graphic>
-          </wp:inline>
-        </w:drawing>
-      </w:r>
-    </w:p>
-    <w:p>
-      <w:pPr>
-        <w:pStyle w:val="ListParagraph"/>
-        <w:numPr>
-          <w:ilvl w:val="0"/>
-          <w:numId w:val="1"/>
-        </w:numPr>
-        <w:rPr>
-          <w:rFonts w:ascii="Times New Roman" w:hAnsi="Times New Roman" w:cs="Times New Roman"/>
-        </w:rPr>
-      </w:pPr>
-      <w:r>
-        <w:rPr>
-          <w:rFonts w:ascii="Times New Roman" w:hAnsi="Times New Roman" w:cs="Times New Roman"/>
-        </w:rPr>
-        <w:t xml:space="preserve">Find the 6 reaction forces </w:t>
-      </w:r>
-      <m:oMath>
-        <m:sSub>
-          <m:sSubPr>
-            <m:ctrlPr>
-              <w:rPr>
-                <w:rFonts w:ascii="Cambria Math" w:hAnsi="Cambria Math" w:cs="Times New Roman"/>
-                <w:i/>
-              </w:rPr>
-            </m:ctrlPr>
-          </m:sSubPr>
-          <m:e>
-            <m:r>
-              <w:rPr>
-                <w:rFonts w:ascii="Cambria Math" w:hAnsi="Cambria Math" w:cs="Times New Roman"/>
-              </w:rPr>
-              <m:t>F</m:t>
-            </m:r>
-          </m:e>
-          <m:sub>
-            <m:r>
-              <w:rPr>
-                <w:rFonts w:ascii="Cambria Math" w:hAnsi="Cambria Math" w:cs="Times New Roman"/>
-              </w:rPr>
-              <m:t>x</m:t>
-            </m:r>
-          </m:sub>
-        </m:sSub>
-      </m:oMath>
-      <w:r>
-        <w:rPr>
-          <w:rFonts w:ascii="Times New Roman" w:eastAsiaTheme="minorEastAsia" w:hAnsi="Times New Roman" w:cs="Times New Roman"/>
-        </w:rPr>
-        <w:t xml:space="preserve">, </w:t>
-      </w:r>
-      <m:oMath>
-        <m:sSub>
-          <m:sSubPr>
-            <m:ctrlPr>
-              <w:rPr>
-                <w:rFonts w:ascii="Cambria Math" w:eastAsiaTheme="minorEastAsia" w:hAnsi="Cambria Math" w:cs="Times New Roman"/>
-                <w:i/>
-              </w:rPr>
-            </m:ctrlPr>
-          </m:sSubPr>
-          <m:e>
-            <m:r>
-              <w:rPr>
-                <w:rFonts w:ascii="Cambria Math" w:eastAsiaTheme="minorEastAsia" w:hAnsi="Cambria Math" w:cs="Times New Roman"/>
-              </w:rPr>
-              <m:t>F</m:t>
-            </m:r>
-          </m:e>
-          <m:sub>
-            <m:r>
-              <w:rPr>
-                <w:rFonts w:ascii="Cambria Math" w:eastAsiaTheme="minorEastAsia" w:hAnsi="Cambria Math" w:cs="Times New Roman"/>
-              </w:rPr>
-              <m:t>y</m:t>
-            </m:r>
-          </m:sub>
-        </m:sSub>
-      </m:oMath>
-      <w:r>
-        <w:rPr>
-          <w:rFonts w:ascii="Times New Roman" w:eastAsiaTheme="minorEastAsia" w:hAnsi="Times New Roman" w:cs="Times New Roman"/>
-        </w:rPr>
-        <w:t xml:space="preserve">, </w:t>
-      </w:r>
-      <m:oMath>
-        <m:sSub>
-          <m:sSubPr>
-            <m:ctrlPr>
-              <w:rPr>
-                <w:rFonts w:ascii="Cambria Math" w:eastAsiaTheme="minorEastAsia" w:hAnsi="Cambria Math" w:cs="Times New Roman"/>
-                <w:i/>
-              </w:rPr>
-            </m:ctrlPr>
-          </m:sSubPr>
-          <m:e>
-            <m:r>
-              <w:rPr>
-                <w:rFonts w:ascii="Cambria Math" w:eastAsiaTheme="minorEastAsia" w:hAnsi="Cambria Math" w:cs="Times New Roman"/>
-              </w:rPr>
-              <m:t>F</m:t>
-            </m:r>
-          </m:e>
-          <m:sub>
-            <m:r>
-              <w:rPr>
-                <w:rFonts w:ascii="Cambria Math" w:eastAsiaTheme="minorEastAsia" w:hAnsi="Cambria Math" w:cs="Times New Roman"/>
-              </w:rPr>
-              <m:t>z</m:t>
-            </m:r>
-          </m:sub>
-        </m:sSub>
-      </m:oMath>
-      <w:r>
-        <w:rPr>
-          <w:rFonts w:ascii="Times New Roman" w:eastAsiaTheme="minorEastAsia" w:hAnsi="Times New Roman" w:cs="Times New Roman"/>
-        </w:rPr>
-        <w:t xml:space="preserve">, </w:t>
-      </w:r>
-      <m:oMath>
-        <m:sSub>
-          <m:sSubPr>
-            <m:ctrlPr>
-              <w:rPr>
-                <w:rFonts w:ascii="Cambria Math" w:eastAsiaTheme="minorEastAsia" w:hAnsi="Cambria Math" w:cs="Times New Roman"/>
-                <w:i/>
-              </w:rPr>
-            </m:ctrlPr>
-          </m:sSubPr>
-          <m:e>
-            <m:r>
-              <w:rPr>
-                <w:rFonts w:ascii="Cambria Math" w:eastAsiaTheme="minorEastAsia" w:hAnsi="Cambria Math" w:cs="Times New Roman"/>
-              </w:rPr>
-              <m:t>M</m:t>
-            </m:r>
-          </m:e>
-          <m:sub>
-            <m:r>
-              <w:rPr>
-                <w:rFonts w:ascii="Cambria Math" w:eastAsiaTheme="minorEastAsia" w:hAnsi="Cambria Math" w:cs="Times New Roman"/>
-              </w:rPr>
-              <m:t>x</m:t>
-            </m:r>
-          </m:sub>
-        </m:sSub>
-      </m:oMath>
-      <w:r>
-        <w:rPr>
-          <w:rFonts w:ascii="Times New Roman" w:eastAsiaTheme="minorEastAsia" w:hAnsi="Times New Roman" w:cs="Times New Roman"/>
-        </w:rPr>
-        <w:t xml:space="preserve">, </w:t>
-      </w:r>
-      <m:oMath>
-        <m:sSub>
-          <m:sSubPr>
-            <m:ctrlPr>
-              <w:rPr>
-                <w:rFonts w:ascii="Cambria Math" w:eastAsiaTheme="minorEastAsia" w:hAnsi="Cambria Math" w:cs="Times New Roman"/>
-                <w:i/>
-              </w:rPr>
-            </m:ctrlPr>
-          </m:sSubPr>
-          <m:e>
-            <m:r>
-              <w:rPr>
-                <w:rFonts w:ascii="Cambria Math" w:eastAsiaTheme="minorEastAsia" w:hAnsi="Cambria Math" w:cs="Times New Roman"/>
-              </w:rPr>
-              <m:t>M</m:t>
-            </m:r>
-          </m:e>
-          <m:sub>
-            <m:r>
-              <w:rPr>
-                <w:rFonts w:ascii="Cambria Math" w:eastAsiaTheme="minorEastAsia" w:hAnsi="Cambria Math" w:cs="Times New Roman"/>
-              </w:rPr>
-              <m:t>y</m:t>
-            </m:r>
-          </m:sub>
-        </m:sSub>
-      </m:oMath>
-      <w:r>
-        <w:rPr>
-          <w:rFonts w:ascii="Times New Roman" w:eastAsiaTheme="minorEastAsia" w:hAnsi="Times New Roman" w:cs="Times New Roman"/>
-        </w:rPr>
-        <w:t xml:space="preserve">, and </w:t>
-      </w:r>
-      <m:oMath>
-        <m:sSub>
-          <m:sSubPr>
-            <m:ctrlPr>
-              <w:rPr>
-                <w:rFonts w:ascii="Cambria Math" w:eastAsiaTheme="minorEastAsia" w:hAnsi="Cambria Math" w:cs="Times New Roman"/>
-                <w:i/>
-              </w:rPr>
-            </m:ctrlPr>
-          </m:sSubPr>
-          <m:e>
-            <m:r>
-              <w:rPr>
-                <w:rFonts w:ascii="Cambria Math" w:eastAsiaTheme="minorEastAsia" w:hAnsi="Cambria Math" w:cs="Times New Roman"/>
-              </w:rPr>
-              <m:t>T</m:t>
-            </m:r>
-          </m:e>
-          <m:sub>
-            <m:r>
-              <w:rPr>
-                <w:rFonts w:ascii="Cambria Math" w:eastAsiaTheme="minorEastAsia" w:hAnsi="Cambria Math" w:cs="Times New Roman"/>
-              </w:rPr>
-              <m:t>z</m:t>
-            </m:r>
-          </m:sub>
-        </m:sSub>
-      </m:oMath>
-      <w:r>
-        <w:rPr>
-          <w:rFonts w:ascii="Times New Roman" w:eastAsiaTheme="minorEastAsia" w:hAnsi="Times New Roman" w:cs="Times New Roman"/>
-        </w:rPr>
-        <w:t xml:space="preserve"> at the cantilevered edge of the blade. Leave your results </w:t>
-      </w:r>
-      <w:r>
-        <w:rPr>
-          <w:rFonts w:ascii="Times New Roman" w:eastAsiaTheme="minorEastAsia" w:hAnsi="Times New Roman" w:cs="Times New Roman"/>
-          <w:b/>
-        </w:rPr>
-        <w:t>in symbolic terms</w:t>
-      </w:r>
-      <w:r>
-        <w:rPr>
-          <w:rFonts w:ascii="Times New Roman" w:eastAsiaTheme="minorEastAsia" w:hAnsi="Times New Roman" w:cs="Times New Roman"/>
-        </w:rPr>
-        <w:t>. These will be largest forces and moments in the blade, hence the stresses will be largest at the cantilevered edge.</w:t>
-      </w:r>
-    </w:p>
-    <w:p>
-      <w:pPr>
-        <w:pStyle w:val="ListParagraph"/>
-        <w:numPr>
-          <w:ilvl w:val="1"/>
-          <w:numId w:val="1"/>
-        </w:numPr>
-        <w:rPr>
-          <w:rFonts w:ascii="Times New Roman" w:hAnsi="Times New Roman" w:cs="Times New Roman"/>
-        </w:rPr>
-      </w:pPr>
-      <w:r>
-        <w:rPr>
-          <w:rFonts w:ascii="Times New Roman" w:eastAsiaTheme="minorEastAsia" w:hAnsi="Times New Roman" w:cs="Times New Roman"/>
-        </w:rPr>
-        <w:t xml:space="preserve">Start by integrating the lift and drag distributed loads, </w:t>
-      </w:r>
-      <m:oMath>
-        <m:sSub>
-          <m:sSubPr>
-            <m:ctrlPr>
-              <w:rPr>
-                <w:rFonts w:ascii="Cambria Math" w:eastAsiaTheme="minorEastAsia" w:hAnsi="Cambria Math" w:cs="Times New Roman"/>
-                <w:i/>
-              </w:rPr>
-            </m:ctrlPr>
-          </m:sSubPr>
-          <m:e>
-            <m:r>
-              <w:rPr>
-                <w:rFonts w:ascii="Cambria Math" w:eastAsiaTheme="minorEastAsia" w:hAnsi="Cambria Math" w:cs="Times New Roman"/>
-              </w:rPr>
-              <m:t>w</m:t>
-            </m:r>
-          </m:e>
-          <m:sub>
-            <m:r>
-              <w:rPr>
-                <w:rFonts w:ascii="Cambria Math" w:eastAsiaTheme="minorEastAsia" w:hAnsi="Cambria Math" w:cs="Times New Roman"/>
-              </w:rPr>
-              <m:t>L</m:t>
-            </m:r>
-          </m:sub>
-        </m:sSub>
-      </m:oMath>
-      <w:r>
-        <w:rPr>
-          <w:rFonts w:ascii="Times New Roman" w:eastAsiaTheme="minorEastAsia" w:hAnsi="Times New Roman" w:cs="Times New Roman"/>
-        </w:rPr>
-        <w:t xml:space="preserve"> and </w:t>
-      </w:r>
-      <m:oMath>
-        <m:sSub>
-          <m:sSubPr>
-            <m:ctrlPr>
-              <w:rPr>
-                <w:rFonts w:ascii="Cambria Math" w:eastAsiaTheme="minorEastAsia" w:hAnsi="Cambria Math" w:cs="Times New Roman"/>
-                <w:i/>
-              </w:rPr>
-            </m:ctrlPr>
-          </m:sSubPr>
-          <m:e>
-            <m:r>
-              <w:rPr>
-                <w:rFonts w:ascii="Cambria Math" w:eastAsiaTheme="minorEastAsia" w:hAnsi="Cambria Math" w:cs="Times New Roman"/>
-              </w:rPr>
-              <m:t>w</m:t>
-            </m:r>
-          </m:e>
-          <m:sub>
-            <m:r>
-              <w:rPr>
-                <w:rFonts w:ascii="Cambria Math" w:eastAsiaTheme="minorEastAsia" w:hAnsi="Cambria Math" w:cs="Times New Roman"/>
-              </w:rPr>
-              <m:t>D</m:t>
-            </m:r>
-          </m:sub>
-        </m:sSub>
-      </m:oMath>
-      <w:r>
-        <w:rPr>
-          <w:rFonts w:ascii="Times New Roman" w:eastAsiaTheme="minorEastAsia" w:hAnsi="Times New Roman" w:cs="Times New Roman"/>
-        </w:rPr>
-        <w:t xml:space="preserve">, along the length of the blade to find the net force induced by the loads. Recognize that these forces are not oriented along the </w:t>
-      </w:r>
-      <w:r>
-        <w:rPr>
-          <w:rFonts w:ascii="Times New Roman" w:eastAsiaTheme="minorEastAsia" w:hAnsi="Times New Roman" w:cs="Times New Roman"/>
-          <w:i/>
-          <w:iCs/>
-        </w:rPr>
-        <w:t>x</w:t>
-      </w:r>
-      <w:r>
-        <w:rPr>
-          <w:rFonts w:ascii="Times New Roman" w:eastAsiaTheme="minorEastAsia" w:hAnsi="Times New Roman" w:cs="Times New Roman"/>
-        </w:rPr>
-        <w:t xml:space="preserve"> and </w:t>
-      </w:r>
-      <w:r>
-        <w:rPr>
-          <w:rFonts w:ascii="Times New Roman" w:eastAsiaTheme="minorEastAsia" w:hAnsi="Times New Roman" w:cs="Times New Roman"/>
-          <w:i/>
-          <w:iCs/>
-        </w:rPr>
-        <w:t>y</w:t>
-      </w:r>
-      <w:r>
-        <w:rPr>
-          <w:rFonts w:ascii="Times New Roman" w:eastAsiaTheme="minorEastAsia" w:hAnsi="Times New Roman" w:cs="Times New Roman"/>
-        </w:rPr>
-        <w:t xml:space="preserve"> axes, but you are asked to find </w:t>
-      </w:r>
-      <m:oMath>
-        <m:sSub>
-          <m:sSubPr>
-            <m:ctrlPr>
-              <w:rPr>
-                <w:rFonts w:ascii="Cambria Math" w:eastAsiaTheme="minorEastAsia" w:hAnsi="Cambria Math" w:cs="Times New Roman"/>
-                <w:i/>
-              </w:rPr>
-            </m:ctrlPr>
-          </m:sSubPr>
-          <m:e>
-            <m:r>
-              <w:rPr>
-                <w:rFonts w:ascii="Cambria Math" w:eastAsiaTheme="minorEastAsia" w:hAnsi="Cambria Math" w:cs="Times New Roman"/>
-              </w:rPr>
-              <m:t>F</m:t>
-            </m:r>
-          </m:e>
-          <m:sub>
-            <m:r>
-              <w:rPr>
-                <w:rFonts w:ascii="Cambria Math" w:eastAsiaTheme="minorEastAsia" w:hAnsi="Cambria Math" w:cs="Times New Roman"/>
-              </w:rPr>
-              <m:t>x</m:t>
-            </m:r>
-          </m:sub>
-        </m:sSub>
-      </m:oMath>
-      <w:r>
-        <w:rPr>
-          <w:rFonts w:ascii="Times New Roman" w:eastAsiaTheme="minorEastAsia" w:hAnsi="Times New Roman" w:cs="Times New Roman"/>
-        </w:rPr>
-        <w:t xml:space="preserve"> and </w:t>
-      </w:r>
-      <m:oMath>
-        <m:sSub>
-          <m:sSubPr>
-            <m:ctrlPr>
-              <w:rPr>
-                <w:rFonts w:ascii="Cambria Math" w:eastAsiaTheme="minorEastAsia" w:hAnsi="Cambria Math" w:cs="Times New Roman"/>
-                <w:i/>
-              </w:rPr>
-            </m:ctrlPr>
-          </m:sSubPr>
-          <m:e>
-            <m:r>
-              <w:rPr>
-                <w:rFonts w:ascii="Cambria Math" w:eastAsiaTheme="minorEastAsia" w:hAnsi="Cambria Math" w:cs="Times New Roman"/>
-              </w:rPr>
-              <m:t>F</m:t>
-            </m:r>
-          </m:e>
-          <m:sub>
-            <m:r>
-              <w:rPr>
-                <w:rFonts w:ascii="Cambria Math" w:eastAsiaTheme="minorEastAsia" w:hAnsi="Cambria Math" w:cs="Times New Roman"/>
-              </w:rPr>
-              <m:t>y</m:t>
-            </m:r>
-          </m:sub>
-        </m:sSub>
-      </m:oMath>
-      <w:r>
-        <w:rPr>
-          <w:rFonts w:ascii="Times New Roman" w:eastAsiaTheme="minorEastAsia" w:hAnsi="Times New Roman" w:cs="Times New Roman"/>
-        </w:rPr>
-        <w:t>.</w:t>
-      </w:r>
-    </w:p>
-    <w:p>
-      <w:pPr>
-        <w:jc w:val="center"/>
-        <w:rPr>
-          <w:rFonts w:ascii="Times New Roman" w:hAnsi="Times New Roman" w:cs="Times New Roman"/>
-          <w:sz w:val="22"/>
-          <w:szCs w:val="22"/>
-        </w:rPr>
-      </w:pPr>
-      <w:r>
-        <w:rPr>
-          <w:rFonts w:ascii="Times New Roman" w:hAnsi="Times New Roman" w:cs="Times New Roman"/>
-          <w:sz w:val="22"/>
-          <w:szCs w:val="22"/>
-        </w:rPr>
-        <w:drawing>
-          <wp:inline distT="0" distB="0" distL="0" distR="0" wp14:anchorId="5A5A4F17" wp14:editId="5FDEC057">
-            <wp:extent cx="3104416" cy="2067080"/>
-            <wp:effectExtent l="0" t="0" r="1270" b="0"/>
-            <wp:docPr id="23" name="Picture 23"/>
-            <wp:cNvGraphicFramePr>
-              <a:graphicFrameLocks xmlns:a="http://schemas.openxmlformats.org/drawingml/2006/main" noChangeAspect="1"/>
-            </wp:cNvGraphicFramePr>
-            <a:graphic xmlns:a="http://schemas.openxmlformats.org/drawingml/2006/main">
-              <a:graphicData uri="http://schemas.openxmlformats.org/drawingml/2006/picture">
-                <pic:pic xmlns:pic="http://schemas.openxmlformats.org/drawingml/2006/picture">
-                  <pic:nvPicPr>
-                    <pic:cNvPr id="1" name=""/>
-                    <pic:cNvPicPr/>
-                  </pic:nvPicPr>
-                  <pic:blipFill>
-                    <a:blip r:embed="rId12"/>
-                    <a:stretch>
-                      <a:fillRect/>
-                    </a:stretch>
-                  </pic:blipFill>
-                  <pic:spPr>
-                    <a:xfrm>
-                      <a:off x="0" y="0"/>
                       <a:ext cx="3130014" cy="2084125"/>
                     </a:xfrm>
                     <a:prstGeom prst="rect">
@@ -830,11 +892,10 @@
           <w:sz w:val="22"/>
           <w:szCs w:val="22"/>
         </w:rPr>
-        <w:lastRenderedPageBreak/>
         <w:drawing>
-          <wp:inline distT="0" distB="0" distL="0" distR="0" wp14:anchorId="351FA521" wp14:editId="4298094A">
-            <wp:extent cx="3333115" cy="1954325"/>
-            <wp:effectExtent l="0" t="0" r="635" b="8255"/>
+          <wp:inline distT="0" distB="0" distL="0" distR="0" wp14:anchorId="16B0E9DD" wp14:editId="742220F7">
+            <wp:extent cx="3332382" cy="1083924"/>
+            <wp:effectExtent l="0" t="0" r="0" b="0"/>
             <wp:docPr id="6" name="Picture 6"/>
             <wp:cNvGraphicFramePr>
               <a:graphicFrameLocks xmlns:a="http://schemas.openxmlformats.org/drawingml/2006/main" noChangeAspect="1"/>
@@ -847,14 +908,14 @@
                     <pic:cNvPicPr/>
                   </pic:nvPicPr>
                   <pic:blipFill rotWithShape="1">
-                    <a:blip r:embed="rId13"/>
-                    <a:srcRect t="55155"/>
+                    <a:blip r:embed="rId12"/>
+                    <a:srcRect t="55155" b="19968"/>
                     <a:stretch/>
                   </pic:blipFill>
                   <pic:spPr bwMode="auto">
                     <a:xfrm>
                       <a:off x="0" y="0"/>
-                      <a:ext cx="3367183" cy="1974300"/>
+                      <a:ext cx="3367183" cy="1095244"/>
                     </a:xfrm>
                     <a:prstGeom prst="rect">
                       <a:avLst/>
@@ -877,6 +938,58 @@
     </w:p>
     <w:p>
       <w:pPr>
+        <w:jc w:val="center"/>
+        <w:rPr>
+          <w:rFonts w:ascii="Times New Roman" w:hAnsi="Times New Roman" w:cs="Times New Roman"/>
+          <w:sz w:val="22"/>
+          <w:szCs w:val="22"/>
+        </w:rPr>
+      </w:pPr>
+      <w:r>
+        <w:rPr>
+          <w:rFonts w:ascii="Times New Roman" w:hAnsi="Times New Roman" w:cs="Times New Roman"/>
+          <w:sz w:val="22"/>
+          <w:szCs w:val="22"/>
+        </w:rPr>
+        <w:drawing>
+          <wp:inline distT="0" distB="0" distL="0" distR="0" wp14:anchorId="5A33BD05" wp14:editId="5DDB6253">
+            <wp:extent cx="5039474" cy="1184276"/>
+            <wp:effectExtent l="0" t="0" r="2540" b="0"/>
+            <wp:docPr id="18" name="Picture 18"/>
+            <wp:cNvGraphicFramePr>
+              <a:graphicFrameLocks xmlns:a="http://schemas.openxmlformats.org/drawingml/2006/main" noChangeAspect="1"/>
+            </wp:cNvGraphicFramePr>
+            <a:graphic xmlns:a="http://schemas.openxmlformats.org/drawingml/2006/main">
+              <a:graphicData uri="http://schemas.openxmlformats.org/drawingml/2006/picture">
+                <pic:pic xmlns:pic="http://schemas.openxmlformats.org/drawingml/2006/picture">
+                  <pic:nvPicPr>
+                    <pic:cNvPr id="1" name=""/>
+                    <pic:cNvPicPr/>
+                  </pic:nvPicPr>
+                  <pic:blipFill>
+                    <a:blip r:embed="rId13"/>
+                    <a:stretch>
+                      <a:fillRect/>
+                    </a:stretch>
+                  </pic:blipFill>
+                  <pic:spPr>
+                    <a:xfrm>
+                      <a:off x="0" y="0"/>
+                      <a:ext cx="5115922" cy="1202241"/>
+                    </a:xfrm>
+                    <a:prstGeom prst="rect">
+                      <a:avLst/>
+                    </a:prstGeom>
+                  </pic:spPr>
+                </pic:pic>
+              </a:graphicData>
+            </a:graphic>
+          </wp:inline>
+        </w:drawing>
+      </w:r>
+    </w:p>
+    <w:p>
+      <w:pPr>
         <w:rPr>
           <w:rFonts w:ascii="Times New Roman" w:hAnsi="Times New Roman" w:cs="Times New Roman"/>
           <w:sz w:val="22"/>
@@ -1050,11 +1163,12 @@
       <w:r>
         <w:rPr>
           <w:rFonts w:ascii="Times New Roman" w:hAnsi="Times New Roman" w:cs="Times New Roman"/>
+          <w:noProof/>
           <w:sz w:val="22"/>
           <w:szCs w:val="22"/>
         </w:rPr>
         <w:drawing>
-          <wp:inline distT="0" distB="0" distL="0" distR="0" wp14:anchorId="37CF263A" wp14:editId="5B580294">
+          <wp:inline distT="0" distB="0" distL="0" distR="0" wp14:anchorId="0B81AB5C" wp14:editId="0897A963">
             <wp:extent cx="3375025" cy="1128852"/>
             <wp:effectExtent l="0" t="0" r="0" b="0"/>
             <wp:docPr id="14" name="Picture 14"/>
@@ -1252,7 +1366,7 @@
           <w:szCs w:val="22"/>
         </w:rPr>
         <w:drawing>
-          <wp:inline distT="0" distB="0" distL="0" distR="0" wp14:anchorId="05DC3DDD" wp14:editId="0600C59E">
+          <wp:inline distT="0" distB="0" distL="0" distR="0" wp14:anchorId="3D4A00F3" wp14:editId="5B1336C7">
             <wp:extent cx="3375025" cy="459105"/>
             <wp:effectExtent l="0" t="0" r="3175" b="0"/>
             <wp:docPr id="10" name="Picture 10"/>
@@ -1405,7 +1519,7 @@
           <w:szCs w:val="22"/>
         </w:rPr>
         <w:drawing>
-          <wp:inline distT="0" distB="0" distL="0" distR="0" wp14:anchorId="06FFB443" wp14:editId="7297539C">
+          <wp:inline distT="0" distB="0" distL="0" distR="0" wp14:anchorId="0B295B98" wp14:editId="4CAB8DE4">
             <wp:extent cx="2618554" cy="571500"/>
             <wp:effectExtent l="0" t="0" r="0" b="0"/>
             <wp:docPr id="11" name="Picture 11"/>
@@ -1474,6 +1588,7 @@
         <w:rPr>
           <w:rFonts w:ascii="Times New Roman" w:hAnsi="Times New Roman" w:cs="Times New Roman"/>
         </w:rPr>
+        <w:lastRenderedPageBreak/>
         <w:t xml:space="preserve">Determine the maximum shear stress in the cross section, </w:t>
       </w:r>
       <m:oMath>
@@ -1656,11 +1771,12 @@
       <w:r>
         <w:rPr>
           <w:rFonts w:ascii="Times New Roman" w:hAnsi="Times New Roman" w:cs="Times New Roman"/>
+          <w:noProof/>
           <w:sz w:val="22"/>
           <w:szCs w:val="22"/>
         </w:rPr>
         <w:drawing>
-          <wp:inline distT="0" distB="0" distL="0" distR="0" wp14:anchorId="19060738" wp14:editId="1ED7CF82">
+          <wp:inline distT="0" distB="0" distL="0" distR="0" wp14:anchorId="6C6F3C17" wp14:editId="02613D83">
             <wp:extent cx="3371166" cy="193040"/>
             <wp:effectExtent l="0" t="0" r="1270" b="0"/>
             <wp:docPr id="4" name="Picture 4"/>
@@ -1777,11 +1893,12 @@
       <w:r>
         <w:rPr>
           <w:rFonts w:ascii="Times New Roman" w:hAnsi="Times New Roman" w:cs="Times New Roman"/>
+          <w:noProof/>
           <w:sz w:val="22"/>
           <w:szCs w:val="22"/>
         </w:rPr>
         <w:drawing>
-          <wp:inline distT="0" distB="0" distL="0" distR="0" wp14:anchorId="41D5A6B1" wp14:editId="4FCBF6F7">
+          <wp:inline distT="0" distB="0" distL="0" distR="0" wp14:anchorId="67818781" wp14:editId="6F38538D">
             <wp:extent cx="2560114" cy="577531"/>
             <wp:effectExtent l="0" t="0" r="0" b="0"/>
             <wp:docPr id="12" name="Picture 12"/>
@@ -1911,12 +2028,12 @@
       <w:r>
         <w:rPr>
           <w:rFonts w:ascii="Times New Roman" w:hAnsi="Times New Roman" w:cs="Times New Roman"/>
-          <w:sz w:val="22"/>
-          <w:szCs w:val="22"/>
-        </w:rPr>
-        <w:lastRenderedPageBreak/>
+          <w:noProof/>
+          <w:sz w:val="22"/>
+          <w:szCs w:val="22"/>
+        </w:rPr>
         <w:drawing>
-          <wp:inline distT="0" distB="0" distL="0" distR="0" wp14:anchorId="435D7E86" wp14:editId="77B660C2">
+          <wp:inline distT="0" distB="0" distL="0" distR="0" wp14:anchorId="5EEA4A72" wp14:editId="5D36EBED">
             <wp:extent cx="661228" cy="365250"/>
             <wp:effectExtent l="0" t="0" r="5715" b="0"/>
             <wp:docPr id="15" name="Picture 15"/>
@@ -1978,6 +2095,16 @@
           <w:szCs w:val="22"/>
         </w:rPr>
       </w:pPr>
+    </w:p>
+    <w:p>
+      <w:pPr>
+        <w:jc w:val="center"/>
+        <w:rPr>
+          <w:rFonts w:ascii="Times New Roman" w:hAnsi="Times New Roman" w:cs="Times New Roman"/>
+          <w:sz w:val="22"/>
+          <w:szCs w:val="22"/>
+        </w:rPr>
+      </w:pPr>
       <w:r>
         <w:rPr>
           <w:rFonts w:ascii="Times New Roman" w:hAnsi="Times New Roman" w:cs="Times New Roman"/>
@@ -1985,10 +2112,10 @@
           <w:szCs w:val="22"/>
         </w:rPr>
         <w:drawing>
-          <wp:inline distT="0" distB="0" distL="0" distR="0" wp14:anchorId="1C679762" wp14:editId="4D2746FE">
-            <wp:extent cx="4145258" cy="1133999"/>
-            <wp:effectExtent l="0" t="0" r="0" b="9525"/>
-            <wp:docPr id="19" name="Picture 19"/>
+          <wp:inline distT="0" distB="0" distL="0" distR="0" wp14:anchorId="7E551162" wp14:editId="4956BC76">
+            <wp:extent cx="5628640" cy="2405175"/>
+            <wp:effectExtent l="0" t="0" r="0" b="0"/>
+            <wp:docPr id="7" name="Picture 7"/>
             <wp:cNvGraphicFramePr>
               <a:graphicFrameLocks xmlns:a="http://schemas.openxmlformats.org/drawingml/2006/main" noChangeAspect="1"/>
             </wp:cNvGraphicFramePr>
@@ -1999,20 +2126,27 @@
                     <pic:cNvPr id="1" name=""/>
                     <pic:cNvPicPr/>
                   </pic:nvPicPr>
-                  <pic:blipFill>
+                  <pic:blipFill rotWithShape="1">
                     <a:blip r:embed="rId20"/>
-                    <a:stretch>
-                      <a:fillRect/>
-                    </a:stretch>
+                    <a:srcRect t="5855" b="3867"/>
+                    <a:stretch/>
                   </pic:blipFill>
-                  <pic:spPr>
+                  <pic:spPr bwMode="auto">
                     <a:xfrm>
                       <a:off x="0" y="0"/>
-                      <a:ext cx="4167786" cy="1140162"/>
+                      <a:ext cx="5644468" cy="2411938"/>
                     </a:xfrm>
                     <a:prstGeom prst="rect">
                       <a:avLst/>
                     </a:prstGeom>
+                    <a:ln>
+                      <a:noFill/>
+                    </a:ln>
+                    <a:extLst>
+                      <a:ext uri="{53640926-AAD7-44D8-BBD7-CCE9431645EC}">
+                        <a14:shadowObscured xmlns:a14="http://schemas.microsoft.com/office/drawing/2010/main"/>
+                      </a:ext>
+                    </a:extLst>
                   </pic:spPr>
                 </pic:pic>
               </a:graphicData>
@@ -2020,16 +2154,12 @@
           </wp:inline>
         </w:drawing>
       </w:r>
-    </w:p>
-    <w:p>
-      <w:pPr>
-        <w:jc w:val="center"/>
-        <w:rPr>
-          <w:rFonts w:ascii="Times New Roman" w:hAnsi="Times New Roman" w:cs="Times New Roman"/>
-          <w:sz w:val="22"/>
-          <w:szCs w:val="22"/>
-        </w:rPr>
-      </w:pPr>
+      <w:r>
+        <w:rPr>
+          <w:noProof/>
+        </w:rPr>
+        <w:t xml:space="preserve"> </w:t>
+      </w:r>
       <w:r>
         <w:rPr>
           <w:rFonts w:ascii="Times New Roman" w:hAnsi="Times New Roman" w:cs="Times New Roman"/>
@@ -2037,10 +2167,10 @@
           <w:szCs w:val="22"/>
         </w:rPr>
         <w:drawing>
-          <wp:inline distT="0" distB="0" distL="0" distR="0" wp14:anchorId="33F1817A" wp14:editId="5C7DBE88">
-            <wp:extent cx="4531896" cy="763132"/>
-            <wp:effectExtent l="0" t="0" r="2540" b="0"/>
-            <wp:docPr id="22" name="Picture 22"/>
+          <wp:inline distT="0" distB="0" distL="0" distR="0" wp14:anchorId="538B0C81" wp14:editId="12FC1E18">
+            <wp:extent cx="5357973" cy="866702"/>
+            <wp:effectExtent l="0" t="0" r="1905" b="0"/>
+            <wp:docPr id="8" name="Picture 8"/>
             <wp:cNvGraphicFramePr>
               <a:graphicFrameLocks xmlns:a="http://schemas.openxmlformats.org/drawingml/2006/main" noChangeAspect="1"/>
             </wp:cNvGraphicFramePr>
@@ -2060,144 +2190,7 @@
                   <pic:spPr>
                     <a:xfrm>
                       <a:off x="0" y="0"/>
-                      <a:ext cx="4564799" cy="768673"/>
-                    </a:xfrm>
-                    <a:prstGeom prst="rect">
-                      <a:avLst/>
-                    </a:prstGeom>
-                  </pic:spPr>
-                </pic:pic>
-              </a:graphicData>
-            </a:graphic>
-          </wp:inline>
-        </w:drawing>
-      </w:r>
-    </w:p>
-    <w:p>
-      <w:pPr>
-        <w:rPr>
-          <w:rFonts w:ascii="Times New Roman" w:hAnsi="Times New Roman" w:cs="Times New Roman"/>
-          <w:sz w:val="22"/>
-          <w:szCs w:val="22"/>
-        </w:rPr>
-      </w:pPr>
-      <w:r>
-        <w:rPr>
-          <w:rFonts w:ascii="Times New Roman" w:hAnsi="Times New Roman" w:cs="Times New Roman"/>
-          <w:sz w:val="22"/>
-          <w:szCs w:val="22"/>
-        </w:rPr>
-        <w:t xml:space="preserve">Using y1(x)=… </w:t>
-      </w:r>
-      <w:r>
-        <w:rPr>
-          <w:rFonts w:ascii="Times New Roman" w:hAnsi="Times New Roman" w:cs="Times New Roman"/>
-          <w:sz w:val="22"/>
-          <w:szCs w:val="22"/>
-        </w:rPr>
-        <w:t xml:space="preserve">as defined </w:t>
-      </w:r>
-      <w:r>
-        <w:rPr>
-          <w:rFonts w:ascii="Times New Roman" w:hAnsi="Times New Roman" w:cs="Times New Roman"/>
-          <w:sz w:val="22"/>
-          <w:szCs w:val="22"/>
-        </w:rPr>
-        <w:t>from above</w:t>
-      </w:r>
-    </w:p>
-    <w:p>
-      <w:pPr>
-        <w:jc w:val="center"/>
-        <w:rPr>
-          <w:rFonts w:ascii="Times New Roman" w:hAnsi="Times New Roman" w:cs="Times New Roman"/>
-          <w:sz w:val="22"/>
-          <w:szCs w:val="22"/>
-        </w:rPr>
-      </w:pPr>
-      <w:r>
-        <w:rPr>
-          <w:rFonts w:ascii="Times New Roman" w:hAnsi="Times New Roman" w:cs="Times New Roman"/>
-          <w:sz w:val="22"/>
-          <w:szCs w:val="22"/>
-        </w:rPr>
-        <w:drawing>
-          <wp:inline distT="0" distB="0" distL="0" distR="0" wp14:anchorId="74015E06" wp14:editId="7380F84C">
-            <wp:extent cx="5215039" cy="1103842"/>
-            <wp:effectExtent l="0" t="0" r="5080" b="1270"/>
-            <wp:docPr id="20" name="Picture 20"/>
-            <wp:cNvGraphicFramePr>
-              <a:graphicFrameLocks xmlns:a="http://schemas.openxmlformats.org/drawingml/2006/main" noChangeAspect="1"/>
-            </wp:cNvGraphicFramePr>
-            <a:graphic xmlns:a="http://schemas.openxmlformats.org/drawingml/2006/main">
-              <a:graphicData uri="http://schemas.openxmlformats.org/drawingml/2006/picture">
-                <pic:pic xmlns:pic="http://schemas.openxmlformats.org/drawingml/2006/picture">
-                  <pic:nvPicPr>
-                    <pic:cNvPr id="1" name=""/>
-                    <pic:cNvPicPr/>
-                  </pic:nvPicPr>
-                  <pic:blipFill>
-                    <a:blip r:embed="rId22"/>
-                    <a:stretch>
-                      <a:fillRect/>
-                    </a:stretch>
-                  </pic:blipFill>
-                  <pic:spPr>
-                    <a:xfrm>
-                      <a:off x="0" y="0"/>
-                      <a:ext cx="5281633" cy="1117938"/>
-                    </a:xfrm>
-                    <a:prstGeom prst="rect">
-                      <a:avLst/>
-                    </a:prstGeom>
-                  </pic:spPr>
-                </pic:pic>
-              </a:graphicData>
-            </a:graphic>
-          </wp:inline>
-        </w:drawing>
-      </w:r>
-    </w:p>
-    <w:p>
-      <w:pPr>
-        <w:jc w:val="center"/>
-        <w:rPr>
-          <w:rFonts w:ascii="Times New Roman" w:hAnsi="Times New Roman" w:cs="Times New Roman"/>
-          <w:sz w:val="22"/>
-          <w:szCs w:val="22"/>
-        </w:rPr>
-      </w:pPr>
-      <w:r>
-        <w:rPr>
-          <w:rFonts w:ascii="Times New Roman" w:hAnsi="Times New Roman" w:cs="Times New Roman"/>
-          <w:sz w:val="22"/>
-          <w:szCs w:val="22"/>
-        </w:rPr>
-        <w:drawing>
-          <wp:inline distT="0" distB="0" distL="0" distR="0" wp14:anchorId="6C7E9B78" wp14:editId="7E366146">
-            <wp:extent cx="5251828" cy="1279608"/>
-            <wp:effectExtent l="0" t="0" r="6350" b="0"/>
-            <wp:docPr id="21" name="Picture 21"/>
-            <wp:cNvGraphicFramePr>
-              <a:graphicFrameLocks xmlns:a="http://schemas.openxmlformats.org/drawingml/2006/main" noChangeAspect="1"/>
-            </wp:cNvGraphicFramePr>
-            <a:graphic xmlns:a="http://schemas.openxmlformats.org/drawingml/2006/main">
-              <a:graphicData uri="http://schemas.openxmlformats.org/drawingml/2006/picture">
-                <pic:pic xmlns:pic="http://schemas.openxmlformats.org/drawingml/2006/picture">
-                  <pic:nvPicPr>
-                    <pic:cNvPr id="1" name=""/>
-                    <pic:cNvPicPr/>
-                  </pic:nvPicPr>
-                  <pic:blipFill>
-                    <a:blip r:embed="rId23"/>
-                    <a:stretch>
-                      <a:fillRect/>
-                    </a:stretch>
-                  </pic:blipFill>
-                  <pic:spPr>
-                    <a:xfrm>
-                      <a:off x="0" y="0"/>
-                      <a:ext cx="5271153" cy="1284317"/>
+                      <a:ext cx="5405834" cy="874444"/>
                     </a:xfrm>
                     <a:prstGeom prst="rect">
                       <a:avLst/>
@@ -2469,10 +2462,20 @@
         <w:rPr>
           <w:rFonts w:ascii="Times New Roman" w:hAnsi="Times New Roman" w:cs="Times New Roman"/>
         </w:rPr>
-        <w:t xml:space="preserve">Determine the angle to the plane of loads, </w:t>
+        <w:t>Determine the angle to the plane of loads,</w:t>
+      </w:r>
+      <w:r>
+        <w:rPr>
+          <w:rFonts w:ascii="Times New Roman" w:hAnsi="Times New Roman" w:cs="Times New Roman"/>
+          <w:b/>
+        </w:rPr>
+        <w:t xml:space="preserve"> </w:t>
       </w:r>
       <m:oMath>
         <m:r>
+          <m:rPr>
+            <m:sty m:val="bi"/>
+          </m:rPr>
           <w:rPr>
             <w:rFonts w:ascii="Cambria Math" w:hAnsi="Cambria Math" w:cs="Times New Roman"/>
           </w:rPr>
@@ -2487,6 +2490,9 @@
       </w:r>
       <m:oMath>
         <m:r>
+          <m:rPr>
+            <m:sty m:val="bi"/>
+          </m:rPr>
           <w:rPr>
             <w:rFonts w:ascii="Cambria Math" w:eastAsiaTheme="minorEastAsia" w:hAnsi="Cambria Math" w:cs="Times New Roman"/>
           </w:rPr>
@@ -2511,12 +2517,16 @@
             <m:ctrlPr>
               <w:rPr>
                 <w:rFonts w:ascii="Cambria Math" w:hAnsi="Cambria Math" w:cs="Times New Roman"/>
+                <w:b/>
                 <w:i/>
               </w:rPr>
             </m:ctrlPr>
           </m:sSubPr>
           <m:e>
             <m:r>
+              <m:rPr>
+                <m:sty m:val="bi"/>
+              </m:rPr>
               <w:rPr>
                 <w:rFonts w:ascii="Cambria Math" w:hAnsi="Cambria Math" w:cs="Times New Roman"/>
               </w:rPr>
@@ -2525,6 +2535,9 @@
           </m:e>
           <m:sub>
             <m:r>
+              <m:rPr>
+                <m:sty m:val="bi"/>
+              </m:rPr>
               <w:rPr>
                 <w:rFonts w:ascii="Cambria Math" w:hAnsi="Cambria Math" w:cs="Times New Roman"/>
               </w:rPr>
@@ -2639,7 +2652,20 @@
         <w:rPr>
           <w:rFonts w:ascii="Times New Roman" w:eastAsiaTheme="minorEastAsia" w:hAnsi="Times New Roman" w:cs="Times New Roman"/>
         </w:rPr>
-        <w:t xml:space="preserve"> in symbolic terms. You may assume the moments of inertia about the centroid are </w:t>
+        <w:t xml:space="preserve"> in </w:t>
+      </w:r>
+      <w:r>
+        <w:rPr>
+          <w:rFonts w:ascii="Times New Roman" w:eastAsiaTheme="minorEastAsia" w:hAnsi="Times New Roman" w:cs="Times New Roman"/>
+          <w:b/>
+        </w:rPr>
+        <w:t>symbolic</w:t>
+      </w:r>
+      <w:r>
+        <w:rPr>
+          <w:rFonts w:ascii="Times New Roman" w:eastAsiaTheme="minorEastAsia" w:hAnsi="Times New Roman" w:cs="Times New Roman"/>
+        </w:rPr>
+        <w:t xml:space="preserve"> terms. You may assume the moments of inertia about the centroid are </w:t>
       </w:r>
       <m:oMath>
         <m:sSub>
@@ -2999,6 +3025,100 @@
           <w:szCs w:val="22"/>
         </w:rPr>
       </w:pPr>
+      <w:r>
+        <w:rPr>
+          <w:rFonts w:ascii="Times New Roman" w:hAnsi="Times New Roman" w:cs="Times New Roman"/>
+          <w:sz w:val="22"/>
+          <w:szCs w:val="22"/>
+        </w:rPr>
+        <w:drawing>
+          <wp:inline distT="0" distB="0" distL="0" distR="0" wp14:anchorId="57460C7B" wp14:editId="62D31AF9">
+            <wp:extent cx="6858000" cy="888365"/>
+            <wp:effectExtent l="0" t="0" r="0" b="635"/>
+            <wp:docPr id="16" name="Picture 16"/>
+            <wp:cNvGraphicFramePr>
+              <a:graphicFrameLocks xmlns:a="http://schemas.openxmlformats.org/drawingml/2006/main" noChangeAspect="1"/>
+            </wp:cNvGraphicFramePr>
+            <a:graphic xmlns:a="http://schemas.openxmlformats.org/drawingml/2006/main">
+              <a:graphicData uri="http://schemas.openxmlformats.org/drawingml/2006/picture">
+                <pic:pic xmlns:pic="http://schemas.openxmlformats.org/drawingml/2006/picture">
+                  <pic:nvPicPr>
+                    <pic:cNvPr id="1" name=""/>
+                    <pic:cNvPicPr/>
+                  </pic:nvPicPr>
+                  <pic:blipFill>
+                    <a:blip r:embed="rId22"/>
+                    <a:stretch>
+                      <a:fillRect/>
+                    </a:stretch>
+                  </pic:blipFill>
+                  <pic:spPr>
+                    <a:xfrm>
+                      <a:off x="0" y="0"/>
+                      <a:ext cx="6858000" cy="888365"/>
+                    </a:xfrm>
+                    <a:prstGeom prst="rect">
+                      <a:avLst/>
+                    </a:prstGeom>
+                  </pic:spPr>
+                </pic:pic>
+              </a:graphicData>
+            </a:graphic>
+          </wp:inline>
+        </w:drawing>
+      </w:r>
+    </w:p>
+    <w:p>
+      <w:pPr>
+        <w:rPr>
+          <w:rFonts w:ascii="Times New Roman" w:hAnsi="Times New Roman" w:cs="Times New Roman"/>
+          <w:sz w:val="22"/>
+          <w:szCs w:val="22"/>
+        </w:rPr>
+      </w:pPr>
+      <w:r>
+        <w:rPr>
+          <w:rFonts w:ascii="Times New Roman" w:hAnsi="Times New Roman" w:cs="Times New Roman"/>
+          <w:sz w:val="22"/>
+          <w:szCs w:val="22"/>
+        </w:rPr>
+        <w:lastRenderedPageBreak/>
+        <w:drawing>
+          <wp:inline distT="0" distB="0" distL="0" distR="0" wp14:anchorId="26F4DF95" wp14:editId="6AD50F3A">
+            <wp:extent cx="6858000" cy="880745"/>
+            <wp:effectExtent l="0" t="0" r="0" b="0"/>
+            <wp:docPr id="17" name="Picture 17"/>
+            <wp:cNvGraphicFramePr>
+              <a:graphicFrameLocks xmlns:a="http://schemas.openxmlformats.org/drawingml/2006/main" noChangeAspect="1"/>
+            </wp:cNvGraphicFramePr>
+            <a:graphic xmlns:a="http://schemas.openxmlformats.org/drawingml/2006/main">
+              <a:graphicData uri="http://schemas.openxmlformats.org/drawingml/2006/picture">
+                <pic:pic xmlns:pic="http://schemas.openxmlformats.org/drawingml/2006/picture">
+                  <pic:nvPicPr>
+                    <pic:cNvPr id="1" name=""/>
+                    <pic:cNvPicPr/>
+                  </pic:nvPicPr>
+                  <pic:blipFill>
+                    <a:blip r:embed="rId23"/>
+                    <a:stretch>
+                      <a:fillRect/>
+                    </a:stretch>
+                  </pic:blipFill>
+                  <pic:spPr>
+                    <a:xfrm>
+                      <a:off x="0" y="0"/>
+                      <a:ext cx="6858000" cy="880745"/>
+                    </a:xfrm>
+                    <a:prstGeom prst="rect">
+                      <a:avLst/>
+                    </a:prstGeom>
+                  </pic:spPr>
+                </pic:pic>
+              </a:graphicData>
+            </a:graphic>
+          </wp:inline>
+        </w:drawing>
+      </w:r>
     </w:p>
     <w:p>
       <w:pPr>
@@ -3162,15 +3282,7 @@
         <w:rPr>
           <w:rFonts w:ascii="Times New Roman" w:hAnsi="Times New Roman" w:cs="Times New Roman"/>
         </w:rPr>
-        <w:t>Using the maximum principa</w:t>
-      </w:r>
-      <w:bookmarkStart w:id="0" w:name="_GoBack"/>
-      <w:bookmarkEnd w:id="0"/>
-      <w:r>
-        <w:rPr>
-          <w:rFonts w:ascii="Times New Roman" w:hAnsi="Times New Roman" w:cs="Times New Roman"/>
-        </w:rPr>
-        <w:t xml:space="preserve">l stress criterion, and a safety factory 1.3, determine the maximum angular velocity of the blade, </w:t>
+        <w:t xml:space="preserve">Using the maximum principal stress criterion, and a safety factory 1.3, determine the maximum angular velocity of the blade, </w:t>
       </w:r>
       <m:oMath>
         <m:r>
@@ -3337,6 +3449,8 @@
           </m:e>
         </m:d>
       </m:oMath>
+      <w:bookmarkStart w:id="0" w:name="_GoBack"/>
+      <w:bookmarkEnd w:id="0"/>
       <w:r>
         <w:rPr>
           <w:rFonts w:ascii="Times New Roman" w:eastAsiaTheme="minorEastAsia" w:hAnsi="Times New Roman" w:cs="Times New Roman"/>
@@ -4098,6 +4212,7 @@
   <w:style w:type="character" w:default="1" w:styleId="DefaultParagraphFont">
     <w:name w:val="Default Paragraph Font"/>
     <w:uiPriority w:val="1"/>
+    <w:semiHidden/>
     <w:unhideWhenUsed/>
   </w:style>
   <w:style w:type="table" w:default="1" w:styleId="TableNormal">
@@ -4223,6 +4338,22 @@
     <w:rPr>
       <w:color w:val="808080"/>
     </w:rPr>
+  </w:style>
+  <w:style w:type="table" w:styleId="TableGrid">
+    <w:name w:val="Table Grid"/>
+    <w:basedOn w:val="TableNormal"/>
+    <w:uiPriority w:val="39"/>
+    <w:rsid w:val="00B865D2"/>
+    <w:tblPr>
+      <w:tblBorders>
+        <w:top w:val="single" w:sz="4" w:space="0" w:color="auto"/>
+        <w:left w:val="single" w:sz="4" w:space="0" w:color="auto"/>
+        <w:bottom w:val="single" w:sz="4" w:space="0" w:color="auto"/>
+        <w:right w:val="single" w:sz="4" w:space="0" w:color="auto"/>
+        <w:insideH w:val="single" w:sz="4" w:space="0" w:color="auto"/>
+        <w:insideV w:val="single" w:sz="4" w:space="0" w:color="auto"/>
+      </w:tblBorders>
+    </w:tblPr>
   </w:style>
 </w:styles>
 </file>

</xml_diff>